<commit_message>
Templates for proposed patterns
</commit_message>
<xml_diff>
--- a/Patterns.docx
+++ b/Patterns.docx
@@ -7,51 +7,40 @@
         <w:pStyle w:val="StandardErstzeileneinzug"/>
         <w:rPr>
           <w:b/>
+          <w:lang w:val="de-DE"/>
+        </w:rPr>
+      </w:pPr>
+      <w:r>
+        <w:rPr>
+          <w:b/>
+          <w:lang w:val="de-DE"/>
+        </w:rPr>
+        <w:t>Erstmal quasi ungefiltert</w:t>
+      </w:r>
+    </w:p>
+    <w:p>
+      <w:pPr>
+        <w:pStyle w:val="StandardErstzeileneinzug"/>
+        <w:rPr>
+          <w:b/>
+          <w:lang w:val="de-DE"/>
         </w:rPr>
       </w:pPr>
       <w:proofErr w:type="spellStart"/>
       <w:r>
         <w:rPr>
           <w:b/>
-        </w:rPr>
-        <w:t>Erstmal</w:t>
+          <w:lang w:val="de-DE"/>
+        </w:rPr>
+        <w:t>Wekit</w:t>
       </w:r>
       <w:proofErr w:type="spellEnd"/>
       <w:r>
         <w:rPr>
           <w:b/>
-        </w:rPr>
-        <w:t xml:space="preserve"> quasi </w:t>
-      </w:r>
-      <w:proofErr w:type="spellStart"/>
-      <w:r>
-        <w:rPr>
-          <w:b/>
-        </w:rPr>
-        <w:t>ungefiltert</w:t>
-      </w:r>
-      <w:proofErr w:type="spellEnd"/>
-    </w:p>
-    <w:p>
-      <w:pPr>
-        <w:pStyle w:val="StandardErstzeileneinzug"/>
-        <w:rPr>
-          <w:b/>
-        </w:rPr>
-      </w:pPr>
-      <w:proofErr w:type="spellStart"/>
-      <w:r>
-        <w:rPr>
-          <w:b/>
-        </w:rPr>
-        <w:t>Wekit-Quelle</w:t>
-      </w:r>
-      <w:proofErr w:type="spellEnd"/>
-      <w:r>
-        <w:rPr>
-          <w:b/>
-        </w:rPr>
-        <w:t>:</w:t>
+          <w:lang w:val="de-DE"/>
+        </w:rPr>
+        <w:t>-Quelle:</w:t>
       </w:r>
     </w:p>
     <w:p>
@@ -119,10 +108,7 @@
         </w:numPr>
       </w:pPr>
       <w:r>
-        <w:t>Gaze to select/Cursor</w:t>
-      </w:r>
-      <w:r>
-        <w:t xml:space="preserve"> („activate spot by staring“)</w:t>
+        <w:t>Gaze to select/Cursor („activate spot by staring“)</w:t>
       </w:r>
     </w:p>
     <w:p>
@@ -162,8 +148,6 @@
         </w:rPr>
         <w:t>commands</w:t>
       </w:r>
-      <w:bookmarkStart w:id="0" w:name="_GoBack"/>
-      <w:bookmarkEnd w:id="0"/>
       <w:proofErr w:type="spellEnd"/>
     </w:p>
     <w:p>
@@ -331,7 +315,6 @@
           <w:numId w:val="4"/>
         </w:numPr>
         <w:rPr>
-          <w:b/>
           <w:lang w:val="de-DE"/>
         </w:rPr>
       </w:pPr>
@@ -358,24 +341,982 @@
     </w:p>
     <w:p>
       <w:pPr>
-        <w:pStyle w:val="StandardErstzeileneinzug"/>
-        <w:rPr>
-          <w:b/>
-          <w:lang w:val="de-DE"/>
-        </w:rPr>
-      </w:pPr>
-    </w:p>
-    <w:p>
-      <w:pPr>
-        <w:pStyle w:val="StandardErstzeileneinzug"/>
-      </w:pPr>
-      <w:r>
-        <w:rPr>
-          <w:b/>
-        </w:rPr>
+        <w:rPr>
+          <w:rFonts w:ascii="Times New Roman" w:eastAsia="Times New Roman" w:hAnsi="Times New Roman" w:cs="Times New Roman"/>
+          <w:sz w:val="24"/>
+          <w:szCs w:val="20"/>
+          <w:lang w:eastAsia="de-DE"/>
+        </w:rPr>
+      </w:pPr>
+      <w:r>
+        <w:br w:type="page"/>
+      </w:r>
+    </w:p>
+    <w:p>
+      <w:pPr>
+        <w:pStyle w:val="StandardErstzeileneinzug"/>
+      </w:pPr>
+      <w:r>
+        <w:rPr>
+          <w:b/>
+        </w:rPr>
+        <w:lastRenderedPageBreak/>
         <w:t>Name</w:t>
       </w:r>
       <w:r>
+        <w:t xml:space="preserve">: </w:t>
+      </w:r>
+      <w:r>
+        <w:t>Haptic Feedback</w:t>
+      </w:r>
+    </w:p>
+    <w:p>
+      <w:pPr>
+        <w:pStyle w:val="StandardErstzeileneinzug"/>
+      </w:pPr>
+      <w:r>
+        <w:rPr>
+          <w:b/>
+        </w:rPr>
+        <w:t>Forces/Problem</w:t>
+      </w:r>
+      <w:r>
+        <w:t xml:space="preserve">: </w:t>
+      </w:r>
+    </w:p>
+    <w:p>
+      <w:pPr>
+        <w:pStyle w:val="StandardErstzeileneinzug"/>
+      </w:pPr>
+      <w:r>
+        <w:rPr>
+          <w:b/>
+        </w:rPr>
+        <w:t>Feature/Solution</w:t>
+      </w:r>
+      <w:r>
+        <w:t xml:space="preserve">: </w:t>
+      </w:r>
+    </w:p>
+    <w:p>
+      <w:pPr>
+        <w:pStyle w:val="StandardErstzeileneinzug"/>
+      </w:pPr>
+      <w:r>
+        <w:rPr>
+          <w:b/>
+        </w:rPr>
+        <w:t>Examples</w:t>
+      </w:r>
+      <w:r>
+        <w:t xml:space="preserve">: </w:t>
+      </w:r>
+    </w:p>
+    <w:p>
+      <w:pPr>
+        <w:pStyle w:val="StandardErstzeileneinzug"/>
+      </w:pPr>
+      <w:r>
+        <w:rPr>
+          <w:b/>
+        </w:rPr>
+        <w:t>Effects/Consequences</w:t>
+      </w:r>
+      <w:r>
+        <w:t xml:space="preserve">: </w:t>
+      </w:r>
+    </w:p>
+    <w:p>
+      <w:pPr>
+        <w:pStyle w:val="StandardErstzeileneinzug"/>
+      </w:pPr>
+      <w:r>
+        <w:rPr>
+          <w:b/>
+        </w:rPr>
+        <w:t>Sensors</w:t>
+      </w:r>
+      <w:r>
+        <w:t xml:space="preserve">: </w:t>
+      </w:r>
+    </w:p>
+    <w:p>
+      <w:pPr>
+        <w:rPr>
+          <w:rFonts w:ascii="Times New Roman" w:eastAsia="Times New Roman" w:hAnsi="Times New Roman" w:cs="Times New Roman"/>
+          <w:b/>
+          <w:sz w:val="24"/>
+          <w:szCs w:val="20"/>
+          <w:lang w:val="en-US" w:eastAsia="de-DE"/>
+        </w:rPr>
+      </w:pPr>
+      <w:r>
+        <w:rPr>
+          <w:b/>
+          <w:lang w:val="en-US"/>
+        </w:rPr>
+        <w:br w:type="page"/>
+      </w:r>
+    </w:p>
+    <w:p>
+      <w:pPr>
+        <w:pStyle w:val="StandardErstzeileneinzug"/>
+      </w:pPr>
+      <w:r>
+        <w:rPr>
+          <w:b/>
+        </w:rPr>
+        <w:lastRenderedPageBreak/>
+        <w:t>Name</w:t>
+      </w:r>
+      <w:r>
+        <w:t xml:space="preserve">: </w:t>
+      </w:r>
+      <w:r>
+        <w:t>Directed Focus</w:t>
+      </w:r>
+    </w:p>
+    <w:p>
+      <w:pPr>
+        <w:pStyle w:val="StandardErstzeileneinzug"/>
+      </w:pPr>
+      <w:r>
+        <w:rPr>
+          <w:b/>
+        </w:rPr>
+        <w:t>Forces/Problem</w:t>
+      </w:r>
+      <w:r>
+        <w:t xml:space="preserve">: </w:t>
+      </w:r>
+    </w:p>
+    <w:p>
+      <w:pPr>
+        <w:pStyle w:val="StandardErstzeileneinzug"/>
+      </w:pPr>
+      <w:r>
+        <w:rPr>
+          <w:b/>
+        </w:rPr>
+        <w:t>Feature/Solution</w:t>
+      </w:r>
+      <w:r>
+        <w:t xml:space="preserve">: </w:t>
+      </w:r>
+    </w:p>
+    <w:p>
+      <w:pPr>
+        <w:pStyle w:val="StandardErstzeileneinzug"/>
+      </w:pPr>
+      <w:r>
+        <w:rPr>
+          <w:b/>
+        </w:rPr>
+        <w:t>Examples</w:t>
+      </w:r>
+      <w:r>
+        <w:t xml:space="preserve">: </w:t>
+      </w:r>
+    </w:p>
+    <w:p>
+      <w:pPr>
+        <w:pStyle w:val="StandardErstzeileneinzug"/>
+      </w:pPr>
+      <w:r>
+        <w:rPr>
+          <w:b/>
+        </w:rPr>
+        <w:t>Effects/Consequences</w:t>
+      </w:r>
+      <w:r>
+        <w:t xml:space="preserve">: </w:t>
+      </w:r>
+    </w:p>
+    <w:p>
+      <w:pPr>
+        <w:pStyle w:val="StandardErstzeileneinzug"/>
+      </w:pPr>
+      <w:r>
+        <w:rPr>
+          <w:b/>
+        </w:rPr>
+        <w:t>Sensors</w:t>
+      </w:r>
+      <w:r>
+        <w:t xml:space="preserve">: </w:t>
+      </w:r>
+    </w:p>
+    <w:p>
+      <w:pPr>
+        <w:rPr>
+          <w:rFonts w:ascii="Times New Roman" w:eastAsia="Times New Roman" w:hAnsi="Times New Roman" w:cs="Times New Roman"/>
+          <w:b/>
+          <w:sz w:val="24"/>
+          <w:szCs w:val="20"/>
+          <w:lang w:val="en-US" w:eastAsia="de-DE"/>
+        </w:rPr>
+      </w:pPr>
+      <w:r>
+        <w:rPr>
+          <w:b/>
+          <w:lang w:val="en-US"/>
+        </w:rPr>
+        <w:br w:type="page"/>
+      </w:r>
+    </w:p>
+    <w:p>
+      <w:pPr>
+        <w:pStyle w:val="StandardErstzeileneinzug"/>
+      </w:pPr>
+      <w:r>
+        <w:rPr>
+          <w:b/>
+        </w:rPr>
+        <w:lastRenderedPageBreak/>
+        <w:t>Name</w:t>
+      </w:r>
+      <w:r>
+        <w:t xml:space="preserve">: </w:t>
+      </w:r>
+      <w:r>
+        <w:t>Movement Instruction</w:t>
+      </w:r>
+    </w:p>
+    <w:p>
+      <w:pPr>
+        <w:pStyle w:val="StandardErstzeileneinzug"/>
+      </w:pPr>
+      <w:r>
+        <w:rPr>
+          <w:b/>
+        </w:rPr>
+        <w:t>Forces/Problem</w:t>
+      </w:r>
+      <w:r>
+        <w:t xml:space="preserve">: </w:t>
+      </w:r>
+    </w:p>
+    <w:p>
+      <w:pPr>
+        <w:pStyle w:val="StandardErstzeileneinzug"/>
+      </w:pPr>
+      <w:r>
+        <w:rPr>
+          <w:b/>
+        </w:rPr>
+        <w:t>Feature/Solution</w:t>
+      </w:r>
+      <w:r>
+        <w:t xml:space="preserve">: </w:t>
+      </w:r>
+    </w:p>
+    <w:p>
+      <w:pPr>
+        <w:pStyle w:val="StandardErstzeileneinzug"/>
+      </w:pPr>
+      <w:r>
+        <w:rPr>
+          <w:b/>
+        </w:rPr>
+        <w:t>Examples</w:t>
+      </w:r>
+      <w:r>
+        <w:t xml:space="preserve">: </w:t>
+      </w:r>
+    </w:p>
+    <w:p>
+      <w:pPr>
+        <w:pStyle w:val="StandardErstzeileneinzug"/>
+      </w:pPr>
+      <w:r>
+        <w:rPr>
+          <w:b/>
+        </w:rPr>
+        <w:t>Effects/Consequences</w:t>
+      </w:r>
+      <w:r>
+        <w:t xml:space="preserve">: </w:t>
+      </w:r>
+    </w:p>
+    <w:p>
+      <w:pPr>
+        <w:pStyle w:val="StandardErstzeileneinzug"/>
+      </w:pPr>
+      <w:r>
+        <w:rPr>
+          <w:b/>
+        </w:rPr>
+        <w:t>Sensors</w:t>
+      </w:r>
+      <w:r>
+        <w:t xml:space="preserve">: </w:t>
+      </w:r>
+    </w:p>
+    <w:p>
+      <w:pPr>
+        <w:rPr>
+          <w:rFonts w:ascii="Times New Roman" w:eastAsia="Times New Roman" w:hAnsi="Times New Roman" w:cs="Times New Roman"/>
+          <w:b/>
+          <w:sz w:val="24"/>
+          <w:szCs w:val="20"/>
+          <w:lang w:val="en-US" w:eastAsia="de-DE"/>
+        </w:rPr>
+      </w:pPr>
+      <w:r>
+        <w:rPr>
+          <w:b/>
+          <w:lang w:val="en-US"/>
+        </w:rPr>
+        <w:br w:type="page"/>
+      </w:r>
+    </w:p>
+    <w:p>
+      <w:pPr>
+        <w:pStyle w:val="StandardErstzeileneinzug"/>
+      </w:pPr>
+      <w:r>
+        <w:rPr>
+          <w:b/>
+        </w:rPr>
+        <w:lastRenderedPageBreak/>
+        <w:t>Name</w:t>
+      </w:r>
+      <w:r>
+        <w:t xml:space="preserve">: </w:t>
+      </w:r>
+      <w:r>
+        <w:t>Auto-play</w:t>
+      </w:r>
+    </w:p>
+    <w:p>
+      <w:pPr>
+        <w:pStyle w:val="StandardErstzeileneinzug"/>
+      </w:pPr>
+      <w:r>
+        <w:rPr>
+          <w:b/>
+        </w:rPr>
+        <w:t>Forces/Problem</w:t>
+      </w:r>
+      <w:r>
+        <w:t xml:space="preserve">: </w:t>
+      </w:r>
+    </w:p>
+    <w:p>
+      <w:pPr>
+        <w:pStyle w:val="StandardErstzeileneinzug"/>
+      </w:pPr>
+      <w:r>
+        <w:rPr>
+          <w:b/>
+        </w:rPr>
+        <w:t>Feature/Solution</w:t>
+      </w:r>
+      <w:r>
+        <w:t xml:space="preserve">: </w:t>
+      </w:r>
+    </w:p>
+    <w:p>
+      <w:pPr>
+        <w:pStyle w:val="StandardErstzeileneinzug"/>
+      </w:pPr>
+      <w:r>
+        <w:rPr>
+          <w:b/>
+        </w:rPr>
+        <w:t>Examples</w:t>
+      </w:r>
+      <w:r>
+        <w:t xml:space="preserve">: </w:t>
+      </w:r>
+    </w:p>
+    <w:p>
+      <w:pPr>
+        <w:pStyle w:val="StandardErstzeileneinzug"/>
+      </w:pPr>
+      <w:r>
+        <w:rPr>
+          <w:b/>
+        </w:rPr>
+        <w:t>Effects/Consequences</w:t>
+      </w:r>
+      <w:r>
+        <w:t xml:space="preserve">: </w:t>
+      </w:r>
+    </w:p>
+    <w:p>
+      <w:pPr>
+        <w:pStyle w:val="StandardErstzeileneinzug"/>
+      </w:pPr>
+      <w:r>
+        <w:rPr>
+          <w:b/>
+        </w:rPr>
+        <w:t>Sensors</w:t>
+      </w:r>
+      <w:r>
+        <w:t xml:space="preserve">: </w:t>
+      </w:r>
+    </w:p>
+    <w:p>
+      <w:pPr>
+        <w:rPr>
+          <w:rFonts w:ascii="Times New Roman" w:eastAsia="Times New Roman" w:hAnsi="Times New Roman" w:cs="Times New Roman"/>
+          <w:b/>
+          <w:sz w:val="24"/>
+          <w:szCs w:val="20"/>
+          <w:lang w:val="en-US" w:eastAsia="de-DE"/>
+        </w:rPr>
+      </w:pPr>
+      <w:r>
+        <w:rPr>
+          <w:b/>
+          <w:lang w:val="en-US"/>
+        </w:rPr>
+        <w:br w:type="page"/>
+      </w:r>
+    </w:p>
+    <w:p>
+      <w:pPr>
+        <w:pStyle w:val="StandardErstzeileneinzug"/>
+      </w:pPr>
+      <w:r>
+        <w:rPr>
+          <w:b/>
+        </w:rPr>
+        <w:lastRenderedPageBreak/>
+        <w:t>Name</w:t>
+      </w:r>
+      <w:r>
+        <w:t xml:space="preserve">: </w:t>
+      </w:r>
+      <w:r>
+        <w:t>Gaze Cursor</w:t>
+      </w:r>
+    </w:p>
+    <w:p>
+      <w:pPr>
+        <w:pStyle w:val="StandardErstzeileneinzug"/>
+      </w:pPr>
+      <w:r>
+        <w:rPr>
+          <w:b/>
+        </w:rPr>
+        <w:t>Forces/Problem</w:t>
+      </w:r>
+      <w:r>
+        <w:t xml:space="preserve">: </w:t>
+      </w:r>
+    </w:p>
+    <w:p>
+      <w:pPr>
+        <w:pStyle w:val="StandardErstzeileneinzug"/>
+      </w:pPr>
+      <w:r>
+        <w:rPr>
+          <w:b/>
+        </w:rPr>
+        <w:t>Feature/Solution</w:t>
+      </w:r>
+      <w:r>
+        <w:t xml:space="preserve">: </w:t>
+      </w:r>
+    </w:p>
+    <w:p>
+      <w:pPr>
+        <w:pStyle w:val="StandardErstzeileneinzug"/>
+      </w:pPr>
+      <w:r>
+        <w:rPr>
+          <w:b/>
+        </w:rPr>
+        <w:t>Examples</w:t>
+      </w:r>
+      <w:r>
+        <w:t xml:space="preserve">: </w:t>
+      </w:r>
+    </w:p>
+    <w:p>
+      <w:pPr>
+        <w:pStyle w:val="StandardErstzeileneinzug"/>
+      </w:pPr>
+      <w:r>
+        <w:rPr>
+          <w:b/>
+        </w:rPr>
+        <w:t>Effects/Consequences</w:t>
+      </w:r>
+      <w:r>
+        <w:t xml:space="preserve">: </w:t>
+      </w:r>
+    </w:p>
+    <w:p>
+      <w:pPr>
+        <w:pStyle w:val="StandardErstzeileneinzug"/>
+      </w:pPr>
+      <w:r>
+        <w:rPr>
+          <w:b/>
+        </w:rPr>
+        <w:t>Sensors</w:t>
+      </w:r>
+      <w:r>
+        <w:t xml:space="preserve">: </w:t>
+      </w:r>
+    </w:p>
+    <w:p>
+      <w:pPr>
+        <w:rPr>
+          <w:rFonts w:ascii="Times New Roman" w:eastAsia="Times New Roman" w:hAnsi="Times New Roman" w:cs="Times New Roman"/>
+          <w:b/>
+          <w:sz w:val="24"/>
+          <w:szCs w:val="20"/>
+          <w:lang w:val="en-US" w:eastAsia="de-DE"/>
+        </w:rPr>
+      </w:pPr>
+      <w:r>
+        <w:rPr>
+          <w:b/>
+          <w:lang w:val="en-US"/>
+        </w:rPr>
+        <w:br w:type="page"/>
+      </w:r>
+    </w:p>
+    <w:p>
+      <w:pPr>
+        <w:pStyle w:val="StandardErstzeileneinzug"/>
+      </w:pPr>
+      <w:r>
+        <w:rPr>
+          <w:b/>
+        </w:rPr>
+        <w:lastRenderedPageBreak/>
+        <w:t>Name</w:t>
+      </w:r>
+      <w:r>
+        <w:t xml:space="preserve">: </w:t>
+      </w:r>
+      <w:r>
+        <w:t>Shared Pointer</w:t>
+      </w:r>
+    </w:p>
+    <w:p>
+      <w:pPr>
+        <w:pStyle w:val="StandardErstzeileneinzug"/>
+      </w:pPr>
+      <w:r>
+        <w:rPr>
+          <w:b/>
+        </w:rPr>
+        <w:t>Forces/Problem</w:t>
+      </w:r>
+      <w:r>
+        <w:t xml:space="preserve">: </w:t>
+      </w:r>
+    </w:p>
+    <w:p>
+      <w:pPr>
+        <w:pStyle w:val="StandardErstzeileneinzug"/>
+      </w:pPr>
+      <w:r>
+        <w:rPr>
+          <w:b/>
+        </w:rPr>
+        <w:t>Feature/Solution</w:t>
+      </w:r>
+      <w:r>
+        <w:t xml:space="preserve">: </w:t>
+      </w:r>
+    </w:p>
+    <w:p>
+      <w:pPr>
+        <w:pStyle w:val="StandardErstzeileneinzug"/>
+      </w:pPr>
+      <w:r>
+        <w:rPr>
+          <w:b/>
+        </w:rPr>
+        <w:t>Examples</w:t>
+      </w:r>
+      <w:r>
+        <w:t xml:space="preserve">: </w:t>
+      </w:r>
+    </w:p>
+    <w:p>
+      <w:pPr>
+        <w:pStyle w:val="StandardErstzeileneinzug"/>
+      </w:pPr>
+      <w:r>
+        <w:rPr>
+          <w:b/>
+        </w:rPr>
+        <w:t>Effects/Consequences</w:t>
+      </w:r>
+      <w:r>
+        <w:t xml:space="preserve">: </w:t>
+      </w:r>
+    </w:p>
+    <w:p>
+      <w:pPr>
+        <w:pStyle w:val="StandardErstzeileneinzug"/>
+      </w:pPr>
+      <w:r>
+        <w:rPr>
+          <w:b/>
+        </w:rPr>
+        <w:t>Sensors</w:t>
+      </w:r>
+      <w:r>
+        <w:t xml:space="preserve">: </w:t>
+      </w:r>
+    </w:p>
+    <w:p>
+      <w:pPr>
+        <w:rPr>
+          <w:rFonts w:ascii="Times New Roman" w:eastAsia="Times New Roman" w:hAnsi="Times New Roman" w:cs="Times New Roman"/>
+          <w:b/>
+          <w:sz w:val="24"/>
+          <w:szCs w:val="20"/>
+          <w:lang w:val="en-US" w:eastAsia="de-DE"/>
+        </w:rPr>
+      </w:pPr>
+      <w:r>
+        <w:rPr>
+          <w:b/>
+          <w:lang w:val="en-US"/>
+        </w:rPr>
+        <w:br w:type="page"/>
+      </w:r>
+    </w:p>
+    <w:p>
+      <w:pPr>
+        <w:pStyle w:val="StandardErstzeileneinzug"/>
+      </w:pPr>
+      <w:r>
+        <w:rPr>
+          <w:b/>
+        </w:rPr>
+        <w:lastRenderedPageBreak/>
+        <w:t>Name</w:t>
+      </w:r>
+      <w:r>
+        <w:t xml:space="preserve">: </w:t>
+      </w:r>
+      <w:r>
+        <w:t>Voice Commands</w:t>
+      </w:r>
+    </w:p>
+    <w:p>
+      <w:pPr>
+        <w:pStyle w:val="StandardErstzeileneinzug"/>
+      </w:pPr>
+      <w:r>
+        <w:rPr>
+          <w:b/>
+        </w:rPr>
+        <w:t>Forces/Problem</w:t>
+      </w:r>
+      <w:r>
+        <w:t xml:space="preserve">: </w:t>
+      </w:r>
+    </w:p>
+    <w:p>
+      <w:pPr>
+        <w:pStyle w:val="StandardErstzeileneinzug"/>
+      </w:pPr>
+      <w:r>
+        <w:rPr>
+          <w:b/>
+        </w:rPr>
+        <w:t>Feature/Solution</w:t>
+      </w:r>
+      <w:r>
+        <w:t xml:space="preserve">: </w:t>
+      </w:r>
+    </w:p>
+    <w:p>
+      <w:pPr>
+        <w:pStyle w:val="StandardErstzeileneinzug"/>
+      </w:pPr>
+      <w:r>
+        <w:rPr>
+          <w:b/>
+        </w:rPr>
+        <w:t>Examples</w:t>
+      </w:r>
+      <w:r>
+        <w:t xml:space="preserve">: </w:t>
+      </w:r>
+    </w:p>
+    <w:p>
+      <w:pPr>
+        <w:pStyle w:val="StandardErstzeileneinzug"/>
+      </w:pPr>
+      <w:r>
+        <w:rPr>
+          <w:b/>
+        </w:rPr>
+        <w:t>Effects/Consequences</w:t>
+      </w:r>
+      <w:r>
+        <w:t xml:space="preserve">: </w:t>
+      </w:r>
+    </w:p>
+    <w:p>
+      <w:pPr>
+        <w:pStyle w:val="StandardErstzeileneinzug"/>
+      </w:pPr>
+      <w:r>
+        <w:rPr>
+          <w:b/>
+        </w:rPr>
+        <w:t>Sensors</w:t>
+      </w:r>
+      <w:r>
+        <w:t xml:space="preserve">: </w:t>
+      </w:r>
+    </w:p>
+    <w:p>
+      <w:pPr>
+        <w:rPr>
+          <w:rFonts w:ascii="Times New Roman" w:eastAsia="Times New Roman" w:hAnsi="Times New Roman" w:cs="Times New Roman"/>
+          <w:b/>
+          <w:sz w:val="24"/>
+          <w:szCs w:val="20"/>
+          <w:lang w:val="en-US" w:eastAsia="de-DE"/>
+        </w:rPr>
+      </w:pPr>
+      <w:r>
+        <w:rPr>
+          <w:b/>
+          <w:lang w:val="en-US"/>
+        </w:rPr>
+        <w:br w:type="page"/>
+      </w:r>
+    </w:p>
+    <w:p>
+      <w:pPr>
+        <w:pStyle w:val="StandardErstzeileneinzug"/>
+      </w:pPr>
+      <w:r>
+        <w:rPr>
+          <w:b/>
+        </w:rPr>
+        <w:lastRenderedPageBreak/>
+        <w:t>Name</w:t>
+      </w:r>
+      <w:r>
+        <w:t xml:space="preserve">: </w:t>
+      </w:r>
+      <w:r>
+        <w:t>Obscured Information Visualization</w:t>
+      </w:r>
+    </w:p>
+    <w:p>
+      <w:pPr>
+        <w:pStyle w:val="StandardErstzeileneinzug"/>
+      </w:pPr>
+      <w:r>
+        <w:rPr>
+          <w:b/>
+        </w:rPr>
+        <w:t>Forces/Problem</w:t>
+      </w:r>
+      <w:r>
+        <w:t xml:space="preserve">: </w:t>
+      </w:r>
+    </w:p>
+    <w:p>
+      <w:pPr>
+        <w:pStyle w:val="StandardErstzeileneinzug"/>
+      </w:pPr>
+      <w:r>
+        <w:rPr>
+          <w:b/>
+        </w:rPr>
+        <w:t>Feature/Solution</w:t>
+      </w:r>
+      <w:r>
+        <w:t xml:space="preserve">: </w:t>
+      </w:r>
+    </w:p>
+    <w:p>
+      <w:pPr>
+        <w:pStyle w:val="StandardErstzeileneinzug"/>
+      </w:pPr>
+      <w:r>
+        <w:rPr>
+          <w:b/>
+        </w:rPr>
+        <w:t>Examples</w:t>
+      </w:r>
+      <w:r>
+        <w:t xml:space="preserve">: </w:t>
+      </w:r>
+    </w:p>
+    <w:p>
+      <w:pPr>
+        <w:pStyle w:val="StandardErstzeileneinzug"/>
+      </w:pPr>
+      <w:r>
+        <w:rPr>
+          <w:b/>
+        </w:rPr>
+        <w:t>Effects/Consequences</w:t>
+      </w:r>
+      <w:r>
+        <w:t xml:space="preserve">: </w:t>
+      </w:r>
+    </w:p>
+    <w:p>
+      <w:pPr>
+        <w:pStyle w:val="StandardErstzeileneinzug"/>
+      </w:pPr>
+      <w:r>
+        <w:rPr>
+          <w:b/>
+        </w:rPr>
+        <w:t>Sensors</w:t>
+      </w:r>
+      <w:r>
+        <w:t xml:space="preserve">: </w:t>
+      </w:r>
+    </w:p>
+    <w:p>
+      <w:pPr>
+        <w:rPr>
+          <w:rFonts w:ascii="Times New Roman" w:eastAsia="Times New Roman" w:hAnsi="Times New Roman" w:cs="Times New Roman"/>
+          <w:b/>
+          <w:sz w:val="24"/>
+          <w:szCs w:val="20"/>
+          <w:lang w:val="en-US" w:eastAsia="de-DE"/>
+        </w:rPr>
+      </w:pPr>
+      <w:r>
+        <w:rPr>
+          <w:b/>
+          <w:lang w:val="en-US"/>
+        </w:rPr>
+        <w:br w:type="page"/>
+      </w:r>
+    </w:p>
+    <w:p>
+      <w:pPr>
+        <w:pStyle w:val="StandardErstzeileneinzug"/>
+      </w:pPr>
+      <w:r>
+        <w:rPr>
+          <w:b/>
+        </w:rPr>
+        <w:lastRenderedPageBreak/>
+        <w:t>Name</w:t>
+      </w:r>
+      <w:r>
+        <w:t xml:space="preserve">: </w:t>
+      </w:r>
+      <w:r>
+        <w:t>Information Filtering</w:t>
+      </w:r>
+    </w:p>
+    <w:p>
+      <w:pPr>
+        <w:pStyle w:val="StandardErstzeileneinzug"/>
+      </w:pPr>
+      <w:r>
+        <w:rPr>
+          <w:b/>
+        </w:rPr>
+        <w:t>Forces/Problem</w:t>
+      </w:r>
+      <w:r>
+        <w:t xml:space="preserve">: </w:t>
+      </w:r>
+    </w:p>
+    <w:p>
+      <w:pPr>
+        <w:pStyle w:val="StandardErstzeileneinzug"/>
+      </w:pPr>
+      <w:r>
+        <w:rPr>
+          <w:b/>
+        </w:rPr>
+        <w:t>Feature/Solution</w:t>
+      </w:r>
+      <w:r>
+        <w:t xml:space="preserve">: </w:t>
+      </w:r>
+    </w:p>
+    <w:p>
+      <w:pPr>
+        <w:pStyle w:val="StandardErstzeileneinzug"/>
+      </w:pPr>
+      <w:r>
+        <w:rPr>
+          <w:b/>
+        </w:rPr>
+        <w:t>Examples</w:t>
+      </w:r>
+      <w:r>
+        <w:t xml:space="preserve">: </w:t>
+      </w:r>
+    </w:p>
+    <w:p>
+      <w:pPr>
+        <w:pStyle w:val="StandardErstzeileneinzug"/>
+      </w:pPr>
+      <w:r>
+        <w:rPr>
+          <w:b/>
+        </w:rPr>
+        <w:t>Effects/Consequences</w:t>
+      </w:r>
+      <w:r>
+        <w:t xml:space="preserve">: </w:t>
+      </w:r>
+    </w:p>
+    <w:p>
+      <w:pPr>
+        <w:pStyle w:val="StandardErstzeileneinzug"/>
+      </w:pPr>
+      <w:r>
+        <w:rPr>
+          <w:b/>
+        </w:rPr>
+        <w:t>Sensors</w:t>
+      </w:r>
+      <w:r>
+        <w:t xml:space="preserve">: </w:t>
+      </w:r>
+    </w:p>
+    <w:p>
+      <w:pPr>
+        <w:rPr>
+          <w:rFonts w:ascii="Times New Roman" w:eastAsia="Times New Roman" w:hAnsi="Times New Roman" w:cs="Times New Roman"/>
+          <w:b/>
+          <w:sz w:val="24"/>
+          <w:szCs w:val="20"/>
+          <w:lang w:val="en-US" w:eastAsia="de-DE"/>
+        </w:rPr>
+      </w:pPr>
+      <w:r>
+        <w:rPr>
+          <w:b/>
+        </w:rPr>
+        <w:br w:type="page"/>
+      </w:r>
+    </w:p>
+    <w:p>
+      <w:pPr>
+        <w:pStyle w:val="StandardErstzeileneinzug"/>
+      </w:pPr>
+      <w:r>
+        <w:rPr>
+          <w:b/>
+        </w:rPr>
+        <w:lastRenderedPageBreak/>
+        <w:t>Name</w:t>
+      </w:r>
+      <w:r>
         <w:t>: Point of Interest</w:t>
       </w:r>
     </w:p>
@@ -498,23 +1439,124 @@
     <w:p>
       <w:pPr>
         <w:rPr>
+          <w:rFonts w:ascii="Times New Roman" w:eastAsia="Times New Roman" w:hAnsi="Times New Roman" w:cs="Times New Roman"/>
+          <w:sz w:val="24"/>
+          <w:szCs w:val="20"/>
+          <w:lang w:val="en-US" w:eastAsia="de-DE"/>
+        </w:rPr>
+      </w:pPr>
+      <w:r>
+        <w:rPr>
           <w:lang w:val="en-US"/>
         </w:rPr>
-      </w:pPr>
-    </w:p>
-    <w:p>
-      <w:pPr>
-        <w:pStyle w:val="StandardErstzeileneinzug"/>
-      </w:pPr>
-      <w:r>
-        <w:rPr>
-          <w:b/>
-        </w:rPr>
+        <w:br w:type="page"/>
+      </w:r>
+    </w:p>
+    <w:p>
+      <w:pPr>
+        <w:pStyle w:val="StandardErstzeileneinzug"/>
+      </w:pPr>
+      <w:r>
+        <w:rPr>
+          <w:b/>
+        </w:rPr>
+        <w:lastRenderedPageBreak/>
         <w:t>Name</w:t>
       </w:r>
       <w:r>
         <w:t xml:space="preserve">: </w:t>
       </w:r>
+      <w:r>
+        <w:t>Gesture-based Interaction</w:t>
+      </w:r>
+    </w:p>
+    <w:p>
+      <w:pPr>
+        <w:pStyle w:val="StandardErstzeileneinzug"/>
+      </w:pPr>
+      <w:r>
+        <w:rPr>
+          <w:b/>
+        </w:rPr>
+        <w:t>Forces/Problem</w:t>
+      </w:r>
+      <w:r>
+        <w:t xml:space="preserve">: </w:t>
+      </w:r>
+    </w:p>
+    <w:p>
+      <w:pPr>
+        <w:pStyle w:val="StandardErstzeileneinzug"/>
+      </w:pPr>
+      <w:r>
+        <w:rPr>
+          <w:b/>
+        </w:rPr>
+        <w:t>Feature/Solution</w:t>
+      </w:r>
+      <w:r>
+        <w:t xml:space="preserve">: </w:t>
+      </w:r>
+    </w:p>
+    <w:p>
+      <w:pPr>
+        <w:pStyle w:val="StandardErstzeileneinzug"/>
+      </w:pPr>
+      <w:r>
+        <w:rPr>
+          <w:b/>
+        </w:rPr>
+        <w:t>Examples</w:t>
+      </w:r>
+      <w:r>
+        <w:t xml:space="preserve">: </w:t>
+      </w:r>
+    </w:p>
+    <w:p>
+      <w:pPr>
+        <w:pStyle w:val="StandardErstzeileneinzug"/>
+      </w:pPr>
+      <w:r>
+        <w:rPr>
+          <w:b/>
+        </w:rPr>
+        <w:t>Effects/Consequences</w:t>
+      </w:r>
+      <w:r>
+        <w:t xml:space="preserve">: </w:t>
+      </w:r>
+    </w:p>
+    <w:p>
+      <w:pPr>
+        <w:pStyle w:val="StandardErstzeileneinzug"/>
+      </w:pPr>
+      <w:r>
+        <w:rPr>
+          <w:b/>
+        </w:rPr>
+        <w:t>Sensors</w:t>
+      </w:r>
+      <w:r>
+        <w:t xml:space="preserve">: </w:t>
+      </w:r>
+    </w:p>
+    <w:p>
+      <w:pPr>
+        <w:rPr>
+          <w:rFonts w:ascii="Times New Roman" w:eastAsia="Times New Roman" w:hAnsi="Times New Roman" w:cs="Times New Roman"/>
+          <w:b/>
+          <w:sz w:val="24"/>
+          <w:szCs w:val="20"/>
+          <w:lang w:val="en-US" w:eastAsia="de-DE"/>
+        </w:rPr>
+      </w:pPr>
+      <w:r>
+        <w:rPr>
+          <w:b/>
+          <w:lang w:val="en-US"/>
+        </w:rPr>
+        <w:br w:type="page"/>
+      </w:r>
     </w:p>
     <w:p>
       <w:pPr>
@@ -525,6 +1567,25 @@
           <w:b/>
         </w:rPr>
         <w:lastRenderedPageBreak/>
+        <w:t>Name</w:t>
+      </w:r>
+      <w:r>
+        <w:t xml:space="preserve">: </w:t>
+      </w:r>
+      <w:r>
+        <w:t>Fiducial</w:t>
+      </w:r>
+      <w:bookmarkStart w:id="0" w:name="_GoBack"/>
+      <w:bookmarkEnd w:id="0"/>
+    </w:p>
+    <w:p>
+      <w:pPr>
+        <w:pStyle w:val="StandardErstzeileneinzug"/>
+      </w:pPr>
+      <w:r>
+        <w:rPr>
+          <w:b/>
+        </w:rPr>
         <w:t>Forces/Problem</w:t>
       </w:r>
       <w:r>
@@ -590,7 +1651,117 @@
     <w:p>
       <w:pPr>
         <w:rPr>
+          <w:rFonts w:ascii="Times New Roman" w:eastAsia="Times New Roman" w:hAnsi="Times New Roman" w:cs="Times New Roman"/>
+          <w:b/>
+          <w:sz w:val="24"/>
+          <w:szCs w:val="20"/>
+          <w:lang w:val="en-US" w:eastAsia="de-DE"/>
+        </w:rPr>
+      </w:pPr>
+      <w:r>
+        <w:rPr>
+          <w:b/>
           <w:lang w:val="en-US"/>
+        </w:rPr>
+        <w:br w:type="page"/>
+      </w:r>
+    </w:p>
+    <w:p>
+      <w:pPr>
+        <w:pStyle w:val="StandardErstzeileneinzug"/>
+      </w:pPr>
+      <w:r>
+        <w:rPr>
+          <w:b/>
+        </w:rPr>
+        <w:lastRenderedPageBreak/>
+        <w:t>Name</w:t>
+      </w:r>
+      <w:r>
+        <w:t xml:space="preserve">: </w:t>
+      </w:r>
+      <w:r>
+        <w:t>Audio Augmentation</w:t>
+      </w:r>
+    </w:p>
+    <w:p>
+      <w:pPr>
+        <w:pStyle w:val="StandardErstzeileneinzug"/>
+      </w:pPr>
+      <w:r>
+        <w:rPr>
+          <w:b/>
+        </w:rPr>
+        <w:t>Forces/Problem</w:t>
+      </w:r>
+      <w:r>
+        <w:t xml:space="preserve">: </w:t>
+      </w:r>
+    </w:p>
+    <w:p>
+      <w:pPr>
+        <w:pStyle w:val="StandardErstzeileneinzug"/>
+      </w:pPr>
+      <w:r>
+        <w:rPr>
+          <w:b/>
+        </w:rPr>
+        <w:t>Feature/Solution</w:t>
+      </w:r>
+      <w:r>
+        <w:t xml:space="preserve">: </w:t>
+      </w:r>
+    </w:p>
+    <w:p>
+      <w:pPr>
+        <w:pStyle w:val="StandardErstzeileneinzug"/>
+      </w:pPr>
+      <w:r>
+        <w:rPr>
+          <w:b/>
+        </w:rPr>
+        <w:t>Examples</w:t>
+      </w:r>
+      <w:r>
+        <w:t xml:space="preserve">: </w:t>
+      </w:r>
+    </w:p>
+    <w:p>
+      <w:pPr>
+        <w:pStyle w:val="StandardErstzeileneinzug"/>
+      </w:pPr>
+      <w:r>
+        <w:rPr>
+          <w:b/>
+        </w:rPr>
+        <w:t>Effects/Consequences</w:t>
+      </w:r>
+      <w:r>
+        <w:t xml:space="preserve">: </w:t>
+      </w:r>
+    </w:p>
+    <w:p>
+      <w:pPr>
+        <w:pStyle w:val="StandardErstzeileneinzug"/>
+      </w:pPr>
+      <w:r>
+        <w:rPr>
+          <w:b/>
+        </w:rPr>
+        <w:t>Sensors</w:t>
+      </w:r>
+      <w:r>
+        <w:t xml:space="preserve">: </w:t>
+      </w:r>
+    </w:p>
+    <w:p>
+      <w:pPr>
+        <w:rPr>
+          <w:rFonts w:ascii="Times New Roman" w:eastAsia="Times New Roman" w:hAnsi="Times New Roman" w:cs="Times New Roman"/>
+          <w:b/>
+          <w:sz w:val="24"/>
+          <w:szCs w:val="20"/>
+          <w:lang w:val="en-US" w:eastAsia="de-DE"/>
         </w:rPr>
       </w:pPr>
     </w:p>

</xml_diff>

<commit_message>
Began writing a few first patterns.
</commit_message>
<xml_diff>
--- a/Patterns.docx
+++ b/Patterns.docx
@@ -364,10 +364,7 @@
         <w:t>Name</w:t>
       </w:r>
       <w:r>
-        <w:t xml:space="preserve">: </w:t>
-      </w:r>
-      <w:r>
-        <w:t>Haptic Feedback</w:t>
+        <w:t>: Haptic Feedback</w:t>
       </w:r>
     </w:p>
     <w:p>
@@ -383,6 +380,9 @@
       <w:r>
         <w:t xml:space="preserve">: </w:t>
       </w:r>
+      <w:r>
+        <w:t>User may miss visual or audio feedback; user does not receive appropriate feedback when “touching” augmented objects</w:t>
+      </w:r>
     </w:p>
     <w:p>
       <w:pPr>
@@ -397,6 +397,9 @@
       <w:r>
         <w:t xml:space="preserve">: </w:t>
       </w:r>
+      <w:r>
+        <w:t>Use haptic feedback either accurately or generally</w:t>
+      </w:r>
     </w:p>
     <w:p>
       <w:pPr>
@@ -411,6 +414,38 @@
       <w:r>
         <w:t xml:space="preserve">: </w:t>
       </w:r>
+      <w:proofErr w:type="spellStart"/>
+      <w:r>
+        <w:t>Vibrotactile</w:t>
+      </w:r>
+      <w:proofErr w:type="spellEnd"/>
+      <w:r>
+        <w:t xml:space="preserve"> feedback is a standard feature of various game controllers. The </w:t>
+      </w:r>
+      <w:proofErr w:type="spellStart"/>
+      <w:r>
+        <w:t>Myo</w:t>
+      </w:r>
+      <w:proofErr w:type="spellEnd"/>
+      <w:r>
+        <w:t xml:space="preserve"> Armband can give such feedback while keeping the user’s hands free. The </w:t>
+      </w:r>
+      <w:proofErr w:type="spellStart"/>
+      <w:r>
+        <w:t>NormalTouch</w:t>
+      </w:r>
+      <w:proofErr w:type="spellEnd"/>
+      <w:r>
+        <w:t xml:space="preserve"> and </w:t>
+      </w:r>
+      <w:proofErr w:type="spellStart"/>
+      <w:r>
+        <w:t>TextureTouch</w:t>
+      </w:r>
+      <w:proofErr w:type="spellEnd"/>
+      <w:r>
+        <w:t xml:space="preserve"> devices are able to give somewhat accurate haptic representations of virtual objects.</w:t>
+      </w:r>
     </w:p>
     <w:p>
       <w:pPr>
@@ -425,6 +460,12 @@
       <w:r>
         <w:t xml:space="preserve">: </w:t>
       </w:r>
+      <w:r>
+        <w:t xml:space="preserve">User may be more receptive to feedback, especially if their attention is not on the augmentation. Device has to implement haptic technology, or other devices have to be added – if the user has to hold the feedback device in one or more hands, </w:t>
+      </w:r>
+      <w:r>
+        <w:t>their freedom of movement will be decreased. (Inappropriate) haptic feedback may break immersion.</w:t>
+      </w:r>
     </w:p>
     <w:p>
       <w:pPr>
@@ -439,6 +480,14 @@
       <w:r>
         <w:t xml:space="preserve">: </w:t>
       </w:r>
+      <w:r>
+        <w:t xml:space="preserve">If accurate feedback corresponding to body movements is to be given, hand or full-body tracking must be used (e.g. with Leap, </w:t>
+      </w:r>
+      <w:proofErr w:type="gramStart"/>
+      <w:r>
+        <w:t>Kinect, …)</w:t>
+      </w:r>
+      <w:proofErr w:type="gramEnd"/>
     </w:p>
     <w:p>
       <w:pPr>
@@ -470,10 +519,7 @@
         <w:t>Name</w:t>
       </w:r>
       <w:r>
-        <w:t xml:space="preserve">: </w:t>
-      </w:r>
-      <w:r>
-        <w:t>Directed Focus</w:t>
+        <w:t>: Directed Focus</w:t>
       </w:r>
     </w:p>
     <w:p>
@@ -489,6 +535,9 @@
       <w:r>
         <w:t xml:space="preserve">: </w:t>
       </w:r>
+      <w:r>
+        <w:t>How do you direct a user’s attention to something when they have full control of their view?</w:t>
+      </w:r>
     </w:p>
     <w:p>
       <w:pPr>
@@ -503,6 +552,9 @@
       <w:r>
         <w:t xml:space="preserve">: </w:t>
       </w:r>
+      <w:r>
+        <w:t>Use an icon to indicate something the user should direct their attention towards; affix the icon to the screen, pointing towards the object of interest if it is not currently visible.</w:t>
+      </w:r>
     </w:p>
     <w:p>
       <w:pPr>
@@ -517,6 +569,9 @@
       <w:r>
         <w:t xml:space="preserve">: </w:t>
       </w:r>
+      <w:r>
+        <w:t>On a macro-scale, a Point of Interest is a form of directed focus if permanently displayed on a map and/or in direction.</w:t>
+      </w:r>
     </w:p>
     <w:p>
       <w:pPr>
@@ -531,6 +586,9 @@
       <w:r>
         <w:t xml:space="preserve">: </w:t>
       </w:r>
+      <w:r>
+        <w:t xml:space="preserve">Directed focus icons can make for a more structured AR experience and avoid user confusion. However, they may obstruct other, possibly important elements and cause screen clutter. If multiple focus points exist at a time, information filtering may prove necessary to avoid this. </w:t>
+      </w:r>
     </w:p>
     <w:p>
       <w:pPr>
@@ -544,6 +602,9 @@
       </w:r>
       <w:r>
         <w:t xml:space="preserve">: </w:t>
+      </w:r>
+      <w:r>
+        <w:t>The system always needs to be aware of the position of the focus point relative to the user or the user’s gaze. How this works is dependent on the AR device, but generally, IMUs will be most useful for this. If a macro-scale is desired, a system such as GPS will be necessary.</w:t>
       </w:r>
     </w:p>
     <w:p>
@@ -563,6 +624,8 @@
         </w:rPr>
         <w:br w:type="page"/>
       </w:r>
+      <w:bookmarkStart w:id="0" w:name="_GoBack"/>
+      <w:bookmarkEnd w:id="0"/>
     </w:p>
     <w:p>
       <w:pPr>
@@ -576,10 +639,7 @@
         <w:t>Name</w:t>
       </w:r>
       <w:r>
-        <w:t xml:space="preserve">: </w:t>
-      </w:r>
-      <w:r>
-        <w:t>Movement Instruction</w:t>
+        <w:t>: Movement Instruction</w:t>
       </w:r>
     </w:p>
     <w:p>
@@ -682,10 +742,7 @@
         <w:t>Name</w:t>
       </w:r>
       <w:r>
-        <w:t xml:space="preserve">: </w:t>
-      </w:r>
-      <w:r>
-        <w:t>Auto-play</w:t>
+        <w:t>: Auto-play</w:t>
       </w:r>
     </w:p>
     <w:p>
@@ -788,10 +845,7 @@
         <w:t>Name</w:t>
       </w:r>
       <w:r>
-        <w:t xml:space="preserve">: </w:t>
-      </w:r>
-      <w:r>
-        <w:t>Gaze Cursor</w:t>
+        <w:t>: Gaze Cursor</w:t>
       </w:r>
     </w:p>
     <w:p>
@@ -894,10 +948,7 @@
         <w:t>Name</w:t>
       </w:r>
       <w:r>
-        <w:t xml:space="preserve">: </w:t>
-      </w:r>
-      <w:r>
-        <w:t>Shared Pointer</w:t>
+        <w:t>: Shared Pointer</w:t>
       </w:r>
     </w:p>
     <w:p>
@@ -1000,10 +1051,7 @@
         <w:t>Name</w:t>
       </w:r>
       <w:r>
-        <w:t xml:space="preserve">: </w:t>
-      </w:r>
-      <w:r>
-        <w:t>Voice Commands</w:t>
+        <w:t>: Voice Commands</w:t>
       </w:r>
     </w:p>
     <w:p>
@@ -1106,10 +1154,7 @@
         <w:t>Name</w:t>
       </w:r>
       <w:r>
-        <w:t xml:space="preserve">: </w:t>
-      </w:r>
-      <w:r>
-        <w:t>Obscured Information Visualization</w:t>
+        <w:t>: Obscured Information Visualization</w:t>
       </w:r>
     </w:p>
     <w:p>
@@ -1212,10 +1257,7 @@
         <w:t>Name</w:t>
       </w:r>
       <w:r>
-        <w:t xml:space="preserve">: </w:t>
-      </w:r>
-      <w:r>
-        <w:t>Information Filtering</w:t>
+        <w:t>: Information Filtering</w:t>
       </w:r>
     </w:p>
     <w:p>
@@ -1464,10 +1506,7 @@
         <w:t>Name</w:t>
       </w:r>
       <w:r>
-        <w:t xml:space="preserve">: </w:t>
-      </w:r>
-      <w:r>
-        <w:t>Gesture-based Interaction</w:t>
+        <w:t>: Gesture-based Interaction</w:t>
       </w:r>
     </w:p>
     <w:p>
@@ -1570,13 +1609,8 @@
         <w:t>Name</w:t>
       </w:r>
       <w:r>
-        <w:t xml:space="preserve">: </w:t>
-      </w:r>
-      <w:r>
-        <w:t>Fiducial</w:t>
-      </w:r>
-      <w:bookmarkStart w:id="0" w:name="_GoBack"/>
-      <w:bookmarkEnd w:id="0"/>
+        <w:t>: Fiducial</w:t>
+      </w:r>
     </w:p>
     <w:p>
       <w:pPr>
@@ -1678,10 +1712,7 @@
         <w:t>Name</w:t>
       </w:r>
       <w:r>
-        <w:t xml:space="preserve">: </w:t>
-      </w:r>
-      <w:r>
-        <w:t>Audio Augmentation</w:t>
+        <w:t>: Audio Augmentation</w:t>
       </w:r>
     </w:p>
     <w:p>
@@ -2618,6 +2649,42 @@
       <w:vertAlign w:val="superscript"/>
     </w:rPr>
   </w:style>
+  <w:style w:type="paragraph" w:styleId="Kommentarthema">
+    <w:name w:val="annotation subject"/>
+    <w:basedOn w:val="Kommentartext"/>
+    <w:next w:val="Kommentartext"/>
+    <w:link w:val="KommentarthemaZchn"/>
+    <w:uiPriority w:val="99"/>
+    <w:semiHidden/>
+    <w:unhideWhenUsed/>
+    <w:rsid w:val="00925129"/>
+    <w:pPr>
+      <w:spacing w:after="200"/>
+      <w:jc w:val="left"/>
+    </w:pPr>
+    <w:rPr>
+      <w:rFonts w:asciiTheme="minorHAnsi" w:eastAsiaTheme="minorHAnsi" w:hAnsiTheme="minorHAnsi" w:cstheme="minorBidi"/>
+      <w:b/>
+      <w:bCs/>
+      <w:lang w:eastAsia="en-US"/>
+    </w:rPr>
+  </w:style>
+  <w:style w:type="character" w:customStyle="1" w:styleId="KommentarthemaZchn">
+    <w:name w:val="Kommentarthema Zchn"/>
+    <w:basedOn w:val="KommentartextZchn"/>
+    <w:link w:val="Kommentarthema"/>
+    <w:uiPriority w:val="99"/>
+    <w:semiHidden/>
+    <w:rsid w:val="00925129"/>
+    <w:rPr>
+      <w:rFonts w:ascii="Times New Roman" w:eastAsia="Times New Roman" w:hAnsi="Times New Roman" w:cs="Times New Roman"/>
+      <w:b/>
+      <w:bCs/>
+      <w:sz w:val="20"/>
+      <w:szCs w:val="20"/>
+      <w:lang w:eastAsia="de-DE"/>
+    </w:rPr>
+  </w:style>
 </w:styles>
 </file>
 
@@ -2949,6 +3016,42 @@
       <w:vertAlign w:val="superscript"/>
     </w:rPr>
   </w:style>
+  <w:style w:type="paragraph" w:styleId="Kommentarthema">
+    <w:name w:val="annotation subject"/>
+    <w:basedOn w:val="Kommentartext"/>
+    <w:next w:val="Kommentartext"/>
+    <w:link w:val="KommentarthemaZchn"/>
+    <w:uiPriority w:val="99"/>
+    <w:semiHidden/>
+    <w:unhideWhenUsed/>
+    <w:rsid w:val="00925129"/>
+    <w:pPr>
+      <w:spacing w:after="200"/>
+      <w:jc w:val="left"/>
+    </w:pPr>
+    <w:rPr>
+      <w:rFonts w:asciiTheme="minorHAnsi" w:eastAsiaTheme="minorHAnsi" w:hAnsiTheme="minorHAnsi" w:cstheme="minorBidi"/>
+      <w:b/>
+      <w:bCs/>
+      <w:lang w:eastAsia="en-US"/>
+    </w:rPr>
+  </w:style>
+  <w:style w:type="character" w:customStyle="1" w:styleId="KommentarthemaZchn">
+    <w:name w:val="Kommentarthema Zchn"/>
+    <w:basedOn w:val="KommentartextZchn"/>
+    <w:link w:val="Kommentarthema"/>
+    <w:uiPriority w:val="99"/>
+    <w:semiHidden/>
+    <w:rsid w:val="00925129"/>
+    <w:rPr>
+      <w:rFonts w:ascii="Times New Roman" w:eastAsia="Times New Roman" w:hAnsi="Times New Roman" w:cs="Times New Roman"/>
+      <w:b/>
+      <w:bCs/>
+      <w:sz w:val="20"/>
+      <w:szCs w:val="20"/>
+      <w:lang w:eastAsia="de-DE"/>
+    </w:rPr>
+  </w:style>
 </w:styles>
 </file>
 

</xml_diff>

<commit_message>
Pattern progress. Patterns now capitalized and in italics.
</commit_message>
<xml_diff>
--- a/Patterns.docx
+++ b/Patterns.docx
@@ -470,10 +470,52 @@
         <w:t xml:space="preserve">: </w:t>
       </w:r>
       <w:r>
-        <w:t xml:space="preserve">User may be more receptive to feedback, especially if their attention is not on the augmentation. Device has to implement haptic technology, or other devices have to be added – if the user has to hold the feedback device in one or more hands, </w:t>
-      </w:r>
-      <w:r>
-        <w:t>their freedom of movement will be decreased. (Inappropriate) haptic feedback may break immersion.</w:t>
+        <w:t>User may be more responsive</w:t>
+      </w:r>
+      <w:r>
+        <w:t xml:space="preserve"> to </w:t>
+      </w:r>
+      <w:r>
+        <w:rPr>
+          <w:i/>
+        </w:rPr>
+        <w:t>Haptic F</w:t>
+      </w:r>
+      <w:r>
+        <w:rPr>
+          <w:i/>
+        </w:rPr>
+        <w:t>eedback</w:t>
+      </w:r>
+      <w:r>
+        <w:t xml:space="preserve">, especially if their attention is not on </w:t>
+      </w:r>
+      <w:r>
+        <w:t>the augmentation. The AR d</w:t>
+      </w:r>
+      <w:r>
+        <w:t xml:space="preserve">evice has to implement haptic technology, or other devices have to be added – if the user has to hold the feedback device in one or more hands, </w:t>
+      </w:r>
+      <w:r>
+        <w:t>their freedom of movement will</w:t>
+      </w:r>
+      <w:r>
+        <w:t xml:space="preserve"> be decreased. (Inappropriate) </w:t>
+      </w:r>
+      <w:r>
+        <w:rPr>
+          <w:i/>
+        </w:rPr>
+        <w:t>Haptic F</w:t>
+      </w:r>
+      <w:r>
+        <w:rPr>
+          <w:i/>
+        </w:rPr>
+        <w:t>eedback</w:t>
+      </w:r>
+      <w:r>
+        <w:t xml:space="preserve"> may break immersion.</w:t>
       </w:r>
     </w:p>
     <w:p>
@@ -602,10 +644,55 @@
         <w:t xml:space="preserve">: </w:t>
       </w:r>
       <w:r>
-        <w:t xml:space="preserve">Directed focus icons can make for a more structured AR experience and avoid user confusion. However, they may obstruct other, possibly important elements and cause screen clutter. If multiple focus points exist at a time, information filtering may prove necessary to avoid this. </w:t>
-      </w:r>
-      <w:r>
-        <w:t>To communicate to the user where the system currently assumes their focus or gaze is directed, use a gaze cursor.</w:t>
+        <w:rPr>
+          <w:i/>
+        </w:rPr>
+        <w:t>Directed F</w:t>
+      </w:r>
+      <w:r>
+        <w:rPr>
+          <w:i/>
+        </w:rPr>
+        <w:t>ocus</w:t>
+      </w:r>
+      <w:r>
+        <w:t xml:space="preserve"> icons can make for a more structured AR experience and avoid user confusion. However, they may obstruct other, possibly important elements and cause screen clutter. If multiple focus points exist at a time, </w:t>
+      </w:r>
+      <w:r>
+        <w:rPr>
+          <w:i/>
+        </w:rPr>
+        <w:t>Information F</w:t>
+      </w:r>
+      <w:r>
+        <w:rPr>
+          <w:i/>
+        </w:rPr>
+        <w:t>iltering</w:t>
+      </w:r>
+      <w:r>
+        <w:t xml:space="preserve"> may prove necessary to avoid this. </w:t>
+      </w:r>
+      <w:r>
+        <w:t>To communicate to the user where the system currently assumes their fo</w:t>
+      </w:r>
+      <w:r>
+        <w:t xml:space="preserve">cus or gaze is directed, use a </w:t>
+      </w:r>
+      <w:r>
+        <w:rPr>
+          <w:i/>
+        </w:rPr>
+        <w:t>Gaze C</w:t>
+      </w:r>
+      <w:r>
+        <w:rPr>
+          <w:i/>
+        </w:rPr>
+        <w:t>ursor</w:t>
+      </w:r>
+      <w:r>
+        <w:t>.</w:t>
       </w:r>
     </w:p>
     <w:p>
@@ -733,7 +820,37 @@
         <w:commentReference w:id="2"/>
       </w:r>
       <w:r>
-        <w:t xml:space="preserve"> a macro-scale, a Point of Interest can serve as a form of directed movement if permanently displayed on a map and/or in direction.</w:t>
+        <w:t xml:space="preserve"> a macro-scale, a </w:t>
+      </w:r>
+      <w:r>
+        <w:rPr>
+          <w:i/>
+        </w:rPr>
+        <w:t>Point of I</w:t>
+      </w:r>
+      <w:r>
+        <w:rPr>
+          <w:i/>
+        </w:rPr>
+        <w:t>nterest</w:t>
+      </w:r>
+      <w:r>
+        <w:t xml:space="preserve"> can serve as a form of </w:t>
+      </w:r>
+      <w:r>
+        <w:rPr>
+          <w:i/>
+        </w:rPr>
+        <w:t>Directed M</w:t>
+      </w:r>
+      <w:r>
+        <w:rPr>
+          <w:i/>
+        </w:rPr>
+        <w:t>ovement</w:t>
+      </w:r>
+      <w:r>
+        <w:t xml:space="preserve"> if permanently displayed on a map and/or in direction.</w:t>
       </w:r>
     </w:p>
     <w:p>
@@ -750,7 +867,37 @@
         <w:t xml:space="preserve">: </w:t>
       </w:r>
       <w:r>
-        <w:t>Directed movement icons can make for a more structured AR experience and avoid user confusion. However, they may obstruct other, possibly important elements and cause screen clutter. If multiple focus points exist at a time, information filtering may prove necessary to avoid this.</w:t>
+        <w:rPr>
+          <w:i/>
+        </w:rPr>
+        <w:t>Directed M</w:t>
+      </w:r>
+      <w:r>
+        <w:rPr>
+          <w:i/>
+        </w:rPr>
+        <w:t>ovement</w:t>
+      </w:r>
+      <w:r>
+        <w:t xml:space="preserve"> icons can make for a more structured AR experience and avoid user confusion. However, they may obstruct other, possibly important elements and cause screen clutter. If multiple</w:t>
+      </w:r>
+      <w:r>
+        <w:t xml:space="preserve"> focus points exist at a time, </w:t>
+      </w:r>
+      <w:r>
+        <w:rPr>
+          <w:i/>
+        </w:rPr>
+        <w:t>Information F</w:t>
+      </w:r>
+      <w:r>
+        <w:rPr>
+          <w:i/>
+        </w:rPr>
+        <w:t>iltering</w:t>
+      </w:r>
+      <w:r>
+        <w:t xml:space="preserve"> may prove necessary to avoid this.</w:t>
       </w:r>
     </w:p>
     <w:p>
@@ -848,7 +995,49 @@
         <w:t>Some events may work best if started, paused or stopped automatically. Automatic here refers to a lack of directed efforts to create input, for example based on location or gaze. It is possible to automatize only parts of any event.</w:t>
       </w:r>
       <w:r>
-        <w:t xml:space="preserve"> Directed gaze or movement is not considered auto-play as the user is clearly instructed to perform actions.</w:t>
+        <w:t xml:space="preserve"> </w:t>
+      </w:r>
+      <w:r>
+        <w:t xml:space="preserve">Results of </w:t>
+      </w:r>
+      <w:r>
+        <w:rPr>
+          <w:i/>
+        </w:rPr>
+        <w:t xml:space="preserve">Directed </w:t>
+      </w:r>
+      <w:r>
+        <w:rPr>
+          <w:i/>
+        </w:rPr>
+        <w:t>Focus</w:t>
+      </w:r>
+      <w:r>
+        <w:t xml:space="preserve"> or </w:t>
+      </w:r>
+      <w:r>
+        <w:rPr>
+          <w:i/>
+        </w:rPr>
+        <w:t>Directed Movement</w:t>
+      </w:r>
+      <w:r>
+        <w:t xml:space="preserve"> are not considered </w:t>
+      </w:r>
+      <w:r>
+        <w:rPr>
+          <w:i/>
+        </w:rPr>
+        <w:t>A</w:t>
+      </w:r>
+      <w:r>
+        <w:rPr>
+          <w:i/>
+        </w:rPr>
+        <w:t>uto-play</w:t>
+      </w:r>
+      <w:r>
+        <w:t xml:space="preserve"> as the user is clearly instructed to perform actions.</w:t>
       </w:r>
     </w:p>
     <w:p>
@@ -865,15 +1054,49 @@
         <w:t xml:space="preserve">: </w:t>
       </w:r>
       <w:r>
-        <w:t xml:space="preserve">Applications using points of interest can use varying levels of auto-play: </w:t>
-      </w:r>
-      <w:proofErr w:type="gramStart"/>
-      <w:r>
-        <w:t>Either they</w:t>
-      </w:r>
-      <w:proofErr w:type="gramEnd"/>
-      <w:r>
-        <w:t xml:space="preserve"> immediately make the content accessible (as with the audio recordings in </w:t>
+        <w:t xml:space="preserve">Applications using </w:t>
+      </w:r>
+      <w:r>
+        <w:rPr>
+          <w:i/>
+        </w:rPr>
+        <w:t>Points of I</w:t>
+      </w:r>
+      <w:r>
+        <w:rPr>
+          <w:i/>
+        </w:rPr>
+        <w:t>nterest</w:t>
+      </w:r>
+      <w:r>
+        <w:t xml:space="preserve"> can use varying levels of </w:t>
+      </w:r>
+      <w:r>
+        <w:rPr>
+          <w:i/>
+        </w:rPr>
+        <w:t>A</w:t>
+      </w:r>
+      <w:r>
+        <w:rPr>
+          <w:i/>
+        </w:rPr>
+        <w:t>uto-play</w:t>
+      </w:r>
+      <w:r>
+        <w:t xml:space="preserve">: </w:t>
+      </w:r>
+      <w:r>
+        <w:t>They</w:t>
+      </w:r>
+      <w:r>
+        <w:t xml:space="preserve"> </w:t>
+      </w:r>
+      <w:r>
+        <w:t xml:space="preserve">either </w:t>
+      </w:r>
+      <w:r>
+        <w:t xml:space="preserve">immediately make the content accessible (as with the audio recordings in </w:t>
       </w:r>
       <w:proofErr w:type="spellStart"/>
       <w:r>
@@ -909,7 +1132,25 @@
         <w:t xml:space="preserve">: </w:t>
       </w:r>
       <w:r>
-        <w:t>Content presented automatically can allow the user to avoid tunnel vision and make using the application more pleasant as less effort is required. Automatic warnings can prevent injury or incorrect use. If too much information is communicated too suddenly, auto-play could also confuse or disorient the user or cause screen clutter. If there is no apparent way to close unwanted content, the user may become frustrated.</w:t>
+        <w:t>Content presented automatically can allow the user to avoid tunnel vision and make using the application more pleasant as less effort is required. Automatic warnings can prevent injury or incorrect use. If too much information</w:t>
+      </w:r>
+      <w:r>
+        <w:t xml:space="preserve"> is communicated too suddenly, </w:t>
+      </w:r>
+      <w:r>
+        <w:rPr>
+          <w:i/>
+        </w:rPr>
+        <w:t>A</w:t>
+      </w:r>
+      <w:r>
+        <w:rPr>
+          <w:i/>
+        </w:rPr>
+        <w:t>uto-play</w:t>
+      </w:r>
+      <w:r>
+        <w:t xml:space="preserve"> could also confuse or disorient the user or cause screen clutter. If there is no apparent way to close unwanted content, the user may become frustrated.</w:t>
       </w:r>
     </w:p>
     <w:p>
@@ -993,7 +1234,22 @@
         <w:t xml:space="preserve">: </w:t>
       </w:r>
       <w:r>
-        <w:t>Base actions on the user’s gaze or orientation and communicate this process graphically as with a computer’s cursor. The gaze cursor can be used either for only selecting objects or for completing actions</w:t>
+        <w:t xml:space="preserve">Base actions on the user’s gaze or orientation and communicate this process graphically as with a computer’s cursor. The </w:t>
+      </w:r>
+      <w:r>
+        <w:rPr>
+          <w:i/>
+        </w:rPr>
+        <w:t>Gaze C</w:t>
+      </w:r>
+      <w:r>
+        <w:rPr>
+          <w:i/>
+        </w:rPr>
+        <w:t>ursor</w:t>
+      </w:r>
+      <w:r>
+        <w:t xml:space="preserve"> can be used either for only selecting objects or for completing actions</w:t>
       </w:r>
       <w:r>
         <w:t>, for example based on duration of gaze.</w:t>
@@ -1013,7 +1269,49 @@
         <w:t xml:space="preserve">: </w:t>
       </w:r>
       <w:r>
-        <w:t xml:space="preserve">Various HoloLens applications utilize gaze cursors. In a broader sense, the entirety of the scene taken in by the camera in a marker-based AR system can be considered to be under the gaze cursor. </w:t>
+        <w:t>Various</w:t>
+      </w:r>
+      <w:r>
+        <w:t xml:space="preserve"> HoloLens applications utilize </w:t>
+      </w:r>
+      <w:r>
+        <w:rPr>
+          <w:i/>
+        </w:rPr>
+        <w:t>Gaze C</w:t>
+      </w:r>
+      <w:r>
+        <w:rPr>
+          <w:i/>
+        </w:rPr>
+        <w:t>ursors</w:t>
+      </w:r>
+      <w:r>
+        <w:t>. In a broader sense, the entirety of the scene ta</w:t>
+      </w:r>
+      <w:r>
+        <w:t>ken in by the camera in a marker</w:t>
+      </w:r>
+      <w:r>
+        <w:t>-based AR system can</w:t>
+      </w:r>
+      <w:r>
+        <w:t xml:space="preserve"> be considered to be under the </w:t>
+      </w:r>
+      <w:r>
+        <w:rPr>
+          <w:i/>
+        </w:rPr>
+        <w:t>Gaze C</w:t>
+      </w:r>
+      <w:r>
+        <w:rPr>
+          <w:i/>
+        </w:rPr>
+        <w:t>ursor</w:t>
+      </w:r>
+      <w:r>
+        <w:t xml:space="preserve">. </w:t>
       </w:r>
     </w:p>
     <w:p>
@@ -1030,7 +1328,22 @@
         <w:t xml:space="preserve">: </w:t>
       </w:r>
       <w:r>
-        <w:t xml:space="preserve">Using a gaze cursor should make interactions more </w:t>
+        <w:t xml:space="preserve">Using a </w:t>
+      </w:r>
+      <w:r>
+        <w:rPr>
+          <w:i/>
+        </w:rPr>
+        <w:t>Gaze C</w:t>
+      </w:r>
+      <w:r>
+        <w:rPr>
+          <w:i/>
+        </w:rPr>
+        <w:t>ursor</w:t>
+      </w:r>
+      <w:r>
+        <w:t xml:space="preserve"> should make interactions more </w:t>
       </w:r>
       <w:proofErr w:type="gramStart"/>
       <w:r>
@@ -1038,7 +1351,13 @@
       </w:r>
       <w:proofErr w:type="gramEnd"/>
       <w:r>
-        <w:t xml:space="preserve"> to the user if the cursor is accurate and consistent. Inaccurate, inconsistent or lagging cursors may however make interaction frustrating and unreliable. A graphical representation of the user’s gaze will take up screen space</w:t>
+        <w:t xml:space="preserve"> to the user if the cursor is accurate and consistent. Inaccurate, inconsistent</w:t>
+      </w:r>
+      <w:r>
+        <w:t>,</w:t>
+      </w:r>
+      <w:r>
+        <w:t xml:space="preserve"> or lagging cursors may however make interaction frustrating and unreliable. A graphical representation of the user’s gaze will take up screen space</w:t>
       </w:r>
       <w:r>
         <w:t xml:space="preserve"> – one should ensure that the object of the user’s interest is not obscured by the cursor. There might also be a danger of tunnel vision.</w:t>
@@ -1058,12 +1377,7 @@
         <w:t xml:space="preserve">: </w:t>
       </w:r>
       <w:r>
-        <w:t>The system must be aware of the user’s gaze, which can be achieved by tracking their head movements. Eye tracking can provide a higher degree of accuracy if available.</w:t>
-      </w:r>
-      <w:bookmarkStart w:id="3" w:name="_GoBack"/>
-      <w:bookmarkEnd w:id="3"/>
-      <w:r>
-        <w:t xml:space="preserve"> </w:t>
+        <w:t xml:space="preserve">The system must be aware of the user’s gaze, which can be achieved by tracking their head movements. Eye tracking can provide a higher degree of accuracy if available. </w:t>
       </w:r>
     </w:p>
     <w:p>
@@ -1112,6 +1426,9 @@
       <w:r>
         <w:t xml:space="preserve">: </w:t>
       </w:r>
+      <w:r>
+        <w:t>How can multiple people in an Augmented Reality environment communicate efficiently?</w:t>
+      </w:r>
     </w:p>
     <w:p>
       <w:pPr>
@@ -1126,6 +1443,24 @@
       <w:r>
         <w:t xml:space="preserve">: </w:t>
       </w:r>
+      <w:r>
+        <w:t>Use (gaze) cursors which are also vis</w:t>
+      </w:r>
+      <w:r>
+        <w:t xml:space="preserve">ible to the other players or </w:t>
+      </w:r>
+      <w:commentRangeStart w:id="3"/>
+      <w:r>
+        <w:t>allow users to leave markers at set points.</w:t>
+      </w:r>
+      <w:commentRangeEnd w:id="3"/>
+      <w:r>
+        <w:rPr>
+          <w:rStyle w:val="Kommentarzeichen"/>
+          <w:lang w:val="de-DE"/>
+        </w:rPr>
+        <w:commentReference w:id="3"/>
+      </w:r>
     </w:p>
     <w:p>
       <w:pPr>
@@ -1140,6 +1475,26 @@
       <w:r>
         <w:t xml:space="preserve">: </w:t>
       </w:r>
+      <w:r>
+        <w:t xml:space="preserve">Nilsson, Johansson &amp; </w:t>
+      </w:r>
+      <w:proofErr w:type="spellStart"/>
+      <w:r>
+        <w:t>Jönsson</w:t>
+      </w:r>
+      <w:proofErr w:type="spellEnd"/>
+      <w:r>
+        <w:t xml:space="preserve"> used </w:t>
+      </w:r>
+      <w:r>
+        <w:rPr>
+          <w:i/>
+        </w:rPr>
+        <w:t>Shared Pointers</w:t>
+      </w:r>
+      <w:r>
+        <w:t xml:space="preserve"> in the form of settable icons in all versions of their cross-organizational collaboration application. The first version also had a form of cursor but this was dropped in favor of participants simply pointing with their hands as the application was centered on a small map and participants were unlikely to direct their attention elsewhere.</w:t>
+      </w:r>
     </w:p>
     <w:p>
       <w:pPr>
@@ -1154,6 +1509,78 @@
       <w:r>
         <w:t xml:space="preserve">: </w:t>
       </w:r>
+      <w:r>
+        <w:rPr>
+          <w:i/>
+        </w:rPr>
+        <w:t>Shared Pointers</w:t>
+      </w:r>
+      <w:r>
+        <w:t xml:space="preserve"> can allow users to communicate more clearly.</w:t>
+      </w:r>
+      <w:r>
+        <w:t xml:space="preserve"> T</w:t>
+      </w:r>
+      <w:r>
+        <w:t xml:space="preserve">his approach requires either a </w:t>
+      </w:r>
+      <w:r>
+        <w:rPr>
+          <w:i/>
+        </w:rPr>
+        <w:t>Gaze C</w:t>
+      </w:r>
+      <w:r>
+        <w:rPr>
+          <w:i/>
+        </w:rPr>
+        <w:t>ursor</w:t>
+      </w:r>
+      <w:r>
+        <w:t xml:space="preserve"> or some other kind of directed user input. For consequences of users setting markers, see </w:t>
+      </w:r>
+      <w:r>
+        <w:rPr>
+          <w:i/>
+        </w:rPr>
+        <w:t>Direc</w:t>
+      </w:r>
+      <w:r>
+        <w:rPr>
+          <w:i/>
+        </w:rPr>
+        <w:t>ted Focus</w:t>
+      </w:r>
+      <w:r>
+        <w:t xml:space="preserve"> and </w:t>
+      </w:r>
+      <w:r>
+        <w:rPr>
+          <w:i/>
+        </w:rPr>
+        <w:t>Directed Movement</w:t>
+      </w:r>
+      <w:r>
+        <w:t xml:space="preserve"> (though depending on your application it may not be necessar</w:t>
+      </w:r>
+      <w:r>
+        <w:t>y for</w:t>
+      </w:r>
+      <w:r>
+        <w:t xml:space="preserve"> the markers to be pointed</w:t>
+      </w:r>
+      <w:r>
+        <w:t xml:space="preserve"> towards when </w:t>
+      </w:r>
+      <w:r>
+        <w:t>off-screen</w:t>
+      </w:r>
+      <w:r>
+        <w:t>)</w:t>
+      </w:r>
+      <w:r>
+        <w:t>.</w:t>
+      </w:r>
     </w:p>
     <w:p>
       <w:pPr>
@@ -1167,6 +1594,24 @@
       </w:r>
       <w:r>
         <w:t xml:space="preserve">: </w:t>
+      </w:r>
+      <w:r>
+        <w:t xml:space="preserve">If a </w:t>
+      </w:r>
+      <w:r>
+        <w:rPr>
+          <w:i/>
+        </w:rPr>
+        <w:t>Gaze C</w:t>
+      </w:r>
+      <w:r>
+        <w:rPr>
+          <w:i/>
+        </w:rPr>
+        <w:t>ursor</w:t>
+      </w:r>
+      <w:r>
+        <w:t xml:space="preserve"> is used, the sensors related to it are needed. If only virtual objects can be selected, special sensors may not be necessary. If real objects can also be targeted, the relative positions and orientations of the users must be taken into account, derived from e.g. IMU data.</w:t>
       </w:r>
     </w:p>
     <w:p>
@@ -1215,6 +1660,12 @@
       <w:r>
         <w:t xml:space="preserve">: </w:t>
       </w:r>
+      <w:r>
+        <w:t xml:space="preserve">How do you allow user input </w:t>
+      </w:r>
+      <w:r>
+        <w:t>while keeping their hands free?</w:t>
+      </w:r>
     </w:p>
     <w:p>
       <w:pPr>
@@ -1229,19 +1680,52 @@
       <w:r>
         <w:t xml:space="preserve">: </w:t>
       </w:r>
-    </w:p>
-    <w:p>
-      <w:pPr>
-        <w:pStyle w:val="StandardErstzeileneinzug"/>
-      </w:pPr>
+      <w:r>
+        <w:t>Have the user perform actions by speaking appropriate phrases.</w:t>
+      </w:r>
+    </w:p>
+    <w:p>
+      <w:pPr>
+        <w:pStyle w:val="StandardErstzeileneinzug"/>
+      </w:pPr>
+      <w:commentRangeStart w:id="4"/>
       <w:r>
         <w:rPr>
           <w:b/>
         </w:rPr>
         <w:t>Examples</w:t>
       </w:r>
-      <w:r>
-        <w:t xml:space="preserve">: </w:t>
+      <w:commentRangeEnd w:id="4"/>
+      <w:r>
+        <w:rPr>
+          <w:rStyle w:val="Kommentarzeichen"/>
+          <w:lang w:val="de-DE"/>
+        </w:rPr>
+        <w:commentReference w:id="4"/>
+      </w:r>
+      <w:r>
+        <w:t xml:space="preserve">: </w:t>
+      </w:r>
+      <w:r>
+        <w:rPr>
+          <w:i/>
+        </w:rPr>
+        <w:t xml:space="preserve">Voice </w:t>
+      </w:r>
+      <w:r>
+        <w:rPr>
+          <w:i/>
+        </w:rPr>
+        <w:t>C</w:t>
+      </w:r>
+      <w:r>
+        <w:rPr>
+          <w:i/>
+        </w:rPr>
+        <w:t>ommands</w:t>
+      </w:r>
+      <w:r>
+        <w:t xml:space="preserve"> are a standard feature of HoloLens applications.</w:t>
       </w:r>
     </w:p>
     <w:p>
@@ -1257,10 +1741,51 @@
       <w:r>
         <w:t xml:space="preserve">: </w:t>
       </w:r>
-    </w:p>
-    <w:p>
-      <w:pPr>
-        <w:pStyle w:val="StandardErstzeileneinzug"/>
+      <w:r>
+        <w:t xml:space="preserve">If </w:t>
+      </w:r>
+      <w:r>
+        <w:t xml:space="preserve">implemented </w:t>
+      </w:r>
+      <w:r>
+        <w:t xml:space="preserve">well, </w:t>
+      </w:r>
+      <w:bookmarkStart w:id="5" w:name="_GoBack"/>
+      <w:r>
+        <w:rPr>
+          <w:i/>
+        </w:rPr>
+        <w:t>V</w:t>
+      </w:r>
+      <w:r>
+        <w:rPr>
+          <w:i/>
+        </w:rPr>
+        <w:t xml:space="preserve">oice </w:t>
+      </w:r>
+      <w:r>
+        <w:rPr>
+          <w:i/>
+        </w:rPr>
+        <w:t>C</w:t>
+      </w:r>
+      <w:r>
+        <w:rPr>
+          <w:i/>
+        </w:rPr>
+        <w:t>ommands</w:t>
+      </w:r>
+      <w:bookmarkEnd w:id="5"/>
+      <w:r>
+        <w:t xml:space="preserve"> can greatly enhance user experience. However, if phrase recognition does not work well or the phrases are too complicated, the user may become frustrated. If the application is to be used in shared spaces, loudly talking and recording audio without consent may face social acceptance issues; the system could also pick up other people’s voices and act accordingly, against the user’s wishes.</w:t>
+      </w:r>
+    </w:p>
+    <w:p>
+      <w:pPr>
+        <w:pStyle w:val="StandardErstzeileneinzug"/>
+        <w:tabs>
+          <w:tab w:val="left" w:pos="2670"/>
+        </w:tabs>
       </w:pPr>
       <w:r>
         <w:rPr>
@@ -1270,6 +1795,9 @@
       </w:r>
       <w:r>
         <w:t xml:space="preserve">: </w:t>
+      </w:r>
+      <w:r>
+        <w:t>One or more microphones.</w:t>
       </w:r>
     </w:p>
     <w:p>
@@ -2019,6 +2547,38 @@
       </w:r>
       <w:r>
         <w:t>Mehr ist immer besser</w:t>
+      </w:r>
+    </w:p>
+  </w:comment>
+  <w:comment w:id="3" w:author="Felix" w:date="2017-01-12T11:18:00Z" w:initials="F">
+    <w:p>
+      <w:pPr>
+        <w:pStyle w:val="Kommentartext"/>
+      </w:pPr>
+      <w:r>
+        <w:rPr>
+          <w:rStyle w:val="Kommentarzeichen"/>
+        </w:rPr>
+        <w:annotationRef/>
+      </w:r>
+      <w:r>
+        <w:t>Nicht sicher</w:t>
+      </w:r>
+    </w:p>
+  </w:comment>
+  <w:comment w:id="4" w:author="Felix" w:date="2017-01-12T11:48:00Z" w:initials="F">
+    <w:p>
+      <w:pPr>
+        <w:pStyle w:val="Kommentartext"/>
+      </w:pPr>
+      <w:r>
+        <w:rPr>
+          <w:rStyle w:val="Kommentarzeichen"/>
+        </w:rPr>
+        <w:annotationRef/>
+      </w:r>
+      <w:r>
+        <w:t>Mehr?</w:t>
       </w:r>
     </w:p>
   </w:comment>

</xml_diff>

<commit_message>
Finished what patterns I had (removed fiducials though, and the last one will probably go as well). Added some considerations.
</commit_message>
<xml_diff>
--- a/Patterns.docx
+++ b/Patterns.docx
@@ -28,6 +28,129 @@
       </w:pPr>
     </w:p>
     <w:p>
+      <w:r>
+        <w:t xml:space="preserve">Roland: </w:t>
+      </w:r>
+      <w:r>
+        <w:t>„</w:t>
+      </w:r>
+      <w:r>
+        <w:t xml:space="preserve">ich würde versuchen, basierend auf Deinem Literaturergebnis Bestandteile des Frameworks auszuwählen und zusammenzustellen, die speziell sind für AR oder spezifische Probleme von AR lösen. Dabei kannst Du bewusst eine Einschränkung vornehmen auf </w:t>
+      </w:r>
+      <w:proofErr w:type="spellStart"/>
+      <w:r>
+        <w:t>Hololens</w:t>
+      </w:r>
+      <w:proofErr w:type="spellEnd"/>
+      <w:r>
+        <w:t xml:space="preserve"> (und vergleichbare Geräte) als Plattform. Das führt Dich z.B. zur Dis</w:t>
+      </w:r>
+      <w:r>
+        <w:t>kussion von folgenden Aspekten:</w:t>
+      </w:r>
+    </w:p>
+    <w:p>
+      <w:r>
+        <w:t>- Game design (erstellen von Spielen für unbekannte Räume, Spiele mit/ohne Bezug zum Raum)</w:t>
+      </w:r>
+    </w:p>
+    <w:p>
+      <w:r>
+        <w:t>- Interaktion (Steuerung, Navigation, Auswahl)</w:t>
+      </w:r>
+    </w:p>
+    <w:p>
+      <w:r>
+        <w:t>- Visualisierung (HUD, Navigationshilfen, virtuelle Objekte und ihre Platzierung, NPCs)</w:t>
+      </w:r>
+    </w:p>
+    <w:p>
+      <w:r>
+        <w:t xml:space="preserve">- optional: Multiplayer-Fragen? (z.B. </w:t>
+      </w:r>
+      <w:proofErr w:type="spellStart"/>
+      <w:r>
+        <w:t>sharing</w:t>
+      </w:r>
+      <w:proofErr w:type="spellEnd"/>
+      <w:r>
+        <w:t xml:space="preserve"> von Hologrammen? Was wäre mit remote-</w:t>
+      </w:r>
+      <w:proofErr w:type="spellStart"/>
+      <w:r>
+        <w:t>multiplayer</w:t>
+      </w:r>
+      <w:proofErr w:type="spellEnd"/>
+      <w:r>
+        <w:t>?)</w:t>
+      </w:r>
+    </w:p>
+    <w:p>
+      <w:pPr>
+        <w:rPr>
+          <w:b/>
+        </w:rPr>
+      </w:pPr>
+      <w:r>
+        <w:t>Daraus lassen sich dann Vorschläge/Konzepte ableiten, von denen ausgewählte in Deinem Prototypen landen“</w:t>
+      </w:r>
+      <w:r>
+        <w:br/>
+      </w:r>
+      <w:r>
+        <w:rPr>
+          <w:b/>
+        </w:rPr>
+        <w:t>-&gt; Das noch machen</w:t>
+      </w:r>
+      <w:r>
+        <w:rPr>
+          <w:b/>
+        </w:rPr>
+        <w:t xml:space="preserve"> (Zu Visualisierung und Interaktion sind ja schon Sachen da)</w:t>
+      </w:r>
+    </w:p>
+    <w:p>
+      <w:pPr>
+        <w:rPr>
+          <w:b/>
+        </w:rPr>
+      </w:pPr>
+    </w:p>
+    <w:p>
+      <w:pPr>
+        <w:rPr>
+          <w:b/>
+        </w:rPr>
+      </w:pPr>
+      <w:r>
+        <w:rPr>
+          <w:b/>
+        </w:rPr>
+        <w:t>Wichtig: Game-Beispiele da Game-Framework</w:t>
+      </w:r>
+      <w:r>
+        <w:rPr>
+          <w:b/>
+        </w:rPr>
+        <w:t xml:space="preserve"> -&gt; Infos zu HL-Spielen </w:t>
+      </w:r>
+      <w:proofErr w:type="gramStart"/>
+      <w:r>
+        <w:rPr>
+          <w:b/>
+        </w:rPr>
+        <w:t>raussuchen</w:t>
+      </w:r>
+      <w:proofErr w:type="gramEnd"/>
+      <w:r>
+        <w:rPr>
+          <w:b/>
+        </w:rPr>
+        <w:t>!</w:t>
+      </w:r>
+    </w:p>
+    <w:p>
       <w:pPr>
         <w:pStyle w:val="StandardErstzeileneinzug"/>
         <w:rPr>
@@ -35,6 +158,16 @@
           <w:lang w:val="de-DE"/>
         </w:rPr>
       </w:pPr>
+    </w:p>
+    <w:p>
+      <w:pPr>
+        <w:pStyle w:val="StandardErstzeileneinzug"/>
+        <w:rPr>
+          <w:b/>
+          <w:lang w:val="de-DE"/>
+        </w:rPr>
+      </w:pPr>
+      <w:commentRangeStart w:id="0"/>
       <w:proofErr w:type="spellStart"/>
       <w:r>
         <w:rPr>
@@ -50,6 +183,14 @@
           <w:lang w:val="de-DE"/>
         </w:rPr>
         <w:t>-Quelle:</w:t>
+      </w:r>
+      <w:commentRangeEnd w:id="0"/>
+      <w:r>
+        <w:rPr>
+          <w:rStyle w:val="Kommentarzeichen"/>
+          <w:lang w:val="de-DE"/>
+        </w:rPr>
+        <w:commentReference w:id="0"/>
       </w:r>
     </w:p>
     <w:p>
@@ -284,12 +425,14 @@
         </w:numPr>
         <w:rPr>
           <w:b/>
+          <w:strike/>
           <w:lang w:val="de-DE"/>
         </w:rPr>
       </w:pPr>
       <w:proofErr w:type="spellStart"/>
       <w:r>
         <w:rPr>
+          <w:strike/>
           <w:lang w:val="de-DE"/>
         </w:rPr>
         <w:t>Fiducial</w:t>
@@ -297,23 +440,44 @@
       <w:proofErr w:type="spellEnd"/>
       <w:r>
         <w:rPr>
+          <w:strike/>
           <w:lang w:val="de-DE"/>
         </w:rPr>
-        <w:t xml:space="preserve"> (auch nochmal bei </w:t>
+        <w:t xml:space="preserve"> </w:t>
+      </w:r>
+      <w:r>
+        <w:rPr>
+          <w:lang w:val="de-DE"/>
+        </w:rPr>
+        <w:t xml:space="preserve">(Macht keinen Sinn für </w:t>
       </w:r>
       <w:proofErr w:type="spellStart"/>
       <w:r>
         <w:rPr>
           <w:lang w:val="de-DE"/>
         </w:rPr>
-        <w:t>Dunnleavy</w:t>
+        <w:t>HoloLens</w:t>
       </w:r>
       <w:proofErr w:type="spellEnd"/>
       <w:r>
         <w:rPr>
           <w:lang w:val="de-DE"/>
         </w:rPr>
-        <w:t xml:space="preserve"> gucken)</w:t>
+        <w:t xml:space="preserve">, ist auch nicht in </w:t>
+      </w:r>
+      <w:proofErr w:type="spellStart"/>
+      <w:r>
+        <w:rPr>
+          <w:lang w:val="de-DE"/>
+        </w:rPr>
+        <w:t>Dunleavy</w:t>
+      </w:r>
+      <w:proofErr w:type="spellEnd"/>
+      <w:r>
+        <w:rPr>
+          <w:lang w:val="de-DE"/>
+        </w:rPr>
+        <w:t>-Quelle)</w:t>
       </w:r>
     </w:p>
     <w:p>
@@ -347,6 +511,12 @@
         </w:rPr>
         <w:t>)</w:t>
       </w:r>
+      <w:r>
+        <w:rPr>
+          <w:lang w:val="de-DE"/>
+        </w:rPr>
+        <w:t>?</w:t>
+      </w:r>
     </w:p>
     <w:p>
       <w:pPr>
@@ -611,20 +781,20 @@
       <w:pPr>
         <w:pStyle w:val="StandardErstzeileneinzug"/>
       </w:pPr>
-      <w:commentRangeStart w:id="0"/>
+      <w:commentRangeStart w:id="1"/>
       <w:r>
         <w:rPr>
           <w:b/>
         </w:rPr>
         <w:t>Examples</w:t>
       </w:r>
-      <w:commentRangeEnd w:id="0"/>
+      <w:commentRangeEnd w:id="1"/>
       <w:r>
         <w:rPr>
           <w:rStyle w:val="Kommentarzeichen"/>
           <w:lang w:val="de-DE"/>
         </w:rPr>
-        <w:commentReference w:id="0"/>
+        <w:commentReference w:id="1"/>
       </w:r>
       <w:r>
         <w:t xml:space="preserve">: </w:t>
@@ -737,7 +907,7 @@
       <w:pPr>
         <w:pStyle w:val="StandardErstzeileneinzug"/>
       </w:pPr>
-      <w:commentRangeStart w:id="1"/>
+      <w:commentRangeStart w:id="2"/>
       <w:r>
         <w:rPr>
           <w:b/>
@@ -745,13 +915,13 @@
         <w:lastRenderedPageBreak/>
         <w:t>Name</w:t>
       </w:r>
-      <w:commentRangeEnd w:id="1"/>
+      <w:commentRangeEnd w:id="2"/>
       <w:r>
         <w:rPr>
           <w:rStyle w:val="Kommentarzeichen"/>
           <w:lang w:val="de-DE"/>
         </w:rPr>
-        <w:commentReference w:id="1"/>
+        <w:commentReference w:id="2"/>
       </w:r>
       <w:r>
         <w:t xml:space="preserve">: </w:t>
@@ -807,17 +977,17 @@
       <w:r>
         <w:t xml:space="preserve">: </w:t>
       </w:r>
-      <w:commentRangeStart w:id="2"/>
+      <w:commentRangeStart w:id="3"/>
       <w:r>
         <w:t>On</w:t>
       </w:r>
-      <w:commentRangeEnd w:id="2"/>
+      <w:commentRangeEnd w:id="3"/>
       <w:r>
         <w:rPr>
           <w:rStyle w:val="Kommentarzeichen"/>
           <w:lang w:val="de-DE"/>
         </w:rPr>
-        <w:commentReference w:id="2"/>
+        <w:commentReference w:id="3"/>
       </w:r>
       <w:r>
         <w:t xml:space="preserve"> a macro-scale, a </w:t>
@@ -1449,17 +1619,17 @@
       <w:r>
         <w:t xml:space="preserve">ible to the other players or </w:t>
       </w:r>
-      <w:commentRangeStart w:id="3"/>
+      <w:commentRangeStart w:id="4"/>
       <w:r>
         <w:t>allow users to leave markers at set points.</w:t>
       </w:r>
-      <w:commentRangeEnd w:id="3"/>
+      <w:commentRangeEnd w:id="4"/>
       <w:r>
         <w:rPr>
           <w:rStyle w:val="Kommentarzeichen"/>
           <w:lang w:val="de-DE"/>
         </w:rPr>
-        <w:commentReference w:id="3"/>
+        <w:commentReference w:id="4"/>
       </w:r>
     </w:p>
     <w:p>
@@ -1685,20 +1855,20 @@
       <w:pPr>
         <w:pStyle w:val="StandardErstzeileneinzug"/>
       </w:pPr>
-      <w:commentRangeStart w:id="4"/>
+      <w:commentRangeStart w:id="5"/>
       <w:r>
         <w:rPr>
           <w:b/>
         </w:rPr>
         <w:t>Examples</w:t>
       </w:r>
-      <w:commentRangeEnd w:id="4"/>
+      <w:commentRangeEnd w:id="5"/>
       <w:r>
         <w:rPr>
           <w:rStyle w:val="Kommentarzeichen"/>
           <w:lang w:val="de-DE"/>
         </w:rPr>
-        <w:commentReference w:id="4"/>
+        <w:commentReference w:id="5"/>
       </w:r>
       <w:r>
         <w:t xml:space="preserve">: </w:t>
@@ -1895,17 +2065,32 @@
       <w:r>
         <w:t xml:space="preserve"> and compared their effectiveness, though they note a number of factors which might have influenced the results. </w:t>
       </w:r>
-      <w:commentRangeStart w:id="5"/>
+      <w:commentRangeStart w:id="6"/>
       <w:r>
         <w:t>The game Little Conker has the rim of the main character visible when obscured by real objects.</w:t>
       </w:r>
-      <w:commentRangeEnd w:id="5"/>
+      <w:commentRangeEnd w:id="6"/>
       <w:r>
         <w:rPr>
           <w:rStyle w:val="Kommentarzeichen"/>
           <w:lang w:val="de-DE"/>
         </w:rPr>
-        <w:commentReference w:id="5"/>
+        <w:commentReference w:id="6"/>
+      </w:r>
+      <w:r>
+        <w:t xml:space="preserve"> </w:t>
+      </w:r>
+      <w:commentRangeStart w:id="7"/>
+      <w:r>
+        <w:t>Many non-AR games allow the player to see other players through walls.</w:t>
+      </w:r>
+      <w:commentRangeEnd w:id="7"/>
+      <w:r>
+        <w:rPr>
+          <w:rStyle w:val="Kommentarzeichen"/>
+          <w:lang w:val="de-DE"/>
+        </w:rPr>
+        <w:commentReference w:id="7"/>
       </w:r>
     </w:p>
     <w:p>
@@ -1921,7 +2106,6 @@
       <w:r>
         <w:t xml:space="preserve">: </w:t>
       </w:r>
-      <w:bookmarkStart w:id="6" w:name="_GoBack"/>
       <w:r>
         <w:rPr>
           <w:i/>
@@ -1929,11 +2113,7 @@
         <w:t>Obscured Information Visualization</w:t>
       </w:r>
       <w:r>
-        <w:t xml:space="preserve"> </w:t>
-      </w:r>
-      <w:bookmarkEnd w:id="6"/>
-      <w:r>
-        <w:t>can afford the user a better understanding of their (augmented) environment. However, some approaches may cause depth perception issues.</w:t>
+        <w:t xml:space="preserve"> can afford the user a better understanding of their (augmented) environment. However, some approaches may cause depth perception issues.</w:t>
       </w:r>
     </w:p>
     <w:p>
@@ -2014,6 +2194,9 @@
       <w:r>
         <w:t xml:space="preserve">: </w:t>
       </w:r>
+      <w:r>
+        <w:t>Too much information available at a time will clutter the screen and make the application more difficult to use. Too little information will make the application less useful.</w:t>
+      </w:r>
     </w:p>
     <w:p>
       <w:pPr>
@@ -2028,6 +2211,9 @@
       <w:r>
         <w:t xml:space="preserve">: </w:t>
       </w:r>
+      <w:r>
+        <w:t xml:space="preserve">Filter information e.g. by distance and angle of gaze. </w:t>
+      </w:r>
     </w:p>
     <w:p>
       <w:pPr>
@@ -2042,6 +2228,44 @@
       <w:r>
         <w:t xml:space="preserve">: </w:t>
       </w:r>
+      <w:proofErr w:type="spellStart"/>
+      <w:r>
+        <w:t>Julier</w:t>
+      </w:r>
+      <w:proofErr w:type="spellEnd"/>
+      <w:r>
+        <w:t xml:space="preserve"> et al. </w:t>
+      </w:r>
+      <w:r>
+        <w:t xml:space="preserve">utilized </w:t>
+      </w:r>
+      <w:r>
+        <w:rPr>
+          <w:i/>
+        </w:rPr>
+        <w:t>Information Filtering</w:t>
+      </w:r>
+      <w:r>
+        <w:t xml:space="preserve"> </w:t>
+      </w:r>
+      <w:r>
+        <w:t xml:space="preserve">in their sniper avoidance </w:t>
+      </w:r>
+      <w:commentRangeStart w:id="8"/>
+      <w:r>
+        <w:t>system</w:t>
+      </w:r>
+      <w:commentRangeEnd w:id="8"/>
+      <w:r>
+        <w:rPr>
+          <w:rStyle w:val="Kommentarzeichen"/>
+          <w:lang w:val="de-DE"/>
+        </w:rPr>
+        <w:commentReference w:id="8"/>
+      </w:r>
+      <w:r>
+        <w:t xml:space="preserve">. </w:t>
+      </w:r>
     </w:p>
     <w:p>
       <w:pPr>
@@ -2056,6 +2280,15 @@
       <w:r>
         <w:t xml:space="preserve">: </w:t>
       </w:r>
+      <w:r>
+        <w:rPr>
+          <w:i/>
+        </w:rPr>
+        <w:t>Information Filtering</w:t>
+      </w:r>
+      <w:r>
+        <w:t xml:space="preserve"> makes systems easier to use. Designers need to ensure that the filter parameters reflect the intention of the application to avoid presenting too little or too much information.</w:t>
+      </w:r>
     </w:p>
     <w:p>
       <w:pPr>
@@ -2069,6 +2302,9 @@
       </w:r>
       <w:r>
         <w:t xml:space="preserve">: </w:t>
+      </w:r>
+      <w:r>
+        <w:t>Sensors depend on the exact filter mechanism. If distance and viewing angle are to be used, the system needs access to this data e.g. through IMUs and geolocation systems.</w:t>
       </w:r>
     </w:p>
     <w:p>
@@ -2119,11 +2355,11 @@
       </w:r>
       <w:proofErr w:type="gramStart"/>
       <w:r>
-        <w:t>be  provided</w:t>
+        <w:t>be</w:t>
       </w:r>
       <w:proofErr w:type="gramEnd"/>
       <w:r>
-        <w:t xml:space="preserve"> to users in a location-based system? How can information be bound to locations that are not reasonably accessible to developers?</w:t>
+        <w:t xml:space="preserve"> provided to users in a location-based system? How can information be bound to locations that are not reasonably accessible to developers?</w:t>
       </w:r>
     </w:p>
     <w:p>
@@ -2137,7 +2373,13 @@
         <w:t>Feature/Solution</w:t>
       </w:r>
       <w:r>
-        <w:t>: Bind information to location data, automatically making it available to the user upon getting within a predefined range and allowing you to direct users to nearby Points of Interest.</w:t>
+        <w:t xml:space="preserve">: Bind information to location data, automatically making it available to the user upon getting within a predefined range and allowing you to direct users to </w:t>
+      </w:r>
+      <w:r>
+        <w:t>such points</w:t>
+      </w:r>
+      <w:r>
+        <w:t>.</w:t>
       </w:r>
     </w:p>
     <w:p>
@@ -2151,7 +2393,16 @@
         <w:t>Examples</w:t>
       </w:r>
       <w:r>
-        <w:t xml:space="preserve">: Several Augmented Reality browsers have implemented Point of Interest approaches. </w:t>
+        <w:t xml:space="preserve">: Several Augmented Reality browsers have implemented </w:t>
+      </w:r>
+      <w:r>
+        <w:rPr>
+          <w:i/>
+        </w:rPr>
+        <w:t>Point of Interest</w:t>
+      </w:r>
+      <w:r>
+        <w:t xml:space="preserve"> approaches. </w:t>
       </w:r>
       <w:r>
         <w:fldChar w:fldCharType="begin" w:fldLock="1"/>
@@ -2180,6 +2431,30 @@
       <w:r>
         <w:t xml:space="preserve"> utilized it to guide students on a field trip.</w:t>
       </w:r>
+      <w:r>
+        <w:t xml:space="preserve"> </w:t>
+      </w:r>
+      <w:r>
+        <w:rPr>
+          <w:i/>
+        </w:rPr>
+        <w:t xml:space="preserve">Alien </w:t>
+      </w:r>
+      <w:r>
+        <w:rPr>
+          <w:i/>
+        </w:rPr>
+        <w:t>Contact</w:t>
+      </w:r>
+      <w:r>
+        <w:rPr>
+          <w:i/>
+        </w:rPr>
+        <w:t>!</w:t>
+      </w:r>
+      <w:r>
+        <w:t xml:space="preserve"> (Dunleavy, Dede &amp; Mitchell) is based on Points of Interest represented by real objects.</w:t>
+      </w:r>
     </w:p>
     <w:p>
       <w:pPr>
@@ -2195,15 +2470,70 @@
         <w:t xml:space="preserve">: </w:t>
       </w:r>
       <w:r>
-        <w:t xml:space="preserve">Points of interest either </w:t>
-      </w:r>
-      <w:proofErr w:type="spellStart"/>
-      <w:r>
-        <w:t>can not</w:t>
-      </w:r>
-      <w:proofErr w:type="spellEnd"/>
-      <w:r>
-        <w:t xml:space="preserve"> overlap or the system needs a method to handle such overlap. Constantly gathering information about user location and comparing it to points of interest may consume a lot of energy, which could negatively affect the user. If the user is directed towards points of interest, care must be taken to avoid screen clutter and information overload. A degree of precision is lost if only location data is used.</w:t>
+        <w:rPr>
+          <w:i/>
+        </w:rPr>
+        <w:t>Points of I</w:t>
+      </w:r>
+      <w:r>
+        <w:rPr>
+          <w:i/>
+        </w:rPr>
+        <w:t>nterest</w:t>
+      </w:r>
+      <w:r>
+        <w:t xml:space="preserve"> either can</w:t>
+      </w:r>
+      <w:r>
+        <w:t>not overlap or the system needs a method to handle such overlap. Constantly gathering information about use</w:t>
+      </w:r>
+      <w:r>
+        <w:t xml:space="preserve">r location and comparing it to </w:t>
+      </w:r>
+      <w:r>
+        <w:rPr>
+          <w:i/>
+        </w:rPr>
+        <w:t>Points of I</w:t>
+      </w:r>
+      <w:r>
+        <w:rPr>
+          <w:i/>
+        </w:rPr>
+        <w:t>nterest</w:t>
+      </w:r>
+      <w:r>
+        <w:t xml:space="preserve"> may consume a lot of energy, which could negatively affect the user. I</w:t>
+      </w:r>
+      <w:r>
+        <w:t xml:space="preserve">f the user is directed towards </w:t>
+      </w:r>
+      <w:r>
+        <w:rPr>
+          <w:i/>
+        </w:rPr>
+        <w:t>P</w:t>
+      </w:r>
+      <w:r>
+        <w:rPr>
+          <w:i/>
+        </w:rPr>
+        <w:t xml:space="preserve">oints of </w:t>
+      </w:r>
+      <w:r>
+        <w:rPr>
+          <w:i/>
+        </w:rPr>
+        <w:t>I</w:t>
+      </w:r>
+      <w:r>
+        <w:rPr>
+          <w:i/>
+        </w:rPr>
+        <w:t>nterest</w:t>
+      </w:r>
+      <w:r>
+        <w:t>, care must be taken to avoid screen clutter and information overload. A degree of precision is lost if only location data is used.</w:t>
       </w:r>
     </w:p>
     <w:p>
@@ -2264,6 +2594,9 @@
       <w:r>
         <w:t xml:space="preserve">: </w:t>
       </w:r>
+      <w:r>
+        <w:t>How can users interact intuitively with AR environments?</w:t>
+      </w:r>
     </w:p>
     <w:p>
       <w:pPr>
@@ -2278,6 +2611,9 @@
       <w:r>
         <w:t xml:space="preserve">: </w:t>
       </w:r>
+      <w:r>
+        <w:t>Allow the manipulation of objects through gestures</w:t>
+      </w:r>
     </w:p>
     <w:p>
       <w:pPr>
@@ -2292,6 +2628,9 @@
       <w:r>
         <w:t xml:space="preserve">: </w:t>
       </w:r>
+      <w:r>
+        <w:t>Gestures are one of the three forms of interaction for HoloLens applications. Games have previously used gestures to control games for the Microsoft Kinect. Touch displays are controlled through gestures on the screen.</w:t>
+      </w:r>
     </w:p>
     <w:p>
       <w:pPr>
@@ -2306,6 +2645,9 @@
       <w:r>
         <w:t xml:space="preserve">: </w:t>
       </w:r>
+      <w:r>
+        <w:t>Without additional input devices, AR systems may be more immersive and intuitive to use. However, users may accidentally make inputs. If inputs are not intuitive or require too much effort, the users may become frustrated.</w:t>
+      </w:r>
     </w:p>
     <w:p>
       <w:pPr>
@@ -2319,6 +2661,32 @@
       </w:r>
       <w:r>
         <w:t xml:space="preserve">: </w:t>
+      </w:r>
+      <w:r>
+        <w:t xml:space="preserve">Gestures can be used as input with specialized devices such as the Leap Motion, </w:t>
+      </w:r>
+      <w:proofErr w:type="spellStart"/>
+      <w:r>
+        <w:t>Myo</w:t>
+      </w:r>
+      <w:proofErr w:type="spellEnd"/>
+      <w:r>
+        <w:t xml:space="preserve"> armband or Microsoft Kinect. The HoloLens </w:t>
+      </w:r>
+      <w:commentRangeStart w:id="9"/>
+      <w:r>
+        <w:t xml:space="preserve">appears </w:t>
+      </w:r>
+      <w:commentRangeEnd w:id="9"/>
+      <w:r>
+        <w:rPr>
+          <w:rStyle w:val="Kommentarzeichen"/>
+          <w:lang w:val="de-DE"/>
+        </w:rPr>
+        <w:commentReference w:id="9"/>
+      </w:r>
+      <w:r>
+        <w:t>to use computer vision algorithms to read gestures from the camera input.</w:t>
       </w:r>
     </w:p>
     <w:p>
@@ -2351,7 +2719,19 @@
         <w:t>Name</w:t>
       </w:r>
       <w:r>
-        <w:t>: Fiducial</w:t>
+        <w:t xml:space="preserve">: </w:t>
+      </w:r>
+      <w:commentRangeStart w:id="10"/>
+      <w:r>
+        <w:t>Audio Augmentation</w:t>
+      </w:r>
+      <w:commentRangeEnd w:id="10"/>
+      <w:r>
+        <w:rPr>
+          <w:rStyle w:val="Kommentarzeichen"/>
+          <w:lang w:val="de-DE"/>
+        </w:rPr>
+        <w:commentReference w:id="10"/>
       </w:r>
     </w:p>
     <w:p>
@@ -2367,6 +2747,9 @@
       <w:r>
         <w:t xml:space="preserve">: </w:t>
       </w:r>
+      <w:r>
+        <w:t>How do you use audio in Augmented Reality without completely displacing real sounds?</w:t>
+      </w:r>
     </w:p>
     <w:p>
       <w:pPr>
@@ -2381,10 +2764,16 @@
       <w:r>
         <w:t xml:space="preserve">: </w:t>
       </w:r>
-    </w:p>
-    <w:p>
-      <w:pPr>
-        <w:pStyle w:val="StandardErstzeileneinzug"/>
+      <w:r>
+        <w:t xml:space="preserve">Use virtual audio additively </w:t>
+      </w:r>
+    </w:p>
+    <w:p>
+      <w:pPr>
+        <w:pStyle w:val="StandardErstzeileneinzug"/>
+        <w:tabs>
+          <w:tab w:val="left" w:pos="6540"/>
+        </w:tabs>
       </w:pPr>
       <w:r>
         <w:rPr>
@@ -2395,6 +2784,9 @@
       <w:r>
         <w:t xml:space="preserve">: </w:t>
       </w:r>
+      <w:r>
+        <w:t>The HoloLens uses open speakers in order to layer virtual audio over the sounds of the real environment.</w:t>
+      </w:r>
     </w:p>
     <w:p>
       <w:pPr>
@@ -2409,6 +2801,15 @@
       <w:r>
         <w:t xml:space="preserve">: </w:t>
       </w:r>
+      <w:r>
+        <w:rPr>
+          <w:i/>
+        </w:rPr>
+        <w:t>Audio Augmentation</w:t>
+      </w:r>
+      <w:r>
+        <w:t xml:space="preserve"> makes the augmentation more believable. On the other hand, unfitting outside sounds may break immersion.</w:t>
+      </w:r>
     </w:p>
     <w:p>
       <w:pPr>
@@ -2423,109 +2824,11 @@
       <w:r>
         <w:t xml:space="preserve">: </w:t>
       </w:r>
-    </w:p>
-    <w:p>
-      <w:pPr>
-        <w:rPr>
-          <w:rFonts w:ascii="Times New Roman" w:eastAsia="Times New Roman" w:hAnsi="Times New Roman" w:cs="Times New Roman"/>
-          <w:b/>
-          <w:sz w:val="24"/>
-          <w:szCs w:val="20"/>
-          <w:lang w:val="en-US" w:eastAsia="de-DE"/>
-        </w:rPr>
-      </w:pPr>
-      <w:r>
-        <w:rPr>
-          <w:b/>
-          <w:lang w:val="en-US"/>
-        </w:rPr>
-        <w:br w:type="page"/>
-      </w:r>
-    </w:p>
-    <w:p>
-      <w:pPr>
-        <w:pStyle w:val="StandardErstzeileneinzug"/>
-      </w:pPr>
-      <w:r>
-        <w:rPr>
-          <w:b/>
-        </w:rPr>
-        <w:lastRenderedPageBreak/>
-        <w:t>Name</w:t>
-      </w:r>
-      <w:r>
-        <w:t>: Audio Augmentation</w:t>
-      </w:r>
-    </w:p>
-    <w:p>
-      <w:pPr>
-        <w:pStyle w:val="StandardErstzeileneinzug"/>
-      </w:pPr>
-      <w:r>
-        <w:rPr>
-          <w:b/>
-        </w:rPr>
-        <w:t>Forces/Problem</w:t>
-      </w:r>
-      <w:r>
-        <w:t xml:space="preserve">: </w:t>
-      </w:r>
-    </w:p>
-    <w:p>
-      <w:pPr>
-        <w:pStyle w:val="StandardErstzeileneinzug"/>
-      </w:pPr>
-      <w:r>
-        <w:rPr>
-          <w:b/>
-        </w:rPr>
-        <w:t>Feature/Solution</w:t>
-      </w:r>
-      <w:r>
-        <w:t xml:space="preserve">: </w:t>
-      </w:r>
-    </w:p>
-    <w:p>
-      <w:pPr>
-        <w:pStyle w:val="StandardErstzeileneinzug"/>
-      </w:pPr>
-      <w:r>
-        <w:rPr>
-          <w:b/>
-        </w:rPr>
-        <w:t>Examples</w:t>
-      </w:r>
-      <w:r>
-        <w:t xml:space="preserve">: </w:t>
-      </w:r>
-    </w:p>
-    <w:p>
-      <w:pPr>
-        <w:pStyle w:val="StandardErstzeileneinzug"/>
-      </w:pPr>
-      <w:r>
-        <w:rPr>
-          <w:b/>
-        </w:rPr>
-        <w:t>Effects/Consequences</w:t>
-      </w:r>
-      <w:r>
-        <w:t xml:space="preserve">: </w:t>
-      </w:r>
-    </w:p>
-    <w:p>
-      <w:pPr>
-        <w:pStyle w:val="StandardErstzeileneinzug"/>
-      </w:pPr>
-      <w:r>
-        <w:rPr>
-          <w:b/>
-        </w:rPr>
-        <w:t>Sensors</w:t>
-      </w:r>
-      <w:r>
-        <w:t xml:space="preserve">: </w:t>
-      </w:r>
+      <w:r>
+        <w:t>None</w:t>
+      </w:r>
+      <w:bookmarkStart w:id="11" w:name="_GoBack"/>
+      <w:bookmarkEnd w:id="11"/>
     </w:p>
     <w:p>
       <w:pPr>
@@ -2550,7 +2853,7 @@
 
 <file path=word/comments.xml><?xml version="1.0" encoding="utf-8"?>
 <w:comments xmlns:wpc="http://schemas.microsoft.com/office/word/2010/wordprocessingCanvas" xmlns:mc="http://schemas.openxmlformats.org/markup-compatibility/2006" xmlns:o="urn:schemas-microsoft-com:office:office" xmlns:r="http://schemas.openxmlformats.org/officeDocument/2006/relationships" xmlns:m="http://schemas.openxmlformats.org/officeDocument/2006/math" xmlns:v="urn:schemas-microsoft-com:vml" xmlns:wp14="http://schemas.microsoft.com/office/word/2010/wordprocessingDrawing" xmlns:wp="http://schemas.openxmlformats.org/drawingml/2006/wordprocessingDrawing" xmlns:w10="urn:schemas-microsoft-com:office:word" xmlns:w="http://schemas.openxmlformats.org/wordprocessingml/2006/main" xmlns:w14="http://schemas.microsoft.com/office/word/2010/wordml" xmlns:wpg="http://schemas.microsoft.com/office/word/2010/wordprocessingGroup" xmlns:wpi="http://schemas.microsoft.com/office/word/2010/wordprocessingInk" xmlns:wne="http://schemas.microsoft.com/office/word/2006/wordml" xmlns:wps="http://schemas.microsoft.com/office/word/2010/wordprocessingShape" mc:Ignorable="w14 wp14">
-  <w:comment w:id="0" w:author="Felix" w:date="2017-01-11T18:49:00Z" w:initials="F">
+  <w:comment w:id="0" w:author="Felix" w:date="2017-01-12T17:06:00Z" w:initials="F">
     <w:p>
       <w:pPr>
         <w:pStyle w:val="Kommentartext"/>
@@ -2561,6 +2864,22 @@
         </w:rPr>
         <w:annotationRef/>
       </w:r>
+      <w:r>
+        <w:t>Sollte dann evtl. zitiert werden – aber wie???</w:t>
+      </w:r>
+    </w:p>
+  </w:comment>
+  <w:comment w:id="1" w:author="Felix" w:date="2017-01-11T18:49:00Z" w:initials="F">
+    <w:p>
+      <w:pPr>
+        <w:pStyle w:val="Kommentartext"/>
+      </w:pPr>
+      <w:r>
+        <w:rPr>
+          <w:rStyle w:val="Kommentarzeichen"/>
+        </w:rPr>
+        <w:annotationRef/>
+      </w:r>
       <w:proofErr w:type="spellStart"/>
       <w:r>
         <w:t>Todo</w:t>
@@ -2568,7 +2887,7 @@
       <w:proofErr w:type="spellEnd"/>
     </w:p>
   </w:comment>
-  <w:comment w:id="1" w:author="Felix" w:date="2017-01-11T18:53:00Z" w:initials="F">
+  <w:comment w:id="2" w:author="Felix" w:date="2017-01-11T18:53:00Z" w:initials="F">
     <w:p>
       <w:pPr>
         <w:pStyle w:val="Kommentartext"/>
@@ -2600,7 +2919,7 @@
       </w:r>
     </w:p>
   </w:comment>
-  <w:comment w:id="2" w:author="Felix" w:date="2017-01-11T18:48:00Z" w:initials="F">
+  <w:comment w:id="3" w:author="Felix" w:date="2017-01-12T16:04:00Z" w:initials="F">
     <w:p>
       <w:pPr>
         <w:pStyle w:val="Kommentartext"/>
@@ -2614,9 +2933,12 @@
       <w:r>
         <w:t>Mehr ist immer besser</w:t>
       </w:r>
+      <w:r>
+        <w:t>. Vor allem Game Beispiel.</w:t>
+      </w:r>
     </w:p>
   </w:comment>
-  <w:comment w:id="3" w:author="Felix" w:date="2017-01-12T11:18:00Z" w:initials="F">
+  <w:comment w:id="4" w:author="Felix" w:date="2017-01-12T11:18:00Z" w:initials="F">
     <w:p>
       <w:pPr>
         <w:pStyle w:val="Kommentartext"/>
@@ -2632,7 +2954,7 @@
       </w:r>
     </w:p>
   </w:comment>
-  <w:comment w:id="4" w:author="Felix" w:date="2017-01-12T11:48:00Z" w:initials="F">
+  <w:comment w:id="5" w:author="Felix" w:date="2017-01-12T11:48:00Z" w:initials="F">
     <w:p>
       <w:pPr>
         <w:pStyle w:val="Kommentartext"/>
@@ -2648,7 +2970,7 @@
       </w:r>
     </w:p>
   </w:comment>
-  <w:comment w:id="5" w:author="Felix" w:date="2017-01-12T14:50:00Z" w:initials="F">
+  <w:comment w:id="6" w:author="Felix" w:date="2017-01-12T14:50:00Z" w:initials="F">
     <w:p>
       <w:pPr>
         <w:pStyle w:val="Kommentartext"/>
@@ -2661,6 +2983,73 @@
       </w:r>
       <w:r>
         <w:t>Ist in einem Video, sollte wohl belegt werden.</w:t>
+      </w:r>
+    </w:p>
+  </w:comment>
+  <w:comment w:id="7" w:author="Felix" w:date="2017-01-12T16:08:00Z" w:initials="F">
+    <w:p>
+      <w:pPr>
+        <w:pStyle w:val="Kommentartext"/>
+      </w:pPr>
+      <w:r>
+        <w:rPr>
+          <w:rStyle w:val="Kommentarzeichen"/>
+        </w:rPr>
+        <w:annotationRef/>
+      </w:r>
+      <w:r>
+        <w:t>Beispiele?</w:t>
+      </w:r>
+    </w:p>
+  </w:comment>
+  <w:comment w:id="8" w:author="Felix" w:date="2017-01-12T16:10:00Z" w:initials="F">
+    <w:p>
+      <w:pPr>
+        <w:pStyle w:val="Kommentartext"/>
+      </w:pPr>
+      <w:r>
+        <w:rPr>
+          <w:rStyle w:val="Kommentarzeichen"/>
+        </w:rPr>
+        <w:annotationRef/>
+      </w:r>
+      <w:r>
+        <w:t>Mehr Beispiele</w:t>
+      </w:r>
+    </w:p>
+  </w:comment>
+  <w:comment w:id="9" w:author="Felix" w:date="2017-01-12T16:28:00Z" w:initials="F">
+    <w:p>
+      <w:pPr>
+        <w:pStyle w:val="Kommentartext"/>
+      </w:pPr>
+      <w:r>
+        <w:rPr>
+          <w:rStyle w:val="Kommentarzeichen"/>
+        </w:rPr>
+        <w:annotationRef/>
+      </w:r>
+      <w:r>
+        <w:t>Klären, ob man das klären kann</w:t>
+      </w:r>
+    </w:p>
+  </w:comment>
+  <w:comment w:id="10" w:author="Felix" w:date="2017-01-12T17:05:00Z" w:initials="F">
+    <w:p>
+      <w:pPr>
+        <w:pStyle w:val="Kommentartext"/>
+      </w:pPr>
+      <w:r>
+        <w:rPr>
+          <w:rStyle w:val="Kommentarzeichen"/>
+        </w:rPr>
+        <w:annotationRef/>
+      </w:r>
+      <w:r>
+        <w:t>Keine Ahnung ob wirklich sinnvoll</w:t>
+      </w:r>
+      <w:r>
+        <w:t>, ist auch sehr knapp</w:t>
       </w:r>
     </w:p>
   </w:comment>

</xml_diff>

<commit_message>
Just a commit to say that everything has info now but more is needed in a bunch of places so I'm not actually fully done.
</commit_message>
<xml_diff>
--- a/Patterns.docx
+++ b/Patterns.docx
@@ -17,22 +17,28 @@
         </w:rPr>
         <w:t>Erstmal quasi ungefiltert</w:t>
       </w:r>
-    </w:p>
-    <w:p>
-      <w:pPr>
-        <w:pStyle w:val="StandardErstzeileneinzug"/>
+      <w:r>
         <w:rPr>
           <w:b/>
           <w:lang w:val="de-DE"/>
         </w:rPr>
-      </w:pPr>
-    </w:p>
-    <w:p>
-      <w:r>
-        <w:t xml:space="preserve">Roland: </w:t>
-      </w:r>
-      <w:r>
-        <w:t>„</w:t>
+        <w:t xml:space="preserve"> </w:t>
+      </w:r>
+      <w:bookmarkStart w:id="0" w:name="_GoBack"/>
+      <w:bookmarkEnd w:id="0"/>
+    </w:p>
+    <w:p>
+      <w:pPr>
+        <w:pStyle w:val="StandardErstzeileneinzug"/>
+        <w:rPr>
+          <w:b/>
+          <w:lang w:val="de-DE"/>
+        </w:rPr>
+      </w:pPr>
+    </w:p>
+    <w:p>
+      <w:r>
+        <w:t>Roland: „</w:t>
       </w:r>
       <w:r>
         <w:t xml:space="preserve">ich würde versuchen, basierend auf Deinem Literaturergebnis Bestandteile des Frameworks auszuwählen und zusammenzustellen, die speziell sind für AR oder spezifische Probleme von AR lösen. Dabei kannst Du bewusst eine Einschränkung vornehmen auf </w:t>
@@ -167,7 +173,7 @@
           <w:lang w:val="de-DE"/>
         </w:rPr>
       </w:pPr>
-      <w:commentRangeStart w:id="0"/>
+      <w:commentRangeStart w:id="1"/>
       <w:proofErr w:type="spellStart"/>
       <w:r>
         <w:rPr>
@@ -184,13 +190,13 @@
         </w:rPr>
         <w:t>-Quelle:</w:t>
       </w:r>
-      <w:commentRangeEnd w:id="0"/>
+      <w:commentRangeEnd w:id="1"/>
       <w:r>
         <w:rPr>
           <w:rStyle w:val="Kommentarzeichen"/>
           <w:lang w:val="de-DE"/>
         </w:rPr>
-        <w:commentReference w:id="0"/>
+        <w:commentReference w:id="1"/>
       </w:r>
     </w:p>
     <w:p>
@@ -781,20 +787,20 @@
       <w:pPr>
         <w:pStyle w:val="StandardErstzeileneinzug"/>
       </w:pPr>
-      <w:commentRangeStart w:id="1"/>
+      <w:commentRangeStart w:id="2"/>
       <w:r>
         <w:rPr>
           <w:b/>
         </w:rPr>
         <w:t>Examples</w:t>
       </w:r>
-      <w:commentRangeEnd w:id="1"/>
+      <w:commentRangeEnd w:id="2"/>
       <w:r>
         <w:rPr>
           <w:rStyle w:val="Kommentarzeichen"/>
           <w:lang w:val="de-DE"/>
         </w:rPr>
-        <w:commentReference w:id="1"/>
+        <w:commentReference w:id="2"/>
       </w:r>
       <w:r>
         <w:t xml:space="preserve">: </w:t>
@@ -907,7 +913,7 @@
       <w:pPr>
         <w:pStyle w:val="StandardErstzeileneinzug"/>
       </w:pPr>
-      <w:commentRangeStart w:id="2"/>
+      <w:commentRangeStart w:id="3"/>
       <w:r>
         <w:rPr>
           <w:b/>
@@ -915,13 +921,13 @@
         <w:lastRenderedPageBreak/>
         <w:t>Name</w:t>
       </w:r>
-      <w:commentRangeEnd w:id="2"/>
+      <w:commentRangeEnd w:id="3"/>
       <w:r>
         <w:rPr>
           <w:rStyle w:val="Kommentarzeichen"/>
           <w:lang w:val="de-DE"/>
         </w:rPr>
-        <w:commentReference w:id="2"/>
+        <w:commentReference w:id="3"/>
       </w:r>
       <w:r>
         <w:t xml:space="preserve">: </w:t>
@@ -977,17 +983,17 @@
       <w:r>
         <w:t xml:space="preserve">: </w:t>
       </w:r>
-      <w:commentRangeStart w:id="3"/>
+      <w:commentRangeStart w:id="4"/>
       <w:r>
         <w:t>On</w:t>
       </w:r>
-      <w:commentRangeEnd w:id="3"/>
+      <w:commentRangeEnd w:id="4"/>
       <w:r>
         <w:rPr>
           <w:rStyle w:val="Kommentarzeichen"/>
           <w:lang w:val="de-DE"/>
         </w:rPr>
-        <w:commentReference w:id="3"/>
+        <w:commentReference w:id="4"/>
       </w:r>
       <w:r>
         <w:t xml:space="preserve"> a macro-scale, a </w:t>
@@ -1619,17 +1625,17 @@
       <w:r>
         <w:t xml:space="preserve">ible to the other players or </w:t>
       </w:r>
-      <w:commentRangeStart w:id="4"/>
+      <w:commentRangeStart w:id="5"/>
       <w:r>
         <w:t>allow users to leave markers at set points.</w:t>
       </w:r>
-      <w:commentRangeEnd w:id="4"/>
+      <w:commentRangeEnd w:id="5"/>
       <w:r>
         <w:rPr>
           <w:rStyle w:val="Kommentarzeichen"/>
           <w:lang w:val="de-DE"/>
         </w:rPr>
-        <w:commentReference w:id="4"/>
+        <w:commentReference w:id="5"/>
       </w:r>
     </w:p>
     <w:p>
@@ -1855,20 +1861,20 @@
       <w:pPr>
         <w:pStyle w:val="StandardErstzeileneinzug"/>
       </w:pPr>
-      <w:commentRangeStart w:id="5"/>
+      <w:commentRangeStart w:id="6"/>
       <w:r>
         <w:rPr>
           <w:b/>
         </w:rPr>
         <w:t>Examples</w:t>
       </w:r>
-      <w:commentRangeEnd w:id="5"/>
+      <w:commentRangeEnd w:id="6"/>
       <w:r>
         <w:rPr>
           <w:rStyle w:val="Kommentarzeichen"/>
           <w:lang w:val="de-DE"/>
         </w:rPr>
-        <w:commentReference w:id="5"/>
+        <w:commentReference w:id="6"/>
       </w:r>
       <w:r>
         <w:t xml:space="preserve">: </w:t>
@@ -2065,32 +2071,32 @@
       <w:r>
         <w:t xml:space="preserve"> and compared their effectiveness, though they note a number of factors which might have influenced the results. </w:t>
       </w:r>
-      <w:commentRangeStart w:id="6"/>
+      <w:commentRangeStart w:id="7"/>
       <w:r>
         <w:t>The game Little Conker has the rim of the main character visible when obscured by real objects.</w:t>
       </w:r>
-      <w:commentRangeEnd w:id="6"/>
+      <w:commentRangeEnd w:id="7"/>
       <w:r>
         <w:rPr>
           <w:rStyle w:val="Kommentarzeichen"/>
           <w:lang w:val="de-DE"/>
         </w:rPr>
-        <w:commentReference w:id="6"/>
+        <w:commentReference w:id="7"/>
       </w:r>
       <w:r>
         <w:t xml:space="preserve"> </w:t>
       </w:r>
-      <w:commentRangeStart w:id="7"/>
+      <w:commentRangeStart w:id="8"/>
       <w:r>
         <w:t>Many non-AR games allow the player to see other players through walls.</w:t>
       </w:r>
-      <w:commentRangeEnd w:id="7"/>
+      <w:commentRangeEnd w:id="8"/>
       <w:r>
         <w:rPr>
           <w:rStyle w:val="Kommentarzeichen"/>
           <w:lang w:val="de-DE"/>
         </w:rPr>
-        <w:commentReference w:id="7"/>
+        <w:commentReference w:id="8"/>
       </w:r>
     </w:p>
     <w:p>
@@ -2234,10 +2240,7 @@
       </w:r>
       <w:proofErr w:type="spellEnd"/>
       <w:r>
-        <w:t xml:space="preserve"> et al. </w:t>
-      </w:r>
-      <w:r>
-        <w:t xml:space="preserve">utilized </w:t>
+        <w:t xml:space="preserve"> et al. utilized </w:t>
       </w:r>
       <w:r>
         <w:rPr>
@@ -2246,22 +2249,19 @@
         <w:t>Information Filtering</w:t>
       </w:r>
       <w:r>
-        <w:t xml:space="preserve"> </w:t>
-      </w:r>
-      <w:r>
-        <w:t xml:space="preserve">in their sniper avoidance </w:t>
-      </w:r>
-      <w:commentRangeStart w:id="8"/>
+        <w:t xml:space="preserve"> in their sniper avoidance </w:t>
+      </w:r>
+      <w:commentRangeStart w:id="9"/>
       <w:r>
         <w:t>system</w:t>
       </w:r>
-      <w:commentRangeEnd w:id="8"/>
+      <w:commentRangeEnd w:id="9"/>
       <w:r>
         <w:rPr>
           <w:rStyle w:val="Kommentarzeichen"/>
           <w:lang w:val="de-DE"/>
         </w:rPr>
-        <w:commentReference w:id="8"/>
+        <w:commentReference w:id="9"/>
       </w:r>
       <w:r>
         <w:t xml:space="preserve">. </w:t>
@@ -2673,17 +2673,17 @@
       <w:r>
         <w:t xml:space="preserve"> armband or Microsoft Kinect. The HoloLens </w:t>
       </w:r>
-      <w:commentRangeStart w:id="9"/>
+      <w:commentRangeStart w:id="10"/>
       <w:r>
         <w:t xml:space="preserve">appears </w:t>
       </w:r>
-      <w:commentRangeEnd w:id="9"/>
+      <w:commentRangeEnd w:id="10"/>
       <w:r>
         <w:rPr>
           <w:rStyle w:val="Kommentarzeichen"/>
           <w:lang w:val="de-DE"/>
         </w:rPr>
-        <w:commentReference w:id="9"/>
+        <w:commentReference w:id="10"/>
       </w:r>
       <w:r>
         <w:t>to use computer vision algorithms to read gestures from the camera input.</w:t>
@@ -2721,17 +2721,17 @@
       <w:r>
         <w:t xml:space="preserve">: </w:t>
       </w:r>
-      <w:commentRangeStart w:id="10"/>
+      <w:commentRangeStart w:id="11"/>
       <w:r>
         <w:t>Audio Augmentation</w:t>
       </w:r>
-      <w:commentRangeEnd w:id="10"/>
+      <w:commentRangeEnd w:id="11"/>
       <w:r>
         <w:rPr>
           <w:rStyle w:val="Kommentarzeichen"/>
           <w:lang w:val="de-DE"/>
         </w:rPr>
-        <w:commentReference w:id="10"/>
+        <w:commentReference w:id="11"/>
       </w:r>
     </w:p>
     <w:p>
@@ -2827,8 +2827,6 @@
       <w:r>
         <w:t>None</w:t>
       </w:r>
-      <w:bookmarkStart w:id="11" w:name="_GoBack"/>
-      <w:bookmarkEnd w:id="11"/>
     </w:p>
     <w:p>
       <w:pPr>
@@ -2853,7 +2851,7 @@
 
 <file path=word/comments.xml><?xml version="1.0" encoding="utf-8"?>
 <w:comments xmlns:wpc="http://schemas.microsoft.com/office/word/2010/wordprocessingCanvas" xmlns:mc="http://schemas.openxmlformats.org/markup-compatibility/2006" xmlns:o="urn:schemas-microsoft-com:office:office" xmlns:r="http://schemas.openxmlformats.org/officeDocument/2006/relationships" xmlns:m="http://schemas.openxmlformats.org/officeDocument/2006/math" xmlns:v="urn:schemas-microsoft-com:vml" xmlns:wp14="http://schemas.microsoft.com/office/word/2010/wordprocessingDrawing" xmlns:wp="http://schemas.openxmlformats.org/drawingml/2006/wordprocessingDrawing" xmlns:w10="urn:schemas-microsoft-com:office:word" xmlns:w="http://schemas.openxmlformats.org/wordprocessingml/2006/main" xmlns:w14="http://schemas.microsoft.com/office/word/2010/wordml" xmlns:wpg="http://schemas.microsoft.com/office/word/2010/wordprocessingGroup" xmlns:wpi="http://schemas.microsoft.com/office/word/2010/wordprocessingInk" xmlns:wne="http://schemas.microsoft.com/office/word/2006/wordml" xmlns:wps="http://schemas.microsoft.com/office/word/2010/wordprocessingShape" mc:Ignorable="w14 wp14">
-  <w:comment w:id="0" w:author="Felix" w:date="2017-01-12T17:06:00Z" w:initials="F">
+  <w:comment w:id="1" w:author="Felix" w:date="2017-01-12T17:06:00Z" w:initials="F">
     <w:p>
       <w:pPr>
         <w:pStyle w:val="Kommentartext"/>
@@ -2869,7 +2867,7 @@
       </w:r>
     </w:p>
   </w:comment>
-  <w:comment w:id="1" w:author="Felix" w:date="2017-01-11T18:49:00Z" w:initials="F">
+  <w:comment w:id="2" w:author="Felix" w:date="2017-01-11T18:49:00Z" w:initials="F">
     <w:p>
       <w:pPr>
         <w:pStyle w:val="Kommentartext"/>
@@ -2887,7 +2885,7 @@
       <w:proofErr w:type="spellEnd"/>
     </w:p>
   </w:comment>
-  <w:comment w:id="2" w:author="Felix" w:date="2017-01-11T18:53:00Z" w:initials="F">
+  <w:comment w:id="3" w:author="Felix" w:date="2017-01-11T18:53:00Z" w:initials="F">
     <w:p>
       <w:pPr>
         <w:pStyle w:val="Kommentartext"/>
@@ -2919,7 +2917,7 @@
       </w:r>
     </w:p>
   </w:comment>
-  <w:comment w:id="3" w:author="Felix" w:date="2017-01-12T16:04:00Z" w:initials="F">
+  <w:comment w:id="4" w:author="Felix" w:date="2017-01-12T16:04:00Z" w:initials="F">
     <w:p>
       <w:pPr>
         <w:pStyle w:val="Kommentartext"/>
@@ -2938,7 +2936,7 @@
       </w:r>
     </w:p>
   </w:comment>
-  <w:comment w:id="4" w:author="Felix" w:date="2017-01-12T11:18:00Z" w:initials="F">
+  <w:comment w:id="5" w:author="Felix" w:date="2017-01-12T11:18:00Z" w:initials="F">
     <w:p>
       <w:pPr>
         <w:pStyle w:val="Kommentartext"/>
@@ -2954,7 +2952,7 @@
       </w:r>
     </w:p>
   </w:comment>
-  <w:comment w:id="5" w:author="Felix" w:date="2017-01-12T11:48:00Z" w:initials="F">
+  <w:comment w:id="6" w:author="Felix" w:date="2017-01-12T11:48:00Z" w:initials="F">
     <w:p>
       <w:pPr>
         <w:pStyle w:val="Kommentartext"/>
@@ -2970,7 +2968,7 @@
       </w:r>
     </w:p>
   </w:comment>
-  <w:comment w:id="6" w:author="Felix" w:date="2017-01-12T14:50:00Z" w:initials="F">
+  <w:comment w:id="7" w:author="Felix" w:date="2017-01-12T14:50:00Z" w:initials="F">
     <w:p>
       <w:pPr>
         <w:pStyle w:val="Kommentartext"/>
@@ -2986,7 +2984,7 @@
       </w:r>
     </w:p>
   </w:comment>
-  <w:comment w:id="7" w:author="Felix" w:date="2017-01-12T16:08:00Z" w:initials="F">
+  <w:comment w:id="8" w:author="Felix" w:date="2017-01-12T16:08:00Z" w:initials="F">
     <w:p>
       <w:pPr>
         <w:pStyle w:val="Kommentartext"/>
@@ -3002,7 +3000,7 @@
       </w:r>
     </w:p>
   </w:comment>
-  <w:comment w:id="8" w:author="Felix" w:date="2017-01-12T16:10:00Z" w:initials="F">
+  <w:comment w:id="9" w:author="Felix" w:date="2017-01-12T16:10:00Z" w:initials="F">
     <w:p>
       <w:pPr>
         <w:pStyle w:val="Kommentartext"/>
@@ -3018,7 +3016,7 @@
       </w:r>
     </w:p>
   </w:comment>
-  <w:comment w:id="9" w:author="Felix" w:date="2017-01-12T16:28:00Z" w:initials="F">
+  <w:comment w:id="10" w:author="Felix" w:date="2017-01-12T16:28:00Z" w:initials="F">
     <w:p>
       <w:pPr>
         <w:pStyle w:val="Kommentartext"/>
@@ -3034,7 +3032,7 @@
       </w:r>
     </w:p>
   </w:comment>
-  <w:comment w:id="10" w:author="Felix" w:date="2017-01-12T17:05:00Z" w:initials="F">
+  <w:comment w:id="11" w:author="Felix" w:date="2017-01-12T17:05:00Z" w:initials="F">
     <w:p>
       <w:pPr>
         <w:pStyle w:val="Kommentartext"/>

</xml_diff>

<commit_message>
Patterns: Added some extra info from HoloLens games, added some comments for clarification.
</commit_message>
<xml_diff>
--- a/Patterns.docx
+++ b/Patterns.docx
@@ -24,8 +24,6 @@
         </w:rPr>
         <w:t xml:space="preserve"> </w:t>
       </w:r>
-      <w:bookmarkStart w:id="0" w:name="_GoBack"/>
-      <w:bookmarkEnd w:id="0"/>
     </w:p>
     <w:p>
       <w:pPr>
@@ -173,7 +171,7 @@
           <w:lang w:val="de-DE"/>
         </w:rPr>
       </w:pPr>
-      <w:commentRangeStart w:id="1"/>
+      <w:commentRangeStart w:id="0"/>
       <w:proofErr w:type="spellStart"/>
       <w:r>
         <w:rPr>
@@ -190,13 +188,13 @@
         </w:rPr>
         <w:t>-Quelle:</w:t>
       </w:r>
-      <w:commentRangeEnd w:id="1"/>
+      <w:commentRangeEnd w:id="0"/>
       <w:r>
         <w:rPr>
           <w:rStyle w:val="Kommentarzeichen"/>
           <w:lang w:val="de-DE"/>
         </w:rPr>
-        <w:commentReference w:id="1"/>
+        <w:commentReference w:id="0"/>
       </w:r>
     </w:p>
     <w:p>
@@ -605,7 +603,22 @@
       </w:r>
       <w:proofErr w:type="spellEnd"/>
       <w:r>
-        <w:t xml:space="preserve"> feedback is a standard feature of various game controllers. The </w:t>
+        <w:t xml:space="preserve"> feedback is a standard feature of </w:t>
+      </w:r>
+      <w:commentRangeStart w:id="1"/>
+      <w:r>
+        <w:t>various game controllers</w:t>
+      </w:r>
+      <w:commentRangeEnd w:id="1"/>
+      <w:r>
+        <w:rPr>
+          <w:rStyle w:val="Kommentarzeichen"/>
+          <w:lang w:val="de-DE"/>
+        </w:rPr>
+        <w:commentReference w:id="1"/>
+      </w:r>
+      <w:r>
+        <w:t xml:space="preserve">. The </w:t>
       </w:r>
       <w:proofErr w:type="spellStart"/>
       <w:r>
@@ -1288,7 +1301,22 @@
       </w:r>
       <w:proofErr w:type="spellEnd"/>
       <w:r>
-        <w:t xml:space="preserve"> et al.’s field trip application), they automatically retrieve some content or they simply make the user aware of the existence of such content.</w:t>
+        <w:t xml:space="preserve"> et al.’s field trip application), they automatically retrieve some content or they simply make the user aware of the existence of such </w:t>
+      </w:r>
+      <w:commentRangeStart w:id="5"/>
+      <w:r>
+        <w:t>content</w:t>
+      </w:r>
+      <w:commentRangeEnd w:id="5"/>
+      <w:r>
+        <w:rPr>
+          <w:rStyle w:val="Kommentarzeichen"/>
+          <w:lang w:val="de-DE"/>
+        </w:rPr>
+        <w:commentReference w:id="5"/>
+      </w:r>
+      <w:r>
+        <w:t>.</w:t>
       </w:r>
       <w:r>
         <w:t xml:space="preserve"> </w:t>
@@ -1463,6 +1491,17 @@
         <w:t>ursors</w:t>
       </w:r>
       <w:r>
+        <w:t xml:space="preserve">, such as </w:t>
+      </w:r>
+      <w:proofErr w:type="spellStart"/>
+      <w:r>
+        <w:t>RoboRaid</w:t>
+      </w:r>
+      <w:proofErr w:type="spellEnd"/>
+      <w:r>
+        <w:t xml:space="preserve"> for targeting enemies and Young Conker for controlling the player character</w:t>
+      </w:r>
+      <w:r>
         <w:t>. In a broader sense, the entirety of the scene ta</w:t>
       </w:r>
       <w:r>
@@ -1625,17 +1664,17 @@
       <w:r>
         <w:t xml:space="preserve">ible to the other players or </w:t>
       </w:r>
-      <w:commentRangeStart w:id="5"/>
+      <w:commentRangeStart w:id="6"/>
       <w:r>
         <w:t>allow users to leave markers at set points.</w:t>
       </w:r>
-      <w:commentRangeEnd w:id="5"/>
+      <w:commentRangeEnd w:id="6"/>
       <w:r>
         <w:rPr>
           <w:rStyle w:val="Kommentarzeichen"/>
           <w:lang w:val="de-DE"/>
         </w:rPr>
-        <w:commentReference w:id="5"/>
+        <w:commentReference w:id="6"/>
       </w:r>
     </w:p>
     <w:p>
@@ -1669,7 +1708,22 @@
         <w:t>Shared Pointers</w:t>
       </w:r>
       <w:r>
-        <w:t xml:space="preserve"> in the form of settable icons in all versions of their cross-organizational collaboration application. The first version also had a form of cursor but this was dropped in favor of participants simply pointing with their hands as the application was centered on a small map and participants were unlikely to direct their attention elsewhere.</w:t>
+        <w:t xml:space="preserve"> in the form of settable icons in all versions of their cross-organizational collaboration application. The first version also had a form of cursor but this was dropped in favor of participants simply pointing with their hands as the application was centered on a small map and participants were unlikely to direct their attention </w:t>
+      </w:r>
+      <w:commentRangeStart w:id="7"/>
+      <w:r>
+        <w:t>elsewhere</w:t>
+      </w:r>
+      <w:commentRangeEnd w:id="7"/>
+      <w:r>
+        <w:rPr>
+          <w:rStyle w:val="Kommentarzeichen"/>
+          <w:lang w:val="de-DE"/>
+        </w:rPr>
+        <w:commentReference w:id="7"/>
+      </w:r>
+      <w:r>
+        <w:t>.</w:t>
       </w:r>
     </w:p>
     <w:p>
@@ -1861,20 +1915,20 @@
       <w:pPr>
         <w:pStyle w:val="StandardErstzeileneinzug"/>
       </w:pPr>
-      <w:commentRangeStart w:id="6"/>
+      <w:commentRangeStart w:id="8"/>
       <w:r>
         <w:rPr>
           <w:b/>
         </w:rPr>
         <w:t>Examples</w:t>
       </w:r>
-      <w:commentRangeEnd w:id="6"/>
+      <w:commentRangeEnd w:id="8"/>
       <w:r>
         <w:rPr>
           <w:rStyle w:val="Kommentarzeichen"/>
           <w:lang w:val="de-DE"/>
         </w:rPr>
-        <w:commentReference w:id="6"/>
+        <w:commentReference w:id="8"/>
       </w:r>
       <w:r>
         <w:t xml:space="preserve">: </w:t>
@@ -1898,7 +1952,18 @@
         <w:t>ommands</w:t>
       </w:r>
       <w:r>
-        <w:t xml:space="preserve"> are a standard feature of HoloLens applications.</w:t>
+        <w:t xml:space="preserve"> are a standard f</w:t>
+      </w:r>
+      <w:r>
+        <w:t xml:space="preserve">eature of HoloLens applications and can be seen in games such as </w:t>
+      </w:r>
+      <w:proofErr w:type="spellStart"/>
+      <w:r>
+        <w:t>RoboRaid</w:t>
+      </w:r>
+      <w:proofErr w:type="spellEnd"/>
+      <w:r>
+        <w:t xml:space="preserve"> where a voice command is used to activate a special ability.</w:t>
       </w:r>
     </w:p>
     <w:p>
@@ -2071,32 +2136,32 @@
       <w:r>
         <w:t xml:space="preserve"> and compared their effectiveness, though they note a number of factors which might have influenced the results. </w:t>
       </w:r>
-      <w:commentRangeStart w:id="7"/>
+      <w:commentRangeStart w:id="9"/>
       <w:r>
         <w:t>The game Little Conker has the rim of the main character visible when obscured by real objects.</w:t>
       </w:r>
-      <w:commentRangeEnd w:id="7"/>
+      <w:commentRangeEnd w:id="9"/>
       <w:r>
         <w:rPr>
           <w:rStyle w:val="Kommentarzeichen"/>
           <w:lang w:val="de-DE"/>
         </w:rPr>
-        <w:commentReference w:id="7"/>
+        <w:commentReference w:id="9"/>
       </w:r>
       <w:r>
         <w:t xml:space="preserve"> </w:t>
       </w:r>
-      <w:commentRangeStart w:id="8"/>
+      <w:commentRangeStart w:id="10"/>
       <w:r>
         <w:t>Many non-AR games allow the player to see other players through walls.</w:t>
       </w:r>
-      <w:commentRangeEnd w:id="8"/>
+      <w:commentRangeEnd w:id="10"/>
       <w:r>
         <w:rPr>
           <w:rStyle w:val="Kommentarzeichen"/>
           <w:lang w:val="de-DE"/>
         </w:rPr>
-        <w:commentReference w:id="8"/>
+        <w:commentReference w:id="10"/>
       </w:r>
     </w:p>
     <w:p>
@@ -2251,17 +2316,17 @@
       <w:r>
         <w:t xml:space="preserve"> in their sniper avoidance </w:t>
       </w:r>
-      <w:commentRangeStart w:id="9"/>
+      <w:commentRangeStart w:id="11"/>
       <w:r>
         <w:t>system</w:t>
       </w:r>
-      <w:commentRangeEnd w:id="9"/>
+      <w:commentRangeEnd w:id="11"/>
       <w:r>
         <w:rPr>
           <w:rStyle w:val="Kommentarzeichen"/>
           <w:lang w:val="de-DE"/>
         </w:rPr>
-        <w:commentReference w:id="9"/>
+        <w:commentReference w:id="11"/>
       </w:r>
       <w:r>
         <w:t xml:space="preserve">. </w:t>
@@ -2453,7 +2518,22 @@
         <w:t>!</w:t>
       </w:r>
       <w:r>
-        <w:t xml:space="preserve"> (Dunleavy, Dede &amp; Mitchell) is based on Points of Interest represented by real objects.</w:t>
+        <w:t xml:space="preserve"> (Dunleavy, Dede &amp; Mitchell) is based on Points of Interest represented by real </w:t>
+      </w:r>
+      <w:commentRangeStart w:id="12"/>
+      <w:r>
+        <w:t>objects</w:t>
+      </w:r>
+      <w:commentRangeEnd w:id="12"/>
+      <w:r>
+        <w:rPr>
+          <w:rStyle w:val="Kommentarzeichen"/>
+          <w:lang w:val="de-DE"/>
+        </w:rPr>
+        <w:commentReference w:id="12"/>
+      </w:r>
+      <w:r>
+        <w:t>.</w:t>
       </w:r>
     </w:p>
     <w:p>
@@ -2628,62 +2708,74 @@
       <w:r>
         <w:t xml:space="preserve">: </w:t>
       </w:r>
-      <w:r>
-        <w:t>Gestures are one of the three forms of interaction for HoloLens applications. Games have previously used gestures to control games for the Microsoft Kinect. Touch displays are controlled through gestures on the screen.</w:t>
-      </w:r>
-    </w:p>
-    <w:p>
-      <w:pPr>
-        <w:pStyle w:val="StandardErstzeileneinzug"/>
-      </w:pPr>
-      <w:r>
-        <w:rPr>
-          <w:b/>
-        </w:rPr>
-        <w:t>Effects/Consequences</w:t>
-      </w:r>
-      <w:r>
-        <w:t xml:space="preserve">: </w:t>
-      </w:r>
-      <w:r>
-        <w:t>Without additional input devices, AR systems may be more immersive and intuitive to use. However, users may accidentally make inputs. If inputs are not intuitive or require too much effort, the users may become frustrated.</w:t>
-      </w:r>
-    </w:p>
-    <w:p>
-      <w:pPr>
-        <w:pStyle w:val="StandardErstzeileneinzug"/>
-      </w:pPr>
-      <w:r>
-        <w:rPr>
-          <w:b/>
-        </w:rPr>
-        <w:t>Sensors</w:t>
-      </w:r>
-      <w:r>
-        <w:t xml:space="preserve">: </w:t>
-      </w:r>
-      <w:r>
-        <w:t xml:space="preserve">Gestures can be used as input with specialized devices such as the Leap Motion, </w:t>
-      </w:r>
-      <w:proofErr w:type="spellStart"/>
-      <w:r>
-        <w:t>Myo</w:t>
-      </w:r>
-      <w:proofErr w:type="spellEnd"/>
-      <w:r>
-        <w:t xml:space="preserve"> armband or Microsoft Kinect. The HoloLens </w:t>
-      </w:r>
-      <w:commentRangeStart w:id="10"/>
-      <w:r>
-        <w:t xml:space="preserve">appears </w:t>
-      </w:r>
-      <w:commentRangeEnd w:id="10"/>
+      <w:commentRangeStart w:id="13"/>
+      <w:r>
+        <w:t>Gestures are one of the three forms of interaction for HoloLens applications.</w:t>
+      </w:r>
+      <w:commentRangeEnd w:id="13"/>
       <w:r>
         <w:rPr>
           <w:rStyle w:val="Kommentarzeichen"/>
           <w:lang w:val="de-DE"/>
         </w:rPr>
-        <w:commentReference w:id="10"/>
+        <w:commentReference w:id="13"/>
+      </w:r>
+      <w:r>
+        <w:t xml:space="preserve"> Games have previously used gestures to control games for the Microsoft Kinect. Touch displays are controlled through gestures on the screen.</w:t>
+      </w:r>
+    </w:p>
+    <w:p>
+      <w:pPr>
+        <w:pStyle w:val="StandardErstzeileneinzug"/>
+      </w:pPr>
+      <w:r>
+        <w:rPr>
+          <w:b/>
+        </w:rPr>
+        <w:t>Effects/Consequences</w:t>
+      </w:r>
+      <w:r>
+        <w:t xml:space="preserve">: </w:t>
+      </w:r>
+      <w:r>
+        <w:t>Without additional input devices, AR systems may be more immersive and intuitive to use. However, users may accidentally make inputs. If inputs are not intuitive or require too much effort, the users may become frustrated.</w:t>
+      </w:r>
+    </w:p>
+    <w:p>
+      <w:pPr>
+        <w:pStyle w:val="StandardErstzeileneinzug"/>
+      </w:pPr>
+      <w:r>
+        <w:rPr>
+          <w:b/>
+        </w:rPr>
+        <w:t>Sensors</w:t>
+      </w:r>
+      <w:r>
+        <w:t xml:space="preserve">: </w:t>
+      </w:r>
+      <w:r>
+        <w:t xml:space="preserve">Gestures can be used as input with specialized devices such as the Leap Motion, </w:t>
+      </w:r>
+      <w:proofErr w:type="spellStart"/>
+      <w:r>
+        <w:t>Myo</w:t>
+      </w:r>
+      <w:proofErr w:type="spellEnd"/>
+      <w:r>
+        <w:t xml:space="preserve"> armband or Microsoft Kinect. The HoloLens </w:t>
+      </w:r>
+      <w:commentRangeStart w:id="14"/>
+      <w:r>
+        <w:t xml:space="preserve">appears </w:t>
+      </w:r>
+      <w:commentRangeEnd w:id="14"/>
+      <w:r>
+        <w:rPr>
+          <w:rStyle w:val="Kommentarzeichen"/>
+          <w:lang w:val="de-DE"/>
+        </w:rPr>
+        <w:commentReference w:id="14"/>
       </w:r>
       <w:r>
         <w:t>to use computer vision algorithms to read gestures from the camera input.</w:t>
@@ -2721,17 +2813,17 @@
       <w:r>
         <w:t xml:space="preserve">: </w:t>
       </w:r>
-      <w:commentRangeStart w:id="11"/>
+      <w:commentRangeStart w:id="15"/>
       <w:r>
         <w:t>Audio Augmentation</w:t>
       </w:r>
-      <w:commentRangeEnd w:id="11"/>
+      <w:commentRangeEnd w:id="15"/>
       <w:r>
         <w:rPr>
           <w:rStyle w:val="Kommentarzeichen"/>
           <w:lang w:val="de-DE"/>
         </w:rPr>
-        <w:commentReference w:id="11"/>
+        <w:commentReference w:id="15"/>
       </w:r>
     </w:p>
     <w:p>
@@ -2824,8 +2916,17 @@
       <w:r>
         <w:t xml:space="preserve">: </w:t>
       </w:r>
+      <w:commentRangeStart w:id="16"/>
       <w:r>
         <w:t>None</w:t>
+      </w:r>
+      <w:commentRangeEnd w:id="16"/>
+      <w:r>
+        <w:rPr>
+          <w:rStyle w:val="Kommentarzeichen"/>
+          <w:lang w:val="de-DE"/>
+        </w:rPr>
+        <w:commentReference w:id="16"/>
       </w:r>
     </w:p>
     <w:p>
@@ -2851,7 +2952,7 @@
 
 <file path=word/comments.xml><?xml version="1.0" encoding="utf-8"?>
 <w:comments xmlns:wpc="http://schemas.microsoft.com/office/word/2010/wordprocessingCanvas" xmlns:mc="http://schemas.openxmlformats.org/markup-compatibility/2006" xmlns:o="urn:schemas-microsoft-com:office:office" xmlns:r="http://schemas.openxmlformats.org/officeDocument/2006/relationships" xmlns:m="http://schemas.openxmlformats.org/officeDocument/2006/math" xmlns:v="urn:schemas-microsoft-com:vml" xmlns:wp14="http://schemas.microsoft.com/office/word/2010/wordprocessingDrawing" xmlns:wp="http://schemas.openxmlformats.org/drawingml/2006/wordprocessingDrawing" xmlns:w10="urn:schemas-microsoft-com:office:word" xmlns:w="http://schemas.openxmlformats.org/wordprocessingml/2006/main" xmlns:w14="http://schemas.microsoft.com/office/word/2010/wordml" xmlns:wpg="http://schemas.microsoft.com/office/word/2010/wordprocessingGroup" xmlns:wpi="http://schemas.microsoft.com/office/word/2010/wordprocessingInk" xmlns:wne="http://schemas.microsoft.com/office/word/2006/wordml" xmlns:wps="http://schemas.microsoft.com/office/word/2010/wordprocessingShape" mc:Ignorable="w14 wp14">
-  <w:comment w:id="1" w:author="Felix" w:date="2017-01-12T17:06:00Z" w:initials="F">
+  <w:comment w:id="0" w:author="Felix" w:date="2017-01-12T17:06:00Z" w:initials="F">
     <w:p>
       <w:pPr>
         <w:pStyle w:val="Kommentartext"/>
@@ -2864,6 +2965,22 @@
       </w:r>
       <w:r>
         <w:t>Sollte dann evtl. zitiert werden – aber wie???</w:t>
+      </w:r>
+    </w:p>
+  </w:comment>
+  <w:comment w:id="1" w:author="Felix" w:date="2017-01-12T18:33:00Z" w:initials="F">
+    <w:p>
+      <w:pPr>
+        <w:pStyle w:val="Kommentartext"/>
+      </w:pPr>
+      <w:r>
+        <w:rPr>
+          <w:rStyle w:val="Kommentarzeichen"/>
+        </w:rPr>
+        <w:annotationRef/>
+      </w:r>
+      <w:r>
+        <w:t>Ansonsten Game-Beispiele</w:t>
       </w:r>
     </w:p>
   </w:comment>
@@ -2917,7 +3034,7 @@
       </w:r>
     </w:p>
   </w:comment>
-  <w:comment w:id="4" w:author="Felix" w:date="2017-01-12T16:04:00Z" w:initials="F">
+  <w:comment w:id="4" w:author="Felix" w:date="2017-01-12T18:34:00Z" w:initials="F">
     <w:p>
       <w:pPr>
         <w:pStyle w:val="Kommentartext"/>
@@ -2932,11 +3049,20 @@
         <w:t>Mehr ist immer besser</w:t>
       </w:r>
       <w:r>
-        <w:t>. Vor allem Game Beispiel.</w:t>
+        <w:t>. Vor allem Game-</w:t>
+      </w:r>
+      <w:r>
+        <w:t>Beispiel</w:t>
+      </w:r>
+      <w:r>
+        <w:t>e</w:t>
+      </w:r>
+      <w:r>
+        <w:t>.</w:t>
       </w:r>
     </w:p>
   </w:comment>
-  <w:comment w:id="5" w:author="Felix" w:date="2017-01-12T11:18:00Z" w:initials="F">
+  <w:comment w:id="5" w:author="Felix" w:date="2017-01-12T18:46:00Z" w:initials="F">
     <w:p>
       <w:pPr>
         <w:pStyle w:val="Kommentartext"/>
@@ -2948,11 +3074,43 @@
         <w:annotationRef/>
       </w:r>
       <w:r>
+        <w:t xml:space="preserve">Mehr Beispiele. </w:t>
+      </w:r>
+      <w:proofErr w:type="spellStart"/>
+      <w:r>
+        <w:t>Ternier</w:t>
+      </w:r>
+      <w:proofErr w:type="spellEnd"/>
+      <w:r>
+        <w:t xml:space="preserve"> ist wohl ein Game, aber mehr wäre besser. Weiß auch nicht, ob </w:t>
+      </w:r>
+      <w:proofErr w:type="spellStart"/>
+      <w:r>
+        <w:t>Ternier</w:t>
+      </w:r>
+      <w:proofErr w:type="spellEnd"/>
+      <w:r>
+        <w:t xml:space="preserve"> zählt.</w:t>
+      </w:r>
+    </w:p>
+  </w:comment>
+  <w:comment w:id="6" w:author="Felix" w:date="2017-01-12T11:18:00Z" w:initials="F">
+    <w:p>
+      <w:pPr>
+        <w:pStyle w:val="Kommentartext"/>
+      </w:pPr>
+      <w:r>
+        <w:rPr>
+          <w:rStyle w:val="Kommentarzeichen"/>
+        </w:rPr>
+        <w:annotationRef/>
+      </w:r>
+      <w:r>
         <w:t>Nicht sicher</w:t>
       </w:r>
     </w:p>
   </w:comment>
-  <w:comment w:id="6" w:author="Felix" w:date="2017-01-12T11:48:00Z" w:initials="F">
+  <w:comment w:id="7" w:author="Felix" w:date="2017-01-12T18:33:00Z" w:initials="F">
     <w:p>
       <w:pPr>
         <w:pStyle w:val="Kommentartext"/>
@@ -2964,11 +3122,32 @@
         <w:annotationRef/>
       </w:r>
       <w:r>
+        <w:t xml:space="preserve">Game-Bsp. </w:t>
+      </w:r>
+      <w:proofErr w:type="spellStart"/>
+      <w:r>
+        <w:t>wanted</w:t>
+      </w:r>
+      <w:proofErr w:type="spellEnd"/>
+    </w:p>
+  </w:comment>
+  <w:comment w:id="8" w:author="Felix" w:date="2017-01-12T11:48:00Z" w:initials="F">
+    <w:p>
+      <w:pPr>
+        <w:pStyle w:val="Kommentartext"/>
+      </w:pPr>
+      <w:r>
+        <w:rPr>
+          <w:rStyle w:val="Kommentarzeichen"/>
+        </w:rPr>
+        <w:annotationRef/>
+      </w:r>
+      <w:r>
         <w:t>Mehr?</w:t>
       </w:r>
     </w:p>
   </w:comment>
-  <w:comment w:id="7" w:author="Felix" w:date="2017-01-12T14:50:00Z" w:initials="F">
+  <w:comment w:id="9" w:author="Felix" w:date="2017-01-12T18:44:00Z" w:initials="F">
     <w:p>
       <w:pPr>
         <w:pStyle w:val="Kommentartext"/>
@@ -2980,11 +3159,25 @@
         <w:annotationRef/>
       </w:r>
       <w:r>
-        <w:t>Ist in einem Video, sollte wohl belegt werden.</w:t>
+        <w:t xml:space="preserve">Ist in einem Video, </w:t>
+      </w:r>
+      <w:r>
+        <w:t xml:space="preserve">nicht im Trailer zu sehen (weil nie </w:t>
+      </w:r>
+      <w:proofErr w:type="spellStart"/>
+      <w:r>
+        <w:t>obscured</w:t>
+      </w:r>
+      <w:proofErr w:type="spellEnd"/>
+      <w:r>
+        <w:t xml:space="preserve">), </w:t>
+      </w:r>
+      <w:r>
+        <w:t>sollte wohl belegt werden.</w:t>
       </w:r>
     </w:p>
   </w:comment>
-  <w:comment w:id="8" w:author="Felix" w:date="2017-01-12T16:08:00Z" w:initials="F">
+  <w:comment w:id="10" w:author="Felix" w:date="2017-01-12T16:08:00Z" w:initials="F">
     <w:p>
       <w:pPr>
         <w:pStyle w:val="Kommentartext"/>
@@ -3000,7 +3193,7 @@
       </w:r>
     </w:p>
   </w:comment>
-  <w:comment w:id="9" w:author="Felix" w:date="2017-01-12T16:10:00Z" w:initials="F">
+  <w:comment w:id="11" w:author="Felix" w:date="2017-01-12T18:45:00Z" w:initials="F">
     <w:p>
       <w:pPr>
         <w:pStyle w:val="Kommentartext"/>
@@ -3014,9 +3207,12 @@
       <w:r>
         <w:t>Mehr Beispiele</w:t>
       </w:r>
+      <w:r>
+        <w:t>, Games</w:t>
+      </w:r>
     </w:p>
   </w:comment>
-  <w:comment w:id="10" w:author="Felix" w:date="2017-01-12T16:28:00Z" w:initials="F">
+  <w:comment w:id="12" w:author="Felix" w:date="2017-01-12T18:46:00Z" w:initials="F">
     <w:p>
       <w:pPr>
         <w:pStyle w:val="Kommentartext"/>
@@ -3028,11 +3224,51 @@
         <w:annotationRef/>
       </w:r>
       <w:r>
+        <w:t>Mehr Game-Beispiele?</w:t>
+      </w:r>
+    </w:p>
+  </w:comment>
+  <w:comment w:id="13" w:author="Felix" w:date="2017-01-12T18:48:00Z" w:initials="F">
+    <w:p>
+      <w:pPr>
+        <w:pStyle w:val="Kommentartext"/>
+      </w:pPr>
+      <w:r>
+        <w:rPr>
+          <w:rStyle w:val="Kommentarzeichen"/>
+        </w:rPr>
+        <w:annotationRef/>
+      </w:r>
+      <w:r>
+        <w:t xml:space="preserve">Konkret Beispiele nennen? Will nicht immer nur </w:t>
+      </w:r>
+      <w:proofErr w:type="spellStart"/>
+      <w:r>
+        <w:t>RoboRaid</w:t>
+      </w:r>
+      <w:proofErr w:type="spellEnd"/>
+      <w:r>
+        <w:t xml:space="preserve"> sagen.</w:t>
+      </w:r>
+    </w:p>
+  </w:comment>
+  <w:comment w:id="14" w:author="Felix" w:date="2017-01-12T16:28:00Z" w:initials="F">
+    <w:p>
+      <w:pPr>
+        <w:pStyle w:val="Kommentartext"/>
+      </w:pPr>
+      <w:r>
+        <w:rPr>
+          <w:rStyle w:val="Kommentarzeichen"/>
+        </w:rPr>
+        <w:annotationRef/>
+      </w:r>
+      <w:r>
         <w:t>Klären, ob man das klären kann</w:t>
       </w:r>
     </w:p>
   </w:comment>
-  <w:comment w:id="11" w:author="Felix" w:date="2017-01-12T17:05:00Z" w:initials="F">
+  <w:comment w:id="15" w:author="Felix" w:date="2017-01-12T18:48:00Z" w:initials="F">
     <w:p>
       <w:pPr>
         <w:pStyle w:val="Kommentartext"/>
@@ -3049,6 +3285,38 @@
       <w:r>
         <w:t>, ist auch sehr knapp</w:t>
       </w:r>
+      <w:r>
+        <w:t xml:space="preserve">. </w:t>
+      </w:r>
+      <w:proofErr w:type="spellStart"/>
+      <w:r>
+        <w:t>Spatial</w:t>
+      </w:r>
+      <w:proofErr w:type="spellEnd"/>
+      <w:r>
+        <w:t xml:space="preserve"> Audio hat Beispiele, ist jetzt aber keine AR Sache</w:t>
+      </w:r>
+    </w:p>
+  </w:comment>
+  <w:comment w:id="16" w:author="Felix" w:date="2017-01-12T18:49:00Z" w:initials="F">
+    <w:p>
+      <w:pPr>
+        <w:pStyle w:val="Kommentartext"/>
+      </w:pPr>
+      <w:r>
+        <w:rPr>
+          <w:rStyle w:val="Kommentarzeichen"/>
+        </w:rPr>
+        <w:annotationRef/>
+      </w:r>
+      <w:r>
+        <w:t xml:space="preserve">B E D E N K L I C </w:t>
+      </w:r>
+      <w:r>
+        <w:t>H</w:t>
+      </w:r>
+      <w:bookmarkStart w:id="17" w:name="_GoBack"/>
+      <w:bookmarkEnd w:id="17"/>
     </w:p>
   </w:comment>
 </w:comments>

</xml_diff>

<commit_message>
Patterns specific to game design, as Roland suggested.
</commit_message>
<xml_diff>
--- a/Patterns.docx
+++ b/Patterns.docx
@@ -116,6 +116,24 @@
     </w:p>
     <w:p>
       <w:pPr>
+        <w:pStyle w:val="Listenabsatz"/>
+        <w:numPr>
+          <w:ilvl w:val="0"/>
+          <w:numId w:val="5"/>
+        </w:numPr>
+        <w:rPr>
+          <w:b/>
+        </w:rPr>
+      </w:pPr>
+      <w:r>
+        <w:rPr>
+          <w:b/>
+        </w:rPr>
+        <w:t>GD Patterns unten</w:t>
+      </w:r>
+    </w:p>
+    <w:p>
+      <w:pPr>
         <w:rPr>
           <w:b/>
         </w:rPr>
@@ -2151,17 +2169,17 @@
       <w:r>
         <w:t xml:space="preserve"> </w:t>
       </w:r>
-      <w:commentRangeStart w:id="11"/>
+      <w:commentRangeStart w:id="10"/>
       <w:r>
         <w:t>Many non-AR games allow the player to see other players through walls.</w:t>
       </w:r>
-      <w:commentRangeEnd w:id="11"/>
+      <w:commentRangeEnd w:id="10"/>
       <w:r>
         <w:rPr>
           <w:rStyle w:val="Kommentarzeichen"/>
           <w:lang w:val="de-DE"/>
         </w:rPr>
-        <w:commentReference w:id="11"/>
+        <w:commentReference w:id="10"/>
       </w:r>
     </w:p>
     <w:p>
@@ -2316,17 +2334,17 @@
       <w:r>
         <w:t xml:space="preserve"> in their sniper avoidance </w:t>
       </w:r>
-      <w:commentRangeStart w:id="12"/>
+      <w:commentRangeStart w:id="11"/>
       <w:r>
         <w:t>system</w:t>
       </w:r>
-      <w:commentRangeEnd w:id="12"/>
+      <w:commentRangeEnd w:id="11"/>
       <w:r>
         <w:rPr>
           <w:rStyle w:val="Kommentarzeichen"/>
           <w:lang w:val="de-DE"/>
         </w:rPr>
-        <w:commentReference w:id="12"/>
+        <w:commentReference w:id="11"/>
       </w:r>
       <w:r>
         <w:t xml:space="preserve">. </w:t>
@@ -2520,17 +2538,17 @@
       <w:r>
         <w:t xml:space="preserve"> (Dunleavy, Dede &amp; Mitchell) is based on Points of Interest represented by real </w:t>
       </w:r>
-      <w:commentRangeStart w:id="13"/>
+      <w:commentRangeStart w:id="12"/>
       <w:r>
         <w:t>objects</w:t>
       </w:r>
-      <w:commentRangeEnd w:id="13"/>
+      <w:commentRangeEnd w:id="12"/>
       <w:r>
         <w:rPr>
           <w:rStyle w:val="Kommentarzeichen"/>
           <w:lang w:val="de-DE"/>
         </w:rPr>
-        <w:commentReference w:id="13"/>
+        <w:commentReference w:id="12"/>
       </w:r>
       <w:r>
         <w:t>.</w:t>
@@ -2708,17 +2726,17 @@
       <w:r>
         <w:t xml:space="preserve">: </w:t>
       </w:r>
-      <w:commentRangeStart w:id="14"/>
+      <w:commentRangeStart w:id="13"/>
       <w:r>
         <w:t>Gestures are one of the three forms of interaction for HoloLens applications.</w:t>
       </w:r>
-      <w:commentRangeEnd w:id="14"/>
+      <w:commentRangeEnd w:id="13"/>
       <w:r>
         <w:rPr>
           <w:rStyle w:val="Kommentarzeichen"/>
           <w:lang w:val="de-DE"/>
         </w:rPr>
-        <w:commentReference w:id="14"/>
+        <w:commentReference w:id="13"/>
       </w:r>
       <w:r>
         <w:t xml:space="preserve"> Games have previously used gestures to control games for the Microsoft Kinect. Touch displays are controlled through gestures on the screen.</w:t>
@@ -2765,17 +2783,17 @@
       <w:r>
         <w:t xml:space="preserve"> armband or Microsoft Kinect. The HoloLens </w:t>
       </w:r>
-      <w:commentRangeStart w:id="15"/>
+      <w:commentRangeStart w:id="14"/>
       <w:r>
         <w:t xml:space="preserve">appears </w:t>
       </w:r>
-      <w:commentRangeEnd w:id="15"/>
+      <w:commentRangeEnd w:id="14"/>
       <w:r>
         <w:rPr>
           <w:rStyle w:val="Kommentarzeichen"/>
           <w:lang w:val="de-DE"/>
         </w:rPr>
-        <w:commentReference w:id="15"/>
+        <w:commentReference w:id="14"/>
       </w:r>
       <w:r>
         <w:t>to use computer vision algorithms to read gestures from the camera input.</w:t>
@@ -2813,17 +2831,17 @@
       <w:r>
         <w:t xml:space="preserve">: </w:t>
       </w:r>
-      <w:commentRangeStart w:id="16"/>
+      <w:commentRangeStart w:id="15"/>
       <w:r>
         <w:t>Audio Augmentation</w:t>
       </w:r>
-      <w:commentRangeEnd w:id="16"/>
+      <w:commentRangeEnd w:id="15"/>
       <w:r>
         <w:rPr>
           <w:rStyle w:val="Kommentarzeichen"/>
           <w:lang w:val="de-DE"/>
         </w:rPr>
-        <w:commentReference w:id="16"/>
+        <w:commentReference w:id="15"/>
       </w:r>
     </w:p>
     <w:p>
@@ -2916,18 +2934,473 @@
       <w:r>
         <w:t xml:space="preserve">: </w:t>
       </w:r>
-      <w:commentRangeStart w:id="17"/>
+      <w:commentRangeStart w:id="16"/>
       <w:r>
         <w:t>None</w:t>
       </w:r>
-      <w:commentRangeEnd w:id="17"/>
+      <w:commentRangeEnd w:id="16"/>
       <w:r>
         <w:rPr>
           <w:rStyle w:val="Kommentarzeichen"/>
           <w:lang w:val="de-DE"/>
         </w:rPr>
-        <w:commentReference w:id="17"/>
-      </w:r>
+        <w:commentReference w:id="16"/>
+      </w:r>
+    </w:p>
+    <w:p>
+      <w:pPr>
+        <w:rPr>
+          <w:rFonts w:ascii="Times New Roman" w:eastAsia="Times New Roman" w:hAnsi="Times New Roman" w:cs="Times New Roman"/>
+          <w:sz w:val="24"/>
+          <w:szCs w:val="20"/>
+          <w:lang w:val="en-US" w:eastAsia="de-DE"/>
+        </w:rPr>
+      </w:pPr>
+      <w:r>
+        <w:rPr>
+          <w:lang w:val="en-US"/>
+        </w:rPr>
+        <w:br w:type="page"/>
+      </w:r>
+    </w:p>
+    <w:p>
+      <w:pPr>
+        <w:pStyle w:val="StandardErstzeileneinzug"/>
+      </w:pPr>
+      <w:r>
+        <w:rPr>
+          <w:b/>
+        </w:rPr>
+        <w:lastRenderedPageBreak/>
+        <w:t>Name</w:t>
+      </w:r>
+      <w:r>
+        <w:t>: Environment-Independence</w:t>
+      </w:r>
+    </w:p>
+    <w:p>
+      <w:pPr>
+        <w:pStyle w:val="StandardErstzeileneinzug"/>
+      </w:pPr>
+      <w:r>
+        <w:rPr>
+          <w:b/>
+        </w:rPr>
+        <w:t>Forces/Problem</w:t>
+      </w:r>
+      <w:r>
+        <w:t xml:space="preserve">: </w:t>
+      </w:r>
+      <w:r>
+        <w:t>How can you develop AR games for unknown environments?</w:t>
+      </w:r>
+    </w:p>
+    <w:p>
+      <w:pPr>
+        <w:pStyle w:val="StandardErstzeileneinzug"/>
+      </w:pPr>
+      <w:r>
+        <w:rPr>
+          <w:b/>
+        </w:rPr>
+        <w:t>Feature/Solution</w:t>
+      </w:r>
+      <w:r>
+        <w:t xml:space="preserve">: </w:t>
+      </w:r>
+      <w:r>
+        <w:t>Make the game not interact with the environment.</w:t>
+      </w:r>
+    </w:p>
+    <w:p>
+      <w:pPr>
+        <w:pStyle w:val="StandardErstzeileneinzug"/>
+        <w:tabs>
+          <w:tab w:val="left" w:pos="6540"/>
+        </w:tabs>
+      </w:pPr>
+      <w:r>
+        <w:rPr>
+          <w:b/>
+        </w:rPr>
+        <w:t>Examples</w:t>
+      </w:r>
+      <w:r>
+        <w:t xml:space="preserve">: </w:t>
+      </w:r>
+      <w:r>
+        <w:t xml:space="preserve">Universal Windows Platform games </w:t>
+      </w:r>
+      <w:r>
+        <w:t xml:space="preserve">not optimized for </w:t>
+      </w:r>
+      <w:r>
+        <w:t xml:space="preserve">the HoloLens </w:t>
+      </w:r>
+      <w:r>
+        <w:t>are presented in windows which can be placed on surfaces</w:t>
+      </w:r>
+      <w:r>
+        <w:t xml:space="preserve"> </w:t>
+      </w:r>
+      <w:r>
+        <w:t xml:space="preserve">while the games themselves do not account for the environment. </w:t>
+      </w:r>
+      <w:r>
+        <w:t xml:space="preserve">Location-based games like Pokémon GO may </w:t>
+      </w:r>
+      <w:r>
+        <w:t xml:space="preserve">take into account map data but will ignore current local conditions. </w:t>
+      </w:r>
+    </w:p>
+    <w:p>
+      <w:pPr>
+        <w:pStyle w:val="StandardErstzeileneinzug"/>
+      </w:pPr>
+      <w:r>
+        <w:rPr>
+          <w:b/>
+        </w:rPr>
+        <w:t>Effects/Consequences</w:t>
+      </w:r>
+      <w:r>
+        <w:t xml:space="preserve">: </w:t>
+      </w:r>
+      <w:r>
+        <w:rPr>
+          <w:i/>
+        </w:rPr>
+        <w:t xml:space="preserve">Environment-Independent </w:t>
+      </w:r>
+      <w:r>
+        <w:t>ga</w:t>
+      </w:r>
+      <w:r>
+        <w:t xml:space="preserve">mes </w:t>
+      </w:r>
+      <w:r>
+        <w:t>are simpler in their construction and will function more reliably and predictably. However, their classification as Augmented Reality may be questioned and users may not get as much enjoyment out of them as more interactive applications.</w:t>
+      </w:r>
+    </w:p>
+    <w:p>
+      <w:pPr>
+        <w:pStyle w:val="StandardErstzeileneinzug"/>
+      </w:pPr>
+      <w:r>
+        <w:rPr>
+          <w:b/>
+        </w:rPr>
+        <w:t>Sensors</w:t>
+      </w:r>
+      <w:r>
+        <w:t xml:space="preserve">: </w:t>
+      </w:r>
+      <w:r>
+        <w:t xml:space="preserve">Aside from the sensors needed for the system itself, </w:t>
+      </w:r>
+      <w:r>
+        <w:rPr>
+          <w:i/>
+        </w:rPr>
+        <w:t xml:space="preserve">Environment-Independent </w:t>
+      </w:r>
+      <w:r>
+        <w:t>g</w:t>
+      </w:r>
+      <w:r>
+        <w:t>ames</w:t>
+      </w:r>
+      <w:r>
+        <w:t xml:space="preserve"> are intended to function without extra sensors.</w:t>
+      </w:r>
+    </w:p>
+    <w:p>
+      <w:pPr>
+        <w:rPr>
+          <w:rFonts w:ascii="Times New Roman" w:eastAsia="Times New Roman" w:hAnsi="Times New Roman" w:cs="Times New Roman"/>
+          <w:sz w:val="24"/>
+          <w:szCs w:val="20"/>
+          <w:lang w:val="en-US" w:eastAsia="de-DE"/>
+        </w:rPr>
+      </w:pPr>
+      <w:r>
+        <w:rPr>
+          <w:lang w:val="en-US"/>
+        </w:rPr>
+        <w:br w:type="page"/>
+      </w:r>
+    </w:p>
+    <w:p>
+      <w:pPr>
+        <w:pStyle w:val="StandardErstzeileneinzug"/>
+      </w:pPr>
+      <w:r>
+        <w:rPr>
+          <w:b/>
+        </w:rPr>
+        <w:lastRenderedPageBreak/>
+        <w:t>Name</w:t>
+      </w:r>
+      <w:r>
+        <w:t>: Environment Requirements</w:t>
+      </w:r>
+    </w:p>
+    <w:p>
+      <w:pPr>
+        <w:pStyle w:val="StandardErstzeileneinzug"/>
+      </w:pPr>
+      <w:r>
+        <w:rPr>
+          <w:b/>
+        </w:rPr>
+        <w:t>Forces/Problem</w:t>
+      </w:r>
+      <w:r>
+        <w:t xml:space="preserve">: </w:t>
+      </w:r>
+      <w:r>
+        <w:t>How can you design a game which interacts with environments without changing the game itself?</w:t>
+      </w:r>
+    </w:p>
+    <w:p>
+      <w:pPr>
+        <w:pStyle w:val="StandardErstzeileneinzug"/>
+      </w:pPr>
+      <w:r>
+        <w:rPr>
+          <w:b/>
+        </w:rPr>
+        <w:t>Feature/Solution</w:t>
+      </w:r>
+      <w:r>
+        <w:t xml:space="preserve">: </w:t>
+      </w:r>
+      <w:r>
+        <w:t>Make the game require certain environmental features</w:t>
+      </w:r>
+      <w:r>
+        <w:t>.</w:t>
+      </w:r>
+    </w:p>
+    <w:p>
+      <w:pPr>
+        <w:pStyle w:val="StandardErstzeileneinzug"/>
+        <w:tabs>
+          <w:tab w:val="left" w:pos="6540"/>
+        </w:tabs>
+      </w:pPr>
+      <w:r>
+        <w:rPr>
+          <w:b/>
+        </w:rPr>
+        <w:t>Examples</w:t>
+      </w:r>
+      <w:r>
+        <w:t xml:space="preserve">: </w:t>
+      </w:r>
+      <w:r>
+        <w:t>Games based on fiducial markers require a prepared environment. Some AR applications such as the Touring Machine (</w:t>
+      </w:r>
+      <w:proofErr w:type="spellStart"/>
+      <w:r>
+        <w:t>Feiner</w:t>
+      </w:r>
+      <w:proofErr w:type="spellEnd"/>
+      <w:r>
+        <w:t xml:space="preserve"> et al.) are designed for use in one specific location. The HoloLens allows for different kinds of environmental queries which could be used </w:t>
+      </w:r>
+      <w:r>
+        <w:t>to judge whether the space is appropriate.</w:t>
+      </w:r>
+    </w:p>
+    <w:p>
+      <w:pPr>
+        <w:pStyle w:val="StandardErstzeileneinzug"/>
+      </w:pPr>
+      <w:r>
+        <w:rPr>
+          <w:b/>
+        </w:rPr>
+        <w:t>Effects/Consequences</w:t>
+      </w:r>
+      <w:r>
+        <w:t xml:space="preserve">: </w:t>
+      </w:r>
+      <w:r>
+        <w:t xml:space="preserve">Having </w:t>
+      </w:r>
+      <w:r>
+        <w:rPr>
+          <w:i/>
+        </w:rPr>
+        <w:t>Environment Requirements</w:t>
+      </w:r>
+      <w:r>
+        <w:rPr>
+          <w:i/>
+        </w:rPr>
+        <w:t xml:space="preserve"> </w:t>
+      </w:r>
+      <w:r>
+        <w:t>ensures that a game works as intended while still making use of the affordances of Augmented Reality. However, having certain requirements means that some users will be unable or unwilling (refusing to make changes to their environment) to play the game.</w:t>
+      </w:r>
+    </w:p>
+    <w:p>
+      <w:pPr>
+        <w:pStyle w:val="StandardErstzeileneinzug"/>
+      </w:pPr>
+      <w:r>
+        <w:rPr>
+          <w:b/>
+        </w:rPr>
+        <w:t>Sensors</w:t>
+      </w:r>
+      <w:r>
+        <w:t xml:space="preserve">: </w:t>
+      </w:r>
+      <w:r>
+        <w:t>Application-dependent.</w:t>
+      </w:r>
+    </w:p>
+    <w:p>
+      <w:pPr>
+        <w:rPr>
+          <w:rFonts w:ascii="Times New Roman" w:eastAsia="Times New Roman" w:hAnsi="Times New Roman" w:cs="Times New Roman"/>
+          <w:sz w:val="24"/>
+          <w:szCs w:val="20"/>
+          <w:lang w:val="en-US" w:eastAsia="de-DE"/>
+        </w:rPr>
+      </w:pPr>
+      <w:r>
+        <w:rPr>
+          <w:lang w:val="en-US"/>
+        </w:rPr>
+        <w:br w:type="page"/>
+      </w:r>
+    </w:p>
+    <w:p>
+      <w:pPr>
+        <w:pStyle w:val="StandardErstzeileneinzug"/>
+      </w:pPr>
+      <w:r>
+        <w:rPr>
+          <w:b/>
+        </w:rPr>
+        <w:lastRenderedPageBreak/>
+        <w:t>Name</w:t>
+      </w:r>
+      <w:r>
+        <w:t>: Environment-Adaption</w:t>
+      </w:r>
+    </w:p>
+    <w:p>
+      <w:pPr>
+        <w:pStyle w:val="StandardErstzeileneinzug"/>
+      </w:pPr>
+      <w:r>
+        <w:rPr>
+          <w:b/>
+        </w:rPr>
+        <w:t>Forces/Problem</w:t>
+      </w:r>
+      <w:r>
+        <w:t xml:space="preserve">: </w:t>
+      </w:r>
+      <w:r>
+        <w:t>How do you design a game that can be run anywhere while still taking into account the characteristics of that specific environment?</w:t>
+      </w:r>
+    </w:p>
+    <w:p>
+      <w:pPr>
+        <w:pStyle w:val="StandardErstzeileneinzug"/>
+      </w:pPr>
+      <w:r>
+        <w:rPr>
+          <w:b/>
+        </w:rPr>
+        <w:t>Feature/Solution</w:t>
+      </w:r>
+      <w:r>
+        <w:t xml:space="preserve">: </w:t>
+      </w:r>
+      <w:r>
+        <w:t>Make the game automatically adapt to the characteristics of the environment.</w:t>
+      </w:r>
+    </w:p>
+    <w:p>
+      <w:pPr>
+        <w:pStyle w:val="StandardErstzeileneinzug"/>
+        <w:tabs>
+          <w:tab w:val="left" w:pos="6540"/>
+        </w:tabs>
+      </w:pPr>
+      <w:r>
+        <w:rPr>
+          <w:b/>
+        </w:rPr>
+        <w:t>Examples</w:t>
+      </w:r>
+      <w:r>
+        <w:t xml:space="preserve">: </w:t>
+      </w:r>
+      <w:r>
+        <w:t xml:space="preserve">The levels and character interactions in Young Conker are based on local characteristics, e.g. the player character teeters when near ledges. </w:t>
+      </w:r>
+      <w:proofErr w:type="gramStart"/>
+      <w:r>
+        <w:t>Fragments automatically finds</w:t>
+      </w:r>
+      <w:proofErr w:type="gramEnd"/>
+      <w:r>
+        <w:t xml:space="preserve"> surfaces with specific characteristics – for instance height and surface size – for a character to sit on. </w:t>
+      </w:r>
+    </w:p>
+    <w:p>
+      <w:pPr>
+        <w:pStyle w:val="StandardErstzeileneinzug"/>
+        <w:rPr>
+          <w:i/>
+        </w:rPr>
+      </w:pPr>
+      <w:r>
+        <w:rPr>
+          <w:b/>
+        </w:rPr>
+        <w:t>Effects/Consequences</w:t>
+      </w:r>
+      <w:r>
+        <w:t xml:space="preserve">: </w:t>
+      </w:r>
+      <w:r>
+        <w:t>The game will be able to run anywhere (factors that impact the functionality of the hardware notwithstanding)</w:t>
+      </w:r>
+      <w:r>
+        <w:t xml:space="preserve"> while making use of the affordances of Augmented Reality. However, they cannot be planned as stringently and different users may have entirely different experiences.</w:t>
+      </w:r>
+    </w:p>
+    <w:p>
+      <w:pPr>
+        <w:pStyle w:val="StandardErstzeileneinzug"/>
+      </w:pPr>
+      <w:r>
+        <w:rPr>
+          <w:b/>
+        </w:rPr>
+        <w:t>Sensors</w:t>
+      </w:r>
+      <w:r>
+        <w:t xml:space="preserve">: </w:t>
+      </w:r>
+      <w:r>
+        <w:t>Depends on the degree of interaction and specifics of the application. For general purposes, depth sensors may be sufficient.</w:t>
+      </w:r>
+      <w:bookmarkStart w:id="17" w:name="_GoBack"/>
+      <w:bookmarkEnd w:id="17"/>
+    </w:p>
+    <w:p>
+      <w:pPr>
+        <w:pStyle w:val="StandardErstzeileneinzug"/>
+      </w:pPr>
     </w:p>
     <w:p>
       <w:pPr>
@@ -3194,11 +3667,9 @@
       <w:r>
         <w:t>“ Spezialfähigkeit, was passend klingt, hab dazu aber nichts genaues.</w:t>
       </w:r>
-      <w:bookmarkStart w:id="10" w:name="_GoBack"/>
-      <w:bookmarkEnd w:id="10"/>
     </w:p>
   </w:comment>
-  <w:comment w:id="11" w:author="Felix" w:date="2017-01-12T16:08:00Z" w:initials="F">
+  <w:comment w:id="10" w:author="Felix" w:date="2017-01-12T16:08:00Z" w:initials="F">
     <w:p>
       <w:pPr>
         <w:pStyle w:val="Kommentartext"/>
@@ -3214,7 +3685,7 @@
       </w:r>
     </w:p>
   </w:comment>
-  <w:comment w:id="12" w:author="Felix" w:date="2017-01-12T18:45:00Z" w:initials="F">
+  <w:comment w:id="11" w:author="Felix" w:date="2017-01-12T18:45:00Z" w:initials="F">
     <w:p>
       <w:pPr>
         <w:pStyle w:val="Kommentartext"/>
@@ -3233,7 +3704,7 @@
       </w:r>
     </w:p>
   </w:comment>
-  <w:comment w:id="13" w:author="Felix" w:date="2017-01-12T18:46:00Z" w:initials="F">
+  <w:comment w:id="12" w:author="Felix" w:date="2017-01-12T18:46:00Z" w:initials="F">
     <w:p>
       <w:pPr>
         <w:pStyle w:val="Kommentartext"/>
@@ -3249,7 +3720,7 @@
       </w:r>
     </w:p>
   </w:comment>
-  <w:comment w:id="14" w:author="Felix" w:date="2017-01-12T18:48:00Z" w:initials="F">
+  <w:comment w:id="13" w:author="Felix" w:date="2017-01-12T18:48:00Z" w:initials="F">
     <w:p>
       <w:pPr>
         <w:pStyle w:val="Kommentartext"/>
@@ -3273,7 +3744,7 @@
       </w:r>
     </w:p>
   </w:comment>
-  <w:comment w:id="15" w:author="Felix" w:date="2017-01-12T16:28:00Z" w:initials="F">
+  <w:comment w:id="14" w:author="Felix" w:date="2017-01-12T16:28:00Z" w:initials="F">
     <w:p>
       <w:pPr>
         <w:pStyle w:val="Kommentartext"/>
@@ -3289,7 +3760,7 @@
       </w:r>
     </w:p>
   </w:comment>
-  <w:comment w:id="16" w:author="Felix" w:date="2017-01-12T18:48:00Z" w:initials="F">
+  <w:comment w:id="15" w:author="Felix" w:date="2017-01-12T18:48:00Z" w:initials="F">
     <w:p>
       <w:pPr>
         <w:pStyle w:val="Kommentartext"/>
@@ -3319,7 +3790,7 @@
       </w:r>
     </w:p>
   </w:comment>
-  <w:comment w:id="17" w:author="Felix" w:date="2017-01-12T18:49:00Z" w:initials="F">
+  <w:comment w:id="16" w:author="Felix" w:date="2017-01-12T18:49:00Z" w:initials="F">
     <w:p>
       <w:pPr>
         <w:pStyle w:val="Kommentartext"/>
@@ -3503,6 +3974,118 @@
     </w:lvl>
   </w:abstractNum>
   <w:abstractNum w:abstractNumId="1">
+    <w:nsid w:val="14C8646A"/>
+    <w:multiLevelType w:val="hybridMultilevel"/>
+    <w:tmpl w:val="00A4FB50"/>
+    <w:lvl w:ilvl="0" w:tplc="52E8F4D4">
+      <w:numFmt w:val="bullet"/>
+      <w:lvlText w:val=""/>
+      <w:lvlJc w:val="left"/>
+      <w:pPr>
+        <w:ind w:left="720" w:hanging="360"/>
+      </w:pPr>
+      <w:rPr>
+        <w:rFonts w:ascii="Wingdings" w:eastAsiaTheme="minorHAnsi" w:hAnsi="Wingdings" w:cstheme="minorBidi" w:hint="default"/>
+      </w:rPr>
+    </w:lvl>
+    <w:lvl w:ilvl="1" w:tplc="04070003" w:tentative="1">
+      <w:start w:val="1"/>
+      <w:numFmt w:val="bullet"/>
+      <w:lvlText w:val="o"/>
+      <w:lvlJc w:val="left"/>
+      <w:pPr>
+        <w:ind w:left="1440" w:hanging="360"/>
+      </w:pPr>
+      <w:rPr>
+        <w:rFonts w:ascii="Courier New" w:hAnsi="Courier New" w:cs="Courier New" w:hint="default"/>
+      </w:rPr>
+    </w:lvl>
+    <w:lvl w:ilvl="2" w:tplc="04070005" w:tentative="1">
+      <w:start w:val="1"/>
+      <w:numFmt w:val="bullet"/>
+      <w:lvlText w:val=""/>
+      <w:lvlJc w:val="left"/>
+      <w:pPr>
+        <w:ind w:left="2160" w:hanging="360"/>
+      </w:pPr>
+      <w:rPr>
+        <w:rFonts w:ascii="Wingdings" w:hAnsi="Wingdings" w:hint="default"/>
+      </w:rPr>
+    </w:lvl>
+    <w:lvl w:ilvl="3" w:tplc="04070001" w:tentative="1">
+      <w:start w:val="1"/>
+      <w:numFmt w:val="bullet"/>
+      <w:lvlText w:val=""/>
+      <w:lvlJc w:val="left"/>
+      <w:pPr>
+        <w:ind w:left="2880" w:hanging="360"/>
+      </w:pPr>
+      <w:rPr>
+        <w:rFonts w:ascii="Symbol" w:hAnsi="Symbol" w:hint="default"/>
+      </w:rPr>
+    </w:lvl>
+    <w:lvl w:ilvl="4" w:tplc="04070003" w:tentative="1">
+      <w:start w:val="1"/>
+      <w:numFmt w:val="bullet"/>
+      <w:lvlText w:val="o"/>
+      <w:lvlJc w:val="left"/>
+      <w:pPr>
+        <w:ind w:left="3600" w:hanging="360"/>
+      </w:pPr>
+      <w:rPr>
+        <w:rFonts w:ascii="Courier New" w:hAnsi="Courier New" w:cs="Courier New" w:hint="default"/>
+      </w:rPr>
+    </w:lvl>
+    <w:lvl w:ilvl="5" w:tplc="04070005" w:tentative="1">
+      <w:start w:val="1"/>
+      <w:numFmt w:val="bullet"/>
+      <w:lvlText w:val=""/>
+      <w:lvlJc w:val="left"/>
+      <w:pPr>
+        <w:ind w:left="4320" w:hanging="360"/>
+      </w:pPr>
+      <w:rPr>
+        <w:rFonts w:ascii="Wingdings" w:hAnsi="Wingdings" w:hint="default"/>
+      </w:rPr>
+    </w:lvl>
+    <w:lvl w:ilvl="6" w:tplc="04070001" w:tentative="1">
+      <w:start w:val="1"/>
+      <w:numFmt w:val="bullet"/>
+      <w:lvlText w:val=""/>
+      <w:lvlJc w:val="left"/>
+      <w:pPr>
+        <w:ind w:left="5040" w:hanging="360"/>
+      </w:pPr>
+      <w:rPr>
+        <w:rFonts w:ascii="Symbol" w:hAnsi="Symbol" w:hint="default"/>
+      </w:rPr>
+    </w:lvl>
+    <w:lvl w:ilvl="7" w:tplc="04070003" w:tentative="1">
+      <w:start w:val="1"/>
+      <w:numFmt w:val="bullet"/>
+      <w:lvlText w:val="o"/>
+      <w:lvlJc w:val="left"/>
+      <w:pPr>
+        <w:ind w:left="5760" w:hanging="360"/>
+      </w:pPr>
+      <w:rPr>
+        <w:rFonts w:ascii="Courier New" w:hAnsi="Courier New" w:cs="Courier New" w:hint="default"/>
+      </w:rPr>
+    </w:lvl>
+    <w:lvl w:ilvl="8" w:tplc="04070005" w:tentative="1">
+      <w:start w:val="1"/>
+      <w:numFmt w:val="bullet"/>
+      <w:lvlText w:val=""/>
+      <w:lvlJc w:val="left"/>
+      <w:pPr>
+        <w:ind w:left="6480" w:hanging="360"/>
+      </w:pPr>
+      <w:rPr>
+        <w:rFonts w:ascii="Wingdings" w:hAnsi="Wingdings" w:hint="default"/>
+      </w:rPr>
+    </w:lvl>
+  </w:abstractNum>
+  <w:abstractNum w:abstractNumId="2">
     <w:nsid w:val="180B1AFD"/>
     <w:multiLevelType w:val="hybridMultilevel"/>
     <w:tmpl w:val="8482164C"/>
@@ -3614,7 +4197,7 @@
       </w:rPr>
     </w:lvl>
   </w:abstractNum>
-  <w:abstractNum w:abstractNumId="2">
+  <w:abstractNum w:abstractNumId="3">
     <w:nsid w:val="3C774F7C"/>
     <w:multiLevelType w:val="hybridMultilevel"/>
     <w:tmpl w:val="C5AAC2F4"/>
@@ -3726,7 +4309,7 @@
       </w:rPr>
     </w:lvl>
   </w:abstractNum>
-  <w:abstractNum w:abstractNumId="3">
+  <w:abstractNum w:abstractNumId="4">
     <w:nsid w:val="60880EFF"/>
     <w:multiLevelType w:val="hybridMultilevel"/>
     <w:tmpl w:val="CD3641DA"/>
@@ -3839,16 +4422,19 @@
     </w:lvl>
   </w:abstractNum>
   <w:num w:numId="1">
-    <w:abstractNumId w:val="2"/>
+    <w:abstractNumId w:val="3"/>
   </w:num>
   <w:num w:numId="2">
     <w:abstractNumId w:val="0"/>
   </w:num>
   <w:num w:numId="3">
-    <w:abstractNumId w:val="1"/>
+    <w:abstractNumId w:val="2"/>
   </w:num>
   <w:num w:numId="4">
-    <w:abstractNumId w:val="3"/>
+    <w:abstractNumId w:val="4"/>
+  </w:num>
+  <w:num w:numId="5">
+    <w:abstractNumId w:val="1"/>
   </w:num>
 </w:numbering>
 </file>
@@ -4217,6 +4803,17 @@
       <w:lang w:eastAsia="de-DE"/>
     </w:rPr>
   </w:style>
+  <w:style w:type="paragraph" w:styleId="Listenabsatz">
+    <w:name w:val="List Paragraph"/>
+    <w:basedOn w:val="Standard"/>
+    <w:uiPriority w:val="34"/>
+    <w:qFormat/>
+    <w:rsid w:val="000264B3"/>
+    <w:pPr>
+      <w:ind w:left="720"/>
+      <w:contextualSpacing/>
+    </w:pPr>
+  </w:style>
 </w:styles>
 </file>
 
@@ -4584,6 +5181,17 @@
       <w:lang w:eastAsia="de-DE"/>
     </w:rPr>
   </w:style>
+  <w:style w:type="paragraph" w:styleId="Listenabsatz">
+    <w:name w:val="List Paragraph"/>
+    <w:basedOn w:val="Standard"/>
+    <w:uiPriority w:val="34"/>
+    <w:qFormat/>
+    <w:rsid w:val="000264B3"/>
+    <w:pPr>
+      <w:ind w:left="720"/>
+      <w:contextualSpacing/>
+    </w:pPr>
+  </w:style>
 </w:styles>
 </file>
 

</xml_diff>

<commit_message>
Expanded on patterns where possible, aside from audio augmentation, that's gone. Plus some considerations for practical work.
</commit_message>
<xml_diff>
--- a/Patterns.docx
+++ b/Patterns.docx
@@ -33,6 +33,34 @@
           <w:lang w:val="de-DE"/>
         </w:rPr>
       </w:pPr>
+    </w:p>
+    <w:p>
+      <w:r>
+        <w:t xml:space="preserve">Formatierung: Spiele </w:t>
+      </w:r>
+      <w:r>
+        <w:t xml:space="preserve">sollten </w:t>
+      </w:r>
+      <w:r>
+        <w:t xml:space="preserve">kursiv </w:t>
+      </w:r>
+      <w:proofErr w:type="gramStart"/>
+      <w:r>
+        <w:t>sein, andere Patterns</w:t>
+      </w:r>
+      <w:proofErr w:type="gramEnd"/>
+      <w:r>
+        <w:t xml:space="preserve"> dann </w:t>
+      </w:r>
+      <w:r>
+        <w:t xml:space="preserve">irgendwie </w:t>
+      </w:r>
+      <w:r>
+        <w:t>anders formatieren.</w:t>
+      </w:r>
+      <w:r>
+        <w:t xml:space="preserve"> Quellenangaben wohl sinnvoll.</w:t>
+      </w:r>
     </w:p>
     <w:p>
       <w:r>
@@ -550,6 +578,7 @@
         </w:rPr>
       </w:pPr>
       <w:r>
+        <w:lastRenderedPageBreak/>
         <w:br w:type="page"/>
       </w:r>
     </w:p>
@@ -621,22 +650,7 @@
       </w:r>
       <w:proofErr w:type="spellEnd"/>
       <w:r>
-        <w:t xml:space="preserve"> feedback is a standard feature of </w:t>
-      </w:r>
-      <w:commentRangeStart w:id="1"/>
-      <w:r>
-        <w:t>various game controllers</w:t>
-      </w:r>
-      <w:commentRangeEnd w:id="1"/>
-      <w:r>
-        <w:rPr>
-          <w:rStyle w:val="Kommentarzeichen"/>
-          <w:lang w:val="de-DE"/>
-        </w:rPr>
-        <w:commentReference w:id="1"/>
-      </w:r>
-      <w:r>
-        <w:t xml:space="preserve">. The </w:t>
+        <w:t xml:space="preserve"> feedback is a standard feature of game controllers. The </w:t>
       </w:r>
       <w:proofErr w:type="spellStart"/>
       <w:r>
@@ -660,7 +674,21 @@
       </w:r>
       <w:proofErr w:type="spellEnd"/>
       <w:r>
-        <w:t xml:space="preserve"> devices are able to give somewhat accurate haptic representations of virtual objects.</w:t>
+        <w:t xml:space="preserve"> devices </w:t>
+      </w:r>
+      <w:r>
+        <w:t>(</w:t>
+      </w:r>
+      <w:proofErr w:type="spellStart"/>
+      <w:r>
+        <w:t>Benko</w:t>
+      </w:r>
+      <w:proofErr w:type="spellEnd"/>
+      <w:r>
+        <w:t xml:space="preserve"> et al.) </w:t>
+      </w:r>
+      <w:r>
+        <w:t>are able to give somewhat accurate haptic representations of virtual objects.</w:t>
       </w:r>
     </w:p>
     <w:p>
@@ -818,23 +846,38 @@
       <w:pPr>
         <w:pStyle w:val="StandardErstzeileneinzug"/>
       </w:pPr>
-      <w:commentRangeStart w:id="2"/>
       <w:r>
         <w:rPr>
           <w:b/>
         </w:rPr>
         <w:t>Examples</w:t>
       </w:r>
-      <w:commentRangeEnd w:id="2"/>
+      <w:r>
+        <w:t xml:space="preserve">: </w:t>
+      </w:r>
+      <w:commentRangeStart w:id="1"/>
+      <w:r>
+        <w:t xml:space="preserve">Fragments uses </w:t>
+      </w:r>
+      <w:r>
+        <w:rPr>
+          <w:i/>
+        </w:rPr>
+        <w:t>Directed Focus</w:t>
+      </w:r>
+      <w:r>
+        <w:t xml:space="preserve"> at some points </w:t>
+      </w:r>
+      <w:commentRangeEnd w:id="1"/>
       <w:r>
         <w:rPr>
           <w:rStyle w:val="Kommentarzeichen"/>
           <w:lang w:val="de-DE"/>
         </w:rPr>
-        <w:commentReference w:id="2"/>
-      </w:r>
-      <w:r>
-        <w:t xml:space="preserve">: </w:t>
+        <w:commentReference w:id="1"/>
+      </w:r>
+      <w:r>
+        <w:t>to direct the player towards important information.</w:t>
       </w:r>
     </w:p>
     <w:p>
@@ -944,7 +987,6 @@
       <w:pPr>
         <w:pStyle w:val="StandardErstzeileneinzug"/>
       </w:pPr>
-      <w:commentRangeStart w:id="3"/>
       <w:r>
         <w:rPr>
           <w:b/>
@@ -952,79 +994,71 @@
         <w:lastRenderedPageBreak/>
         <w:t>Name</w:t>
       </w:r>
-      <w:commentRangeEnd w:id="3"/>
+      <w:r>
+        <w:t xml:space="preserve">: </w:t>
+      </w:r>
+      <w:r>
+        <w:t>Directed Movement</w:t>
+      </w:r>
+    </w:p>
+    <w:p>
+      <w:pPr>
+        <w:pStyle w:val="StandardErstzeileneinzug"/>
+      </w:pPr>
+      <w:r>
+        <w:rPr>
+          <w:b/>
+        </w:rPr>
+        <w:t>Forces/Problem</w:t>
+      </w:r>
+      <w:r>
+        <w:t xml:space="preserve">: </w:t>
+      </w:r>
+      <w:r>
+        <w:t>Some applications may require the user to move to certain locations. How do you communicate these?</w:t>
+      </w:r>
+    </w:p>
+    <w:p>
+      <w:pPr>
+        <w:pStyle w:val="StandardErstzeileneinzug"/>
+      </w:pPr>
+      <w:r>
+        <w:rPr>
+          <w:b/>
+        </w:rPr>
+        <w:t>Feature/Solution</w:t>
+      </w:r>
+      <w:r>
+        <w:t xml:space="preserve">: </w:t>
+      </w:r>
+      <w:r>
+        <w:t>Display an icon at the target location; affix the icon to the screen, pointing towards the object of interest if it is not currently visible.</w:t>
+      </w:r>
+    </w:p>
+    <w:p>
+      <w:pPr>
+        <w:pStyle w:val="StandardErstzeileneinzug"/>
+      </w:pPr>
+      <w:r>
+        <w:rPr>
+          <w:b/>
+        </w:rPr>
+        <w:t>Examples</w:t>
+      </w:r>
+      <w:r>
+        <w:t xml:space="preserve">: </w:t>
+      </w:r>
+      <w:commentRangeStart w:id="2"/>
+      <w:r>
+        <w:t>On</w:t>
+      </w:r>
+      <w:commentRangeEnd w:id="2"/>
       <w:r>
         <w:rPr>
           <w:rStyle w:val="Kommentarzeichen"/>
           <w:lang w:val="de-DE"/>
         </w:rPr>
-        <w:commentReference w:id="3"/>
-      </w:r>
-      <w:r>
-        <w:t xml:space="preserve">: </w:t>
-      </w:r>
-      <w:r>
-        <w:t>Directed Movement</w:t>
-      </w:r>
-    </w:p>
-    <w:p>
-      <w:pPr>
-        <w:pStyle w:val="StandardErstzeileneinzug"/>
-      </w:pPr>
-      <w:r>
-        <w:rPr>
-          <w:b/>
-        </w:rPr>
-        <w:t>Forces/Problem</w:t>
-      </w:r>
-      <w:r>
-        <w:t xml:space="preserve">: </w:t>
-      </w:r>
-      <w:r>
-        <w:t>Some applications may require the user to move to certain locations. How do you communicate these?</w:t>
-      </w:r>
-    </w:p>
-    <w:p>
-      <w:pPr>
-        <w:pStyle w:val="StandardErstzeileneinzug"/>
-      </w:pPr>
-      <w:r>
-        <w:rPr>
-          <w:b/>
-        </w:rPr>
-        <w:t>Feature/Solution</w:t>
-      </w:r>
-      <w:r>
-        <w:t xml:space="preserve">: </w:t>
-      </w:r>
-      <w:r>
-        <w:t>Display an icon at the target location; affix the icon to the screen, pointing towards the object of interest if it is not currently visible.</w:t>
-      </w:r>
-    </w:p>
-    <w:p>
-      <w:pPr>
-        <w:pStyle w:val="StandardErstzeileneinzug"/>
-      </w:pPr>
-      <w:r>
-        <w:rPr>
-          <w:b/>
-        </w:rPr>
-        <w:t>Examples</w:t>
-      </w:r>
-      <w:r>
-        <w:t xml:space="preserve">: </w:t>
-      </w:r>
-      <w:commentRangeStart w:id="4"/>
-      <w:r>
-        <w:t>On</w:t>
-      </w:r>
-      <w:commentRangeEnd w:id="4"/>
-      <w:r>
-        <w:rPr>
-          <w:rStyle w:val="Kommentarzeichen"/>
-          <w:lang w:val="de-DE"/>
-        </w:rPr>
-        <w:commentReference w:id="4"/>
+        <w:commentReference w:id="2"/>
       </w:r>
       <w:r>
         <w:t xml:space="preserve"> a macro-scale, a </w:t>
@@ -1321,17 +1355,17 @@
       <w:r>
         <w:t xml:space="preserve"> et al.’s field trip application), they automatically retrieve some content or they simply make the user aware of the existence of such </w:t>
       </w:r>
-      <w:commentRangeStart w:id="5"/>
+      <w:commentRangeStart w:id="3"/>
       <w:r>
         <w:t>content</w:t>
       </w:r>
-      <w:commentRangeEnd w:id="5"/>
+      <w:commentRangeEnd w:id="3"/>
       <w:r>
         <w:rPr>
           <w:rStyle w:val="Kommentarzeichen"/>
           <w:lang w:val="de-DE"/>
         </w:rPr>
-        <w:commentReference w:id="5"/>
+        <w:commentReference w:id="3"/>
       </w:r>
       <w:r>
         <w:t>.</w:t>
@@ -1682,63 +1716,63 @@
       <w:r>
         <w:t xml:space="preserve">ible to the other players or </w:t>
       </w:r>
-      <w:commentRangeStart w:id="6"/>
       <w:r>
         <w:t>allow users to leave markers at set points.</w:t>
       </w:r>
-      <w:commentRangeEnd w:id="6"/>
+    </w:p>
+    <w:p>
+      <w:pPr>
+        <w:pStyle w:val="StandardErstzeileneinzug"/>
+      </w:pPr>
+      <w:r>
+        <w:rPr>
+          <w:b/>
+        </w:rPr>
+        <w:t>Examples</w:t>
+      </w:r>
+      <w:r>
+        <w:t xml:space="preserve">: </w:t>
+      </w:r>
+      <w:r>
+        <w:t xml:space="preserve">Nilsson, Johansson &amp; </w:t>
+      </w:r>
+      <w:proofErr w:type="spellStart"/>
+      <w:r>
+        <w:t>Jönsson</w:t>
+      </w:r>
+      <w:proofErr w:type="spellEnd"/>
+      <w:r>
+        <w:t xml:space="preserve"> used </w:t>
+      </w:r>
+      <w:r>
+        <w:rPr>
+          <w:i/>
+        </w:rPr>
+        <w:t>Shared Pointers</w:t>
+      </w:r>
+      <w:r>
+        <w:t xml:space="preserve"> in the form of settable icons in all versions of their cross-organizatio</w:t>
+      </w:r>
+      <w:r>
+        <w:t xml:space="preserve">nal collaboration application and </w:t>
+      </w:r>
+      <w:r>
+        <w:t xml:space="preserve">a form of cursor </w:t>
+      </w:r>
+      <w:r>
+        <w:t xml:space="preserve">in the first </w:t>
+      </w:r>
+      <w:commentRangeStart w:id="4"/>
+      <w:r>
+        <w:t>version</w:t>
+      </w:r>
+      <w:commentRangeEnd w:id="4"/>
       <w:r>
         <w:rPr>
           <w:rStyle w:val="Kommentarzeichen"/>
           <w:lang w:val="de-DE"/>
         </w:rPr>
-        <w:commentReference w:id="6"/>
-      </w:r>
-    </w:p>
-    <w:p>
-      <w:pPr>
-        <w:pStyle w:val="StandardErstzeileneinzug"/>
-      </w:pPr>
-      <w:r>
-        <w:rPr>
-          <w:b/>
-        </w:rPr>
-        <w:t>Examples</w:t>
-      </w:r>
-      <w:r>
-        <w:t xml:space="preserve">: </w:t>
-      </w:r>
-      <w:r>
-        <w:t xml:space="preserve">Nilsson, Johansson &amp; </w:t>
-      </w:r>
-      <w:proofErr w:type="spellStart"/>
-      <w:r>
-        <w:t>Jönsson</w:t>
-      </w:r>
-      <w:proofErr w:type="spellEnd"/>
-      <w:r>
-        <w:t xml:space="preserve"> used </w:t>
-      </w:r>
-      <w:r>
-        <w:rPr>
-          <w:i/>
-        </w:rPr>
-        <w:t>Shared Pointers</w:t>
-      </w:r>
-      <w:r>
-        <w:t xml:space="preserve"> in the form of settable icons in all versions of their cross-organizational collaboration application. The first version also had a form of cursor but this was dropped in favor of participants simply pointing with their hands as the application was centered on a small map and participants were unlikely to direct their attention </w:t>
-      </w:r>
-      <w:commentRangeStart w:id="7"/>
-      <w:r>
-        <w:t>elsewhere</w:t>
-      </w:r>
-      <w:commentRangeEnd w:id="7"/>
-      <w:r>
-        <w:rPr>
-          <w:rStyle w:val="Kommentarzeichen"/>
-          <w:lang w:val="de-DE"/>
-        </w:rPr>
-        <w:commentReference w:id="7"/>
+        <w:commentReference w:id="4"/>
       </w:r>
       <w:r>
         <w:t>.</w:t>
@@ -1933,21 +1967,12 @@
       <w:pPr>
         <w:pStyle w:val="StandardErstzeileneinzug"/>
       </w:pPr>
-      <w:commentRangeStart w:id="8"/>
       <w:r>
         <w:rPr>
           <w:b/>
         </w:rPr>
         <w:t>Examples</w:t>
       </w:r>
-      <w:commentRangeEnd w:id="8"/>
-      <w:r>
-        <w:rPr>
-          <w:rStyle w:val="Kommentarzeichen"/>
-          <w:lang w:val="de-DE"/>
-        </w:rPr>
-        <w:commentReference w:id="8"/>
-      </w:r>
       <w:r>
         <w:t xml:space="preserve">: </w:t>
       </w:r>
@@ -1982,6 +2007,15 @@
       <w:proofErr w:type="spellEnd"/>
       <w:r>
         <w:t xml:space="preserve"> where a voice command is used to activate a special ability.</w:t>
+      </w:r>
+      <w:r>
+        <w:t xml:space="preserve"> Fragments gives you a choice between gesture control and voice commands</w:t>
+      </w:r>
+      <w:r>
+        <w:t>, e.g.</w:t>
+      </w:r>
+      <w:r>
+        <w:t xml:space="preserve"> for examining objects.</w:t>
       </w:r>
     </w:p>
     <w:p>
@@ -2154,32 +2188,32 @@
       <w:r>
         <w:t xml:space="preserve"> and compared their effectiveness, though they note a number of factors which might have influenced the results. </w:t>
       </w:r>
-      <w:commentRangeStart w:id="9"/>
+      <w:commentRangeStart w:id="5"/>
       <w:r>
         <w:t>The game Little Conker has the rim of the main character visible when obscured by real objects.</w:t>
       </w:r>
-      <w:commentRangeEnd w:id="9"/>
+      <w:commentRangeEnd w:id="5"/>
       <w:r>
         <w:rPr>
           <w:rStyle w:val="Kommentarzeichen"/>
           <w:lang w:val="de-DE"/>
         </w:rPr>
-        <w:commentReference w:id="9"/>
+        <w:commentReference w:id="5"/>
       </w:r>
       <w:r>
         <w:t xml:space="preserve"> </w:t>
       </w:r>
-      <w:commentRangeStart w:id="10"/>
+      <w:commentRangeStart w:id="6"/>
       <w:r>
         <w:t>Many non-AR games allow the player to see other players through walls.</w:t>
       </w:r>
-      <w:commentRangeEnd w:id="10"/>
+      <w:commentRangeEnd w:id="6"/>
       <w:r>
         <w:rPr>
           <w:rStyle w:val="Kommentarzeichen"/>
           <w:lang w:val="de-DE"/>
         </w:rPr>
-        <w:commentReference w:id="10"/>
+        <w:commentReference w:id="6"/>
       </w:r>
     </w:p>
     <w:p>
@@ -2332,22 +2366,37 @@
         <w:t>Information Filtering</w:t>
       </w:r>
       <w:r>
-        <w:t xml:space="preserve"> in their sniper avoidance </w:t>
-      </w:r>
-      <w:commentRangeStart w:id="11"/>
-      <w:r>
-        <w:t>system</w:t>
-      </w:r>
-      <w:commentRangeEnd w:id="11"/>
+        <w:t xml:space="preserve"> in their sniper avoidance system. </w:t>
+      </w:r>
+      <w:r>
+        <w:t xml:space="preserve">In </w:t>
+      </w:r>
+      <w:r>
+        <w:rPr>
+          <w:i/>
+        </w:rPr>
+        <w:t>F</w:t>
+      </w:r>
+      <w:r>
+        <w:rPr>
+          <w:i/>
+        </w:rPr>
+        <w:t xml:space="preserve">ragments </w:t>
+      </w:r>
+      <w:r>
+        <w:t xml:space="preserve">new evidence only materializes </w:t>
+      </w:r>
+      <w:commentRangeStart w:id="7"/>
+      <w:r>
+        <w:t>upon approaching it.</w:t>
+      </w:r>
+      <w:commentRangeEnd w:id="7"/>
       <w:r>
         <w:rPr>
           <w:rStyle w:val="Kommentarzeichen"/>
           <w:lang w:val="de-DE"/>
         </w:rPr>
-        <w:commentReference w:id="11"/>
-      </w:r>
-      <w:r>
-        <w:t xml:space="preserve">. </w:t>
+        <w:commentReference w:id="7"/>
       </w:r>
     </w:p>
     <w:p>
@@ -2518,37 +2567,22 @@
         <w:t xml:space="preserve"> </w:t>
       </w:r>
       <w:r>
-        <w:rPr>
-          <w:i/>
-        </w:rPr>
-        <w:t xml:space="preserve">Alien </w:t>
-      </w:r>
-      <w:r>
-        <w:rPr>
-          <w:i/>
-        </w:rPr>
-        <w:t>Contact</w:t>
-      </w:r>
-      <w:r>
-        <w:rPr>
-          <w:i/>
-        </w:rPr>
-        <w:t>!</w:t>
+        <w:t>Alien Contact!</w:t>
       </w:r>
       <w:r>
         <w:t xml:space="preserve"> (Dunleavy, Dede &amp; Mitchell) is based on Points of Interest represented by real </w:t>
       </w:r>
-      <w:commentRangeStart w:id="12"/>
+      <w:commentRangeStart w:id="8"/>
       <w:r>
         <w:t>objects</w:t>
       </w:r>
-      <w:commentRangeEnd w:id="12"/>
+      <w:commentRangeEnd w:id="8"/>
       <w:r>
         <w:rPr>
           <w:rStyle w:val="Kommentarzeichen"/>
           <w:lang w:val="de-DE"/>
         </w:rPr>
-        <w:commentReference w:id="12"/>
+        <w:commentReference w:id="8"/>
       </w:r>
       <w:r>
         <w:t>.</w:t>
@@ -2726,17 +2760,17 @@
       <w:r>
         <w:t xml:space="preserve">: </w:t>
       </w:r>
-      <w:commentRangeStart w:id="13"/>
+      <w:commentRangeStart w:id="9"/>
       <w:r>
         <w:t>Gestures are one of the three forms of interaction for HoloLens applications.</w:t>
       </w:r>
-      <w:commentRangeEnd w:id="13"/>
+      <w:commentRangeEnd w:id="9"/>
       <w:r>
         <w:rPr>
           <w:rStyle w:val="Kommentarzeichen"/>
           <w:lang w:val="de-DE"/>
         </w:rPr>
-        <w:commentReference w:id="13"/>
+        <w:commentReference w:id="9"/>
       </w:r>
       <w:r>
         <w:t xml:space="preserve"> Games have previously used gestures to control games for the Microsoft Kinect. Touch displays are controlled through gestures on the screen.</w:t>
@@ -2781,22 +2815,10 @@
       </w:r>
       <w:proofErr w:type="spellEnd"/>
       <w:r>
-        <w:t xml:space="preserve"> armband or Microsoft Kinect. The HoloLens </w:t>
-      </w:r>
-      <w:commentRangeStart w:id="14"/>
-      <w:r>
-        <w:t xml:space="preserve">appears </w:t>
-      </w:r>
-      <w:commentRangeEnd w:id="14"/>
-      <w:r>
-        <w:rPr>
-          <w:rStyle w:val="Kommentarzeichen"/>
-          <w:lang w:val="de-DE"/>
-        </w:rPr>
-        <w:commentReference w:id="14"/>
-      </w:r>
-      <w:r>
-        <w:t>to use computer vision algorithms to read gestures from the camera input.</w:t>
+        <w:t xml:space="preserve"> armband or Microsoft Kinect. </w:t>
+      </w:r>
+      <w:r>
+        <w:t>Simple gesture recognition could also be implemented with only a camera and computer vision algorithms.</w:t>
       </w:r>
     </w:p>
     <w:p>
@@ -2829,19 +2851,7 @@
         <w:t>Name</w:t>
       </w:r>
       <w:r>
-        <w:t xml:space="preserve">: </w:t>
-      </w:r>
-      <w:commentRangeStart w:id="15"/>
-      <w:r>
-        <w:t>Audio Augmentation</w:t>
-      </w:r>
-      <w:commentRangeEnd w:id="15"/>
-      <w:r>
-        <w:rPr>
-          <w:rStyle w:val="Kommentarzeichen"/>
-          <w:lang w:val="de-DE"/>
-        </w:rPr>
-        <w:commentReference w:id="15"/>
+        <w:t>: Environment-Independence</w:t>
       </w:r>
     </w:p>
     <w:p>
@@ -2858,7 +2868,7 @@
         <w:t xml:space="preserve">: </w:t>
       </w:r>
       <w:r>
-        <w:t>How do you use audio in Augmented Reality without completely displacing real sounds?</w:t>
+        <w:t>How can you develop AR games for unknown environments?</w:t>
       </w:r>
     </w:p>
     <w:p>
@@ -2875,7 +2885,7 @@
         <w:t xml:space="preserve">: </w:t>
       </w:r>
       <w:r>
-        <w:t xml:space="preserve">Use virtual audio additively </w:t>
+        <w:t>Make the game not interact with the environment.</w:t>
       </w:r>
     </w:p>
     <w:p>
@@ -2895,7 +2905,28 @@
         <w:t xml:space="preserve">: </w:t>
       </w:r>
       <w:r>
-        <w:t>The HoloLens uses open speakers in order to layer virtual audio over the sounds of the real environment.</w:t>
+        <w:t xml:space="preserve">Universal Windows Platform games </w:t>
+      </w:r>
+      <w:r>
+        <w:t xml:space="preserve">not optimized for </w:t>
+      </w:r>
+      <w:r>
+        <w:t xml:space="preserve">the HoloLens </w:t>
+      </w:r>
+      <w:r>
+        <w:t>are presented in windows which can be placed on surfaces</w:t>
+      </w:r>
+      <w:r>
+        <w:t xml:space="preserve"> </w:t>
+      </w:r>
+      <w:r>
+        <w:t xml:space="preserve">while the games themselves do not account for the environment. </w:t>
+      </w:r>
+      <w:r>
+        <w:t xml:space="preserve">Location-based games like Pokémon GO may </w:t>
+      </w:r>
+      <w:r>
+        <w:t xml:space="preserve">take into account map data but will ignore current local conditions. </w:t>
       </w:r>
     </w:p>
     <w:p>
@@ -2915,10 +2946,16 @@
         <w:rPr>
           <w:i/>
         </w:rPr>
-        <w:t>Audio Augmentation</w:t>
-      </w:r>
-      <w:r>
-        <w:t xml:space="preserve"> makes the augmentation more believable. On the other hand, unfitting outside sounds may break immersion.</w:t>
+        <w:t xml:space="preserve">Environment-Independent </w:t>
+      </w:r>
+      <w:r>
+        <w:t>ga</w:t>
+      </w:r>
+      <w:r>
+        <w:t xml:space="preserve">mes </w:t>
+      </w:r>
+      <w:r>
+        <w:t>are simpler in their construction and will function more reliably and predictably. However, their classification as Augmented Reality may be questioned and users may not get as much enjoyment out of them as more interactive applications.</w:t>
       </w:r>
     </w:p>
     <w:p>
@@ -2934,17 +2971,23 @@
       <w:r>
         <w:t xml:space="preserve">: </w:t>
       </w:r>
-      <w:commentRangeStart w:id="16"/>
-      <w:r>
-        <w:t>None</w:t>
-      </w:r>
-      <w:commentRangeEnd w:id="16"/>
-      <w:r>
-        <w:rPr>
-          <w:rStyle w:val="Kommentarzeichen"/>
-          <w:lang w:val="de-DE"/>
-        </w:rPr>
-        <w:commentReference w:id="16"/>
+      <w:r>
+        <w:t xml:space="preserve">Aside from the sensors needed for the system itself, </w:t>
+      </w:r>
+      <w:r>
+        <w:rPr>
+          <w:i/>
+        </w:rPr>
+        <w:t xml:space="preserve">Environment-Independent </w:t>
+      </w:r>
+      <w:r>
+        <w:t>g</w:t>
+      </w:r>
+      <w:r>
+        <w:t>ames</w:t>
+      </w:r>
+      <w:r>
+        <w:t xml:space="preserve"> are intended to function without extra sensors.</w:t>
       </w:r>
     </w:p>
     <w:p>
@@ -2975,7 +3018,7 @@
         <w:t>Name</w:t>
       </w:r>
       <w:r>
-        <w:t>: Environment-Independence</w:t>
+        <w:t>: Environment Requirements</w:t>
       </w:r>
     </w:p>
     <w:p>
@@ -2992,7 +3035,7 @@
         <w:t xml:space="preserve">: </w:t>
       </w:r>
       <w:r>
-        <w:t>How can you develop AR games for unknown environments?</w:t>
+        <w:t>How can you design a game which interacts with environments without changing the game itself?</w:t>
       </w:r>
     </w:p>
     <w:p>
@@ -3009,7 +3052,10 @@
         <w:t xml:space="preserve">: </w:t>
       </w:r>
       <w:r>
-        <w:t>Make the game not interact with the environment.</w:t>
+        <w:t>Make the game require certain environmental features</w:t>
+      </w:r>
+      <w:r>
+        <w:t>.</w:t>
       </w:r>
     </w:p>
     <w:p>
@@ -3029,57 +3075,50 @@
         <w:t xml:space="preserve">: </w:t>
       </w:r>
       <w:r>
-        <w:t xml:space="preserve">Universal Windows Platform games </w:t>
-      </w:r>
-      <w:r>
-        <w:t xml:space="preserve">not optimized for </w:t>
-      </w:r>
-      <w:r>
-        <w:t xml:space="preserve">the HoloLens </w:t>
-      </w:r>
-      <w:r>
-        <w:t>are presented in windows which can be placed on surfaces</w:t>
-      </w:r>
-      <w:r>
+        <w:t>Games based on fiducial markers require a prepared environment. Some AR applications such as the Touring Machine (</w:t>
+      </w:r>
+      <w:proofErr w:type="spellStart"/>
+      <w:r>
+        <w:t>Feiner</w:t>
+      </w:r>
+      <w:proofErr w:type="spellEnd"/>
+      <w:r>
+        <w:t xml:space="preserve"> et al.) are designed for use in one specific location. The HoloLens allows for different kinds of environmental queries which could be used </w:t>
+      </w:r>
+      <w:r>
+        <w:t>to judge whether the space is appropriate.</w:t>
+      </w:r>
+    </w:p>
+    <w:p>
+      <w:pPr>
+        <w:pStyle w:val="StandardErstzeileneinzug"/>
+      </w:pPr>
+      <w:r>
+        <w:rPr>
+          <w:b/>
+        </w:rPr>
+        <w:t>Effects/Consequences</w:t>
+      </w:r>
+      <w:r>
+        <w:t xml:space="preserve">: </w:t>
+      </w:r>
+      <w:r>
+        <w:t xml:space="preserve">Having </w:t>
+      </w:r>
+      <w:r>
+        <w:rPr>
+          <w:i/>
+        </w:rPr>
+        <w:t>Environment Requirements</w:t>
+      </w:r>
+      <w:r>
+        <w:rPr>
+          <w:i/>
+        </w:rPr>
         <w:t xml:space="preserve"> </w:t>
       </w:r>
       <w:r>
-        <w:t xml:space="preserve">while the games themselves do not account for the environment. </w:t>
-      </w:r>
-      <w:r>
-        <w:t xml:space="preserve">Location-based games like Pokémon GO may </w:t>
-      </w:r>
-      <w:r>
-        <w:t xml:space="preserve">take into account map data but will ignore current local conditions. </w:t>
-      </w:r>
-    </w:p>
-    <w:p>
-      <w:pPr>
-        <w:pStyle w:val="StandardErstzeileneinzug"/>
-      </w:pPr>
-      <w:r>
-        <w:rPr>
-          <w:b/>
-        </w:rPr>
-        <w:t>Effects/Consequences</w:t>
-      </w:r>
-      <w:r>
-        <w:t xml:space="preserve">: </w:t>
-      </w:r>
-      <w:r>
-        <w:rPr>
-          <w:i/>
-        </w:rPr>
-        <w:t xml:space="preserve">Environment-Independent </w:t>
-      </w:r>
-      <w:r>
-        <w:t>ga</w:t>
-      </w:r>
-      <w:r>
-        <w:t xml:space="preserve">mes </w:t>
-      </w:r>
-      <w:r>
-        <w:t>are simpler in their construction and will function more reliably and predictably. However, their classification as Augmented Reality may be questioned and users may not get as much enjoyment out of them as more interactive applications.</w:t>
+        <w:t>ensures that a game works as intended while still making use of the affordances of Augmented Reality. However, having certain requirements means that some users will be unable or unwilling (refusing to make changes to their environment) to play the game.</w:t>
       </w:r>
     </w:p>
     <w:p>
@@ -3096,22 +3135,7 @@
         <w:t xml:space="preserve">: </w:t>
       </w:r>
       <w:r>
-        <w:t xml:space="preserve">Aside from the sensors needed for the system itself, </w:t>
-      </w:r>
-      <w:r>
-        <w:rPr>
-          <w:i/>
-        </w:rPr>
-        <w:t xml:space="preserve">Environment-Independent </w:t>
-      </w:r>
-      <w:r>
-        <w:t>g</w:t>
-      </w:r>
-      <w:r>
-        <w:t>ames</w:t>
-      </w:r>
-      <w:r>
-        <w:t xml:space="preserve"> are intended to function without extra sensors.</w:t>
+        <w:t>Application-dependent.</w:t>
       </w:r>
     </w:p>
     <w:p>
@@ -3142,7 +3166,7 @@
         <w:t>Name</w:t>
       </w:r>
       <w:r>
-        <w:t>: Environment Requirements</w:t>
+        <w:t>: Environment-Adaption</w:t>
       </w:r>
     </w:p>
     <w:p>
@@ -3159,7 +3183,7 @@
         <w:t xml:space="preserve">: </w:t>
       </w:r>
       <w:r>
-        <w:t>How can you design a game which interacts with environments without changing the game itself?</w:t>
+        <w:t>How do you design a game that can be run anywhere while still taking into account the characteristics of that specific environment?</w:t>
       </w:r>
     </w:p>
     <w:p>
@@ -3176,10 +3200,7 @@
         <w:t xml:space="preserve">: </w:t>
       </w:r>
       <w:r>
-        <w:t>Make the game require certain environmental features</w:t>
-      </w:r>
-      <w:r>
-        <w:t>.</w:t>
+        <w:t>Make the game automatically adapt to the characteristics of the environment.</w:t>
       </w:r>
     </w:p>
     <w:p>
@@ -3199,23 +3220,23 @@
         <w:t xml:space="preserve">: </w:t>
       </w:r>
       <w:r>
-        <w:t>Games based on fiducial markers require a prepared environment. Some AR applications such as the Touring Machine (</w:t>
-      </w:r>
-      <w:proofErr w:type="spellStart"/>
-      <w:r>
-        <w:t>Feiner</w:t>
-      </w:r>
-      <w:proofErr w:type="spellEnd"/>
-      <w:r>
-        <w:t xml:space="preserve"> et al.) are designed for use in one specific location. The HoloLens allows for different kinds of environmental queries which could be used </w:t>
-      </w:r>
-      <w:r>
-        <w:t>to judge whether the space is appropriate.</w:t>
-      </w:r>
-    </w:p>
-    <w:p>
-      <w:pPr>
-        <w:pStyle w:val="StandardErstzeileneinzug"/>
+        <w:t xml:space="preserve">The levels and character interactions in Young Conker are based on local characteristics, e.g. the player character teeters when near ledges. </w:t>
+      </w:r>
+      <w:proofErr w:type="gramStart"/>
+      <w:r>
+        <w:t>Fragments automatically finds</w:t>
+      </w:r>
+      <w:proofErr w:type="gramEnd"/>
+      <w:r>
+        <w:t xml:space="preserve"> surfaces with specific characteristics – for instance height and surface size – for a character to sit on. </w:t>
+      </w:r>
+    </w:p>
+    <w:p>
+      <w:pPr>
+        <w:pStyle w:val="StandardErstzeileneinzug"/>
+        <w:rPr>
+          <w:i/>
+        </w:rPr>
       </w:pPr>
       <w:r>
         <w:rPr>
@@ -3227,22 +3248,10 @@
         <w:t xml:space="preserve">: </w:t>
       </w:r>
       <w:r>
-        <w:t xml:space="preserve">Having </w:t>
-      </w:r>
-      <w:r>
-        <w:rPr>
-          <w:i/>
-        </w:rPr>
-        <w:t>Environment Requirements</w:t>
-      </w:r>
-      <w:r>
-        <w:rPr>
-          <w:i/>
-        </w:rPr>
-        <w:t xml:space="preserve"> </w:t>
-      </w:r>
-      <w:r>
-        <w:t>ensures that a game works as intended while still making use of the affordances of Augmented Reality. However, having certain requirements means that some users will be unable or unwilling (refusing to make changes to their environment) to play the game.</w:t>
+        <w:t>The game will be able to run anywhere (factors that impact the functionality of the hardware notwithstanding)</w:t>
+      </w:r>
+      <w:r>
+        <w:t xml:space="preserve"> while making use of the affordances of Augmented Reality. However, they cannot be planned as stringently and different users may have entirely different experiences.</w:t>
       </w:r>
     </w:p>
     <w:p>
@@ -3259,143 +3268,8 @@
         <w:t xml:space="preserve">: </w:t>
       </w:r>
       <w:r>
-        <w:t>Application-dependent.</w:t>
-      </w:r>
-    </w:p>
-    <w:p>
-      <w:pPr>
-        <w:rPr>
-          <w:rFonts w:ascii="Times New Roman" w:eastAsia="Times New Roman" w:hAnsi="Times New Roman" w:cs="Times New Roman"/>
-          <w:sz w:val="24"/>
-          <w:szCs w:val="20"/>
-          <w:lang w:val="en-US" w:eastAsia="de-DE"/>
-        </w:rPr>
-      </w:pPr>
-      <w:r>
-        <w:rPr>
-          <w:lang w:val="en-US"/>
-        </w:rPr>
-        <w:br w:type="page"/>
-      </w:r>
-    </w:p>
-    <w:p>
-      <w:pPr>
-        <w:pStyle w:val="StandardErstzeileneinzug"/>
-      </w:pPr>
-      <w:r>
-        <w:rPr>
-          <w:b/>
-        </w:rPr>
-        <w:lastRenderedPageBreak/>
-        <w:t>Name</w:t>
-      </w:r>
-      <w:r>
-        <w:t>: Environment-Adaption</w:t>
-      </w:r>
-    </w:p>
-    <w:p>
-      <w:pPr>
-        <w:pStyle w:val="StandardErstzeileneinzug"/>
-      </w:pPr>
-      <w:r>
-        <w:rPr>
-          <w:b/>
-        </w:rPr>
-        <w:t>Forces/Problem</w:t>
-      </w:r>
-      <w:r>
-        <w:t xml:space="preserve">: </w:t>
-      </w:r>
-      <w:r>
-        <w:t>How do you design a game that can be run anywhere while still taking into account the characteristics of that specific environment?</w:t>
-      </w:r>
-    </w:p>
-    <w:p>
-      <w:pPr>
-        <w:pStyle w:val="StandardErstzeileneinzug"/>
-      </w:pPr>
-      <w:r>
-        <w:rPr>
-          <w:b/>
-        </w:rPr>
-        <w:t>Feature/Solution</w:t>
-      </w:r>
-      <w:r>
-        <w:t xml:space="preserve">: </w:t>
-      </w:r>
-      <w:r>
-        <w:t>Make the game automatically adapt to the characteristics of the environment.</w:t>
-      </w:r>
-    </w:p>
-    <w:p>
-      <w:pPr>
-        <w:pStyle w:val="StandardErstzeileneinzug"/>
-        <w:tabs>
-          <w:tab w:val="left" w:pos="6540"/>
-        </w:tabs>
-      </w:pPr>
-      <w:r>
-        <w:rPr>
-          <w:b/>
-        </w:rPr>
-        <w:t>Examples</w:t>
-      </w:r>
-      <w:r>
-        <w:t xml:space="preserve">: </w:t>
-      </w:r>
-      <w:r>
-        <w:t xml:space="preserve">The levels and character interactions in Young Conker are based on local characteristics, e.g. the player character teeters when near ledges. </w:t>
-      </w:r>
-      <w:proofErr w:type="gramStart"/>
-      <w:r>
-        <w:t>Fragments automatically finds</w:t>
-      </w:r>
-      <w:proofErr w:type="gramEnd"/>
-      <w:r>
-        <w:t xml:space="preserve"> surfaces with specific characteristics – for instance height and surface size – for a character to sit on. </w:t>
-      </w:r>
-    </w:p>
-    <w:p>
-      <w:pPr>
-        <w:pStyle w:val="StandardErstzeileneinzug"/>
-        <w:rPr>
-          <w:i/>
-        </w:rPr>
-      </w:pPr>
-      <w:r>
-        <w:rPr>
-          <w:b/>
-        </w:rPr>
-        <w:t>Effects/Consequences</w:t>
-      </w:r>
-      <w:r>
-        <w:t xml:space="preserve">: </w:t>
-      </w:r>
-      <w:r>
-        <w:t>The game will be able to run anywhere (factors that impact the functionality of the hardware notwithstanding)</w:t>
-      </w:r>
-      <w:r>
-        <w:t xml:space="preserve"> while making use of the affordances of Augmented Reality. However, they cannot be planned as stringently and different users may have entirely different experiences.</w:t>
-      </w:r>
-    </w:p>
-    <w:p>
-      <w:pPr>
-        <w:pStyle w:val="StandardErstzeileneinzug"/>
-      </w:pPr>
-      <w:r>
-        <w:rPr>
-          <w:b/>
-        </w:rPr>
-        <w:t>Sensors</w:t>
-      </w:r>
-      <w:r>
-        <w:t xml:space="preserve">: </w:t>
-      </w:r>
-      <w:r>
         <w:t>Depends on the degree of interaction and specifics of the application. For general purposes, depth sensors may be sufficient.</w:t>
       </w:r>
-      <w:bookmarkStart w:id="17" w:name="_GoBack"/>
-      <w:bookmarkEnd w:id="17"/>
     </w:p>
     <w:p>
       <w:pPr>
@@ -3441,7 +3315,7 @@
       </w:r>
     </w:p>
   </w:comment>
-  <w:comment w:id="1" w:author="Felix" w:date="2017-01-12T18:33:00Z" w:initials="F">
+  <w:comment w:id="1" w:author="Felix" w:date="2017-01-13T18:58:00Z" w:initials="F">
     <w:p>
       <w:pPr>
         <w:pStyle w:val="Kommentartext"/>
@@ -3452,12 +3326,20 @@
         </w:rPr>
         <w:annotationRef/>
       </w:r>
-      <w:r>
-        <w:t>Ansonsten Game-Beispiele</w:t>
+      <w:hyperlink r:id="rId1" w:history="1">
+        <w:r>
+          <w:rPr>
+            <w:rStyle w:val="Hyperlink"/>
+          </w:rPr>
+          <w:t>https://www.youtube.com/watch?v=qADZRu1dUMM</w:t>
+        </w:r>
+      </w:hyperlink>
+      <w:r>
+        <w:t xml:space="preserve"> (3:55) (z.B.)</w:t>
       </w:r>
     </w:p>
   </w:comment>
-  <w:comment w:id="2" w:author="Felix" w:date="2017-01-11T18:49:00Z" w:initials="F">
+  <w:comment w:id="2" w:author="Felix" w:date="2017-01-12T18:34:00Z" w:initials="F">
     <w:p>
       <w:pPr>
         <w:pStyle w:val="Kommentartext"/>
@@ -3468,14 +3350,62 @@
         </w:rPr>
         <w:annotationRef/>
       </w:r>
+      <w:r>
+        <w:t>Mehr ist immer besser</w:t>
+      </w:r>
+      <w:r>
+        <w:t>. Vor allem Game-</w:t>
+      </w:r>
+      <w:r>
+        <w:t>Beispiel</w:t>
+      </w:r>
+      <w:r>
+        <w:t>e</w:t>
+      </w:r>
+      <w:r>
+        <w:t>.</w:t>
+      </w:r>
+    </w:p>
+  </w:comment>
+  <w:comment w:id="3" w:author="Felix" w:date="2017-01-13T17:56:00Z" w:initials="F">
+    <w:p>
+      <w:pPr>
+        <w:pStyle w:val="Kommentartext"/>
+      </w:pPr>
+      <w:r>
+        <w:rPr>
+          <w:rStyle w:val="Kommentarzeichen"/>
+        </w:rPr>
+        <w:annotationRef/>
+      </w:r>
+      <w:r>
+        <w:t xml:space="preserve">Mehr Beispiele. </w:t>
+      </w:r>
       <w:proofErr w:type="spellStart"/>
       <w:r>
-        <w:t>Todo</w:t>
+        <w:t>Ternier</w:t>
       </w:r>
       <w:proofErr w:type="spellEnd"/>
+      <w:r>
+        <w:t xml:space="preserve"> ist wohl ein Game, aber mehr wäre besser. Weiß auch nicht, ob </w:t>
+      </w:r>
+      <w:proofErr w:type="spellStart"/>
+      <w:r>
+        <w:t>Ternier</w:t>
+      </w:r>
+      <w:proofErr w:type="spellEnd"/>
+      <w:r>
+        <w:t xml:space="preserve"> </w:t>
+      </w:r>
+      <w:r>
+        <w:t xml:space="preserve">für das Pattern </w:t>
+      </w:r>
+      <w:r>
+        <w:t>zählt.</w:t>
+      </w:r>
     </w:p>
   </w:comment>
-  <w:comment w:id="3" w:author="Felix" w:date="2017-01-11T18:53:00Z" w:initials="F">
+  <w:comment w:id="4" w:author="Felix" w:date="2017-01-13T17:58:00Z" w:initials="F">
     <w:p>
       <w:pPr>
         <w:pStyle w:val="Kommentartext"/>
@@ -3487,322 +3417,147 @@
         <w:annotationRef/>
       </w:r>
       <w:r>
-        <w:t xml:space="preserve">Sehr ähnlich </w:t>
+        <w:t>Mehr Beispiele (auch Games, nicht nur das NASA Ding) wären gut</w:t>
+      </w:r>
+    </w:p>
+  </w:comment>
+  <w:comment w:id="5" w:author="Felix" w:date="2017-01-12T18:52:00Z" w:initials="F">
+    <w:p>
+      <w:pPr>
+        <w:pStyle w:val="Kommentartext"/>
+      </w:pPr>
+      <w:r>
+        <w:rPr>
+          <w:rStyle w:val="Kommentarzeichen"/>
+        </w:rPr>
+        <w:annotationRef/>
+      </w:r>
+      <w:r>
+        <w:t xml:space="preserve">Ist in einem Video, </w:t>
+      </w:r>
+      <w:r>
+        <w:t xml:space="preserve">nicht im Trailer zu sehen (weil nie </w:t>
       </w:r>
       <w:proofErr w:type="spellStart"/>
       <w:r>
-        <w:t>directed</w:t>
+        <w:t>obscured</w:t>
       </w:r>
       <w:proofErr w:type="spellEnd"/>
       <w:r>
+        <w:t xml:space="preserve">), </w:t>
+      </w:r>
+      <w:r>
+        <w:t>sollte wohl belegt werden.</w:t>
+      </w:r>
+      <w:r>
+        <w:t xml:space="preserve"> Ansonsten hat </w:t>
+      </w:r>
+      <w:proofErr w:type="spellStart"/>
+      <w:r>
+        <w:t>RoboRaid</w:t>
+      </w:r>
+      <w:proofErr w:type="spellEnd"/>
+      <w:r>
+        <w:t xml:space="preserve"> eine „X-</w:t>
+      </w:r>
+      <w:proofErr w:type="spellStart"/>
+      <w:r>
+        <w:t>ray</w:t>
+      </w:r>
+      <w:proofErr w:type="spellEnd"/>
+      <w:r>
+        <w:t>“ Spezialfähigkeit, was passend klingt, hab dazu aber nichts genaues.</w:t>
+      </w:r>
+    </w:p>
+  </w:comment>
+  <w:comment w:id="6" w:author="Felix" w:date="2017-01-12T16:08:00Z" w:initials="F">
+    <w:p>
+      <w:pPr>
+        <w:pStyle w:val="Kommentartext"/>
+      </w:pPr>
+      <w:r>
+        <w:rPr>
+          <w:rStyle w:val="Kommentarzeichen"/>
+        </w:rPr>
+        <w:annotationRef/>
+      </w:r>
+      <w:r>
+        <w:t>Beispiele?</w:t>
+      </w:r>
+    </w:p>
+  </w:comment>
+  <w:comment w:id="7" w:author="Felix" w:date="2017-01-13T18:54:00Z" w:initials="F">
+    <w:p>
+      <w:pPr>
+        <w:pStyle w:val="Kommentartext"/>
+      </w:pPr>
+      <w:r>
+        <w:rPr>
+          <w:rStyle w:val="Kommentarzeichen"/>
+        </w:rPr>
+        <w:annotationRef/>
+      </w:r>
+      <w:hyperlink r:id="rId2" w:history="1">
+        <w:r>
+          <w:rPr>
+            <w:rStyle w:val="Hyperlink"/>
+          </w:rPr>
+          <w:t>https://www.youtube.com/watch?v=qADZRu1dUMM</w:t>
+        </w:r>
+      </w:hyperlink>
+      <w:r>
+        <w:t xml:space="preserve"> (7:48)</w:t>
+      </w:r>
+    </w:p>
+  </w:comment>
+  <w:comment w:id="8" w:author="Felix" w:date="2017-01-12T18:46:00Z" w:initials="F">
+    <w:p>
+      <w:pPr>
+        <w:pStyle w:val="Kommentartext"/>
+      </w:pPr>
+      <w:r>
+        <w:rPr>
+          <w:rStyle w:val="Kommentarzeichen"/>
+        </w:rPr>
+        <w:annotationRef/>
+      </w:r>
+      <w:r>
+        <w:t>Mehr Game-Beispiele?</w:t>
+      </w:r>
+    </w:p>
+  </w:comment>
+  <w:comment w:id="9" w:author="Felix" w:date="2017-01-13T18:59:00Z" w:initials="F">
+    <w:p>
+      <w:pPr>
+        <w:pStyle w:val="Kommentartext"/>
+      </w:pPr>
+      <w:r>
+        <w:rPr>
+          <w:rStyle w:val="Kommentarzeichen"/>
+        </w:rPr>
+        <w:annotationRef/>
+      </w:r>
+      <w:r>
+        <w:t xml:space="preserve">Konkret Beispiele nennen? </w:t>
+      </w:r>
+      <w:r>
+        <w:t xml:space="preserve">Will nicht immer nur </w:t>
+      </w:r>
+      <w:proofErr w:type="spellStart"/>
+      <w:r>
+        <w:t>RoboRaid</w:t>
+      </w:r>
+      <w:proofErr w:type="spellEnd"/>
+      <w:r>
         <w:t xml:space="preserve"> </w:t>
       </w:r>
-      <w:proofErr w:type="spellStart"/>
-      <w:r>
-        <w:t>focus</w:t>
-      </w:r>
-      <w:proofErr w:type="spellEnd"/>
-      <w:r>
-        <w:t>. Zu ähnlich?</w:t>
-      </w:r>
-    </w:p>
-  </w:comment>
-  <w:comment w:id="4" w:author="Felix" w:date="2017-01-12T18:34:00Z" w:initials="F">
-    <w:p>
-      <w:pPr>
-        <w:pStyle w:val="Kommentartext"/>
-      </w:pPr>
-      <w:r>
-        <w:rPr>
-          <w:rStyle w:val="Kommentarzeichen"/>
-        </w:rPr>
-        <w:annotationRef/>
-      </w:r>
-      <w:r>
-        <w:t>Mehr ist immer besser</w:t>
-      </w:r>
-      <w:r>
-        <w:t>. Vor allem Game-</w:t>
-      </w:r>
-      <w:r>
-        <w:t>Beispiel</w:t>
-      </w:r>
-      <w:r>
-        <w:t>e</w:t>
-      </w:r>
-      <w:r>
-        <w:t>.</w:t>
-      </w:r>
-    </w:p>
-  </w:comment>
-  <w:comment w:id="5" w:author="Felix" w:date="2017-01-12T18:46:00Z" w:initials="F">
-    <w:p>
-      <w:pPr>
-        <w:pStyle w:val="Kommentartext"/>
-      </w:pPr>
-      <w:r>
-        <w:rPr>
-          <w:rStyle w:val="Kommentarzeichen"/>
-        </w:rPr>
-        <w:annotationRef/>
-      </w:r>
-      <w:r>
-        <w:t xml:space="preserve">Mehr Beispiele. </w:t>
-      </w:r>
-      <w:proofErr w:type="spellStart"/>
-      <w:r>
-        <w:t>Ternier</w:t>
-      </w:r>
-      <w:proofErr w:type="spellEnd"/>
-      <w:r>
-        <w:t xml:space="preserve"> ist wohl ein Game, aber mehr wäre besser. Weiß auch nicht, ob </w:t>
-      </w:r>
-      <w:proofErr w:type="spellStart"/>
-      <w:r>
-        <w:t>Ternier</w:t>
-      </w:r>
-      <w:proofErr w:type="spellEnd"/>
-      <w:r>
-        <w:t xml:space="preserve"> zählt.</w:t>
-      </w:r>
-    </w:p>
-  </w:comment>
-  <w:comment w:id="6" w:author="Felix" w:date="2017-01-12T11:18:00Z" w:initials="F">
-    <w:p>
-      <w:pPr>
-        <w:pStyle w:val="Kommentartext"/>
-      </w:pPr>
-      <w:r>
-        <w:rPr>
-          <w:rStyle w:val="Kommentarzeichen"/>
-        </w:rPr>
-        <w:annotationRef/>
-      </w:r>
-      <w:r>
-        <w:t>Nicht sicher</w:t>
-      </w:r>
-    </w:p>
-  </w:comment>
-  <w:comment w:id="7" w:author="Felix" w:date="2017-01-12T18:33:00Z" w:initials="F">
-    <w:p>
-      <w:pPr>
-        <w:pStyle w:val="Kommentartext"/>
-      </w:pPr>
-      <w:r>
-        <w:rPr>
-          <w:rStyle w:val="Kommentarzeichen"/>
-        </w:rPr>
-        <w:annotationRef/>
-      </w:r>
-      <w:r>
-        <w:t xml:space="preserve">Game-Bsp. </w:t>
-      </w:r>
-      <w:proofErr w:type="spellStart"/>
-      <w:r>
-        <w:t>wanted</w:t>
-      </w:r>
-      <w:proofErr w:type="spellEnd"/>
-    </w:p>
-  </w:comment>
-  <w:comment w:id="8" w:author="Felix" w:date="2017-01-12T11:48:00Z" w:initials="F">
-    <w:p>
-      <w:pPr>
-        <w:pStyle w:val="Kommentartext"/>
-      </w:pPr>
-      <w:r>
-        <w:rPr>
-          <w:rStyle w:val="Kommentarzeichen"/>
-        </w:rPr>
-        <w:annotationRef/>
-      </w:r>
-      <w:r>
-        <w:t>Mehr?</w:t>
-      </w:r>
-    </w:p>
-  </w:comment>
-  <w:comment w:id="9" w:author="Felix" w:date="2017-01-12T18:52:00Z" w:initials="F">
-    <w:p>
-      <w:pPr>
-        <w:pStyle w:val="Kommentartext"/>
-      </w:pPr>
-      <w:r>
-        <w:rPr>
-          <w:rStyle w:val="Kommentarzeichen"/>
-        </w:rPr>
-        <w:annotationRef/>
-      </w:r>
-      <w:r>
-        <w:t xml:space="preserve">Ist in einem Video, </w:t>
-      </w:r>
-      <w:r>
-        <w:t xml:space="preserve">nicht im Trailer zu sehen (weil nie </w:t>
-      </w:r>
-      <w:proofErr w:type="spellStart"/>
-      <w:r>
-        <w:t>obscured</w:t>
-      </w:r>
-      <w:proofErr w:type="spellEnd"/>
-      <w:r>
-        <w:t xml:space="preserve">), </w:t>
-      </w:r>
-      <w:r>
-        <w:t>sollte wohl belegt werden.</w:t>
-      </w:r>
-      <w:r>
-        <w:t xml:space="preserve"> Ansonsten hat </w:t>
-      </w:r>
-      <w:proofErr w:type="spellStart"/>
-      <w:r>
-        <w:t>RoboRaid</w:t>
-      </w:r>
-      <w:proofErr w:type="spellEnd"/>
-      <w:r>
-        <w:t xml:space="preserve"> eine „X-</w:t>
-      </w:r>
-      <w:proofErr w:type="spellStart"/>
-      <w:r>
-        <w:t>ray</w:t>
-      </w:r>
-      <w:proofErr w:type="spellEnd"/>
-      <w:r>
-        <w:t>“ Spezialfähigkeit, was passend klingt, hab dazu aber nichts genaues.</w:t>
-      </w:r>
-    </w:p>
-  </w:comment>
-  <w:comment w:id="10" w:author="Felix" w:date="2017-01-12T16:08:00Z" w:initials="F">
-    <w:p>
-      <w:pPr>
-        <w:pStyle w:val="Kommentartext"/>
-      </w:pPr>
-      <w:r>
-        <w:rPr>
-          <w:rStyle w:val="Kommentarzeichen"/>
-        </w:rPr>
-        <w:annotationRef/>
-      </w:r>
-      <w:r>
-        <w:t>Beispiele?</w:t>
-      </w:r>
-    </w:p>
-  </w:comment>
-  <w:comment w:id="11" w:author="Felix" w:date="2017-01-12T18:45:00Z" w:initials="F">
-    <w:p>
-      <w:pPr>
-        <w:pStyle w:val="Kommentartext"/>
-      </w:pPr>
-      <w:r>
-        <w:rPr>
-          <w:rStyle w:val="Kommentarzeichen"/>
-        </w:rPr>
-        <w:annotationRef/>
-      </w:r>
-      <w:r>
-        <w:t>Mehr Beispiele</w:t>
-      </w:r>
-      <w:r>
-        <w:t>, Games</w:t>
-      </w:r>
-    </w:p>
-  </w:comment>
-  <w:comment w:id="12" w:author="Felix" w:date="2017-01-12T18:46:00Z" w:initials="F">
-    <w:p>
-      <w:pPr>
-        <w:pStyle w:val="Kommentartext"/>
-      </w:pPr>
-      <w:r>
-        <w:rPr>
-          <w:rStyle w:val="Kommentarzeichen"/>
-        </w:rPr>
-        <w:annotationRef/>
-      </w:r>
-      <w:r>
-        <w:t>Mehr Game-Beispiele?</w:t>
-      </w:r>
-    </w:p>
-  </w:comment>
-  <w:comment w:id="13" w:author="Felix" w:date="2017-01-12T18:48:00Z" w:initials="F">
-    <w:p>
-      <w:pPr>
-        <w:pStyle w:val="Kommentartext"/>
-      </w:pPr>
-      <w:r>
-        <w:rPr>
-          <w:rStyle w:val="Kommentarzeichen"/>
-        </w:rPr>
-        <w:annotationRef/>
-      </w:r>
-      <w:r>
-        <w:t xml:space="preserve">Konkret Beispiele nennen? Will nicht immer nur </w:t>
-      </w:r>
-      <w:proofErr w:type="spellStart"/>
-      <w:r>
-        <w:t>RoboRaid</w:t>
-      </w:r>
-      <w:proofErr w:type="spellEnd"/>
-      <w:r>
-        <w:t xml:space="preserve"> sagen.</w:t>
-      </w:r>
-    </w:p>
-  </w:comment>
-  <w:comment w:id="14" w:author="Felix" w:date="2017-01-12T16:28:00Z" w:initials="F">
-    <w:p>
-      <w:pPr>
-        <w:pStyle w:val="Kommentartext"/>
-      </w:pPr>
-      <w:r>
-        <w:rPr>
-          <w:rStyle w:val="Kommentarzeichen"/>
-        </w:rPr>
-        <w:annotationRef/>
-      </w:r>
-      <w:r>
-        <w:t>Klären, ob man das klären kann</w:t>
-      </w:r>
-    </w:p>
-  </w:comment>
-  <w:comment w:id="15" w:author="Felix" w:date="2017-01-12T18:48:00Z" w:initials="F">
-    <w:p>
-      <w:pPr>
-        <w:pStyle w:val="Kommentartext"/>
-      </w:pPr>
-      <w:r>
-        <w:rPr>
-          <w:rStyle w:val="Kommentarzeichen"/>
-        </w:rPr>
-        <w:annotationRef/>
-      </w:r>
-      <w:r>
-        <w:t>Keine Ahnung ob wirklich sinnvoll</w:t>
-      </w:r>
-      <w:r>
-        <w:t>, ist auch sehr knapp</w:t>
-      </w:r>
-      <w:r>
-        <w:t xml:space="preserve">. </w:t>
-      </w:r>
-      <w:proofErr w:type="spellStart"/>
-      <w:r>
-        <w:t>Spatial</w:t>
-      </w:r>
-      <w:proofErr w:type="spellEnd"/>
-      <w:r>
-        <w:t xml:space="preserve"> Audio hat Beispiele, ist jetzt aber keine AR Sache</w:t>
-      </w:r>
-    </w:p>
-  </w:comment>
-  <w:comment w:id="16" w:author="Felix" w:date="2017-01-12T18:49:00Z" w:initials="F">
-    <w:p>
-      <w:pPr>
-        <w:pStyle w:val="Kommentartext"/>
-      </w:pPr>
-      <w:r>
-        <w:rPr>
-          <w:rStyle w:val="Kommentarzeichen"/>
-        </w:rPr>
-        <w:annotationRef/>
-      </w:r>
-      <w:r>
-        <w:t>B E D E N K L I C H</w:t>
+      <w:r>
+        <w:t xml:space="preserve">und Fragments </w:t>
+      </w:r>
+      <w:bookmarkStart w:id="10" w:name="_GoBack"/>
+      <w:bookmarkEnd w:id="10"/>
+      <w:r>
+        <w:t>sagen.</w:t>
       </w:r>
     </w:p>
   </w:comment>
@@ -4814,6 +4569,17 @@
       <w:contextualSpacing/>
     </w:pPr>
   </w:style>
+  <w:style w:type="character" w:styleId="Hyperlink">
+    <w:name w:val="Hyperlink"/>
+    <w:basedOn w:val="Absatz-Standardschriftart"/>
+    <w:uiPriority w:val="99"/>
+    <w:unhideWhenUsed/>
+    <w:rsid w:val="00CA799A"/>
+    <w:rPr>
+      <w:color w:val="0000FF" w:themeColor="hyperlink"/>
+      <w:u w:val="single"/>
+    </w:rPr>
+  </w:style>
 </w:styles>
 </file>
 
@@ -5192,6 +4958,17 @@
       <w:contextualSpacing/>
     </w:pPr>
   </w:style>
+  <w:style w:type="character" w:styleId="Hyperlink">
+    <w:name w:val="Hyperlink"/>
+    <w:basedOn w:val="Absatz-Standardschriftart"/>
+    <w:uiPriority w:val="99"/>
+    <w:unhideWhenUsed/>
+    <w:rsid w:val="00CA799A"/>
+    <w:rPr>
+      <w:color w:val="0000FF" w:themeColor="hyperlink"/>
+      <w:u w:val="single"/>
+    </w:rPr>
+  </w:style>
 </w:styles>
 </file>
 

</xml_diff>